<commit_message>
add length vector word :zap:
</commit_message>
<xml_diff>
--- a/doc_project.docx
+++ b/doc_project.docx
@@ -20435,7 +20435,7 @@
         <w:pStyle w:val="a6"/>
         <w:numPr>
           <w:ilvl w:val="0"/>
-          <w:numId w:val="32"/>
+          <w:numId w:val="33"/>
         </w:numPr>
         <w:tabs>
           <w:tab w:val="left" w:pos="3763"/>
@@ -20448,34 +20448,142 @@
           <w:lang w:bidi="ar-SY"/>
         </w:rPr>
       </w:pPr>
-      <w:r>
-        <w:rPr>
-          <w:rFonts w:ascii="Simplified Arabic" w:hAnsi="Simplified Arabic" w:cs="Simplified Arabic" w:hint="cs"/>
-          <w:sz w:val="28"/>
-          <w:szCs w:val="28"/>
-          <w:rtl/>
-          <w:lang w:bidi="ar-SY"/>
-        </w:rPr>
-        <w:t xml:space="preserve">في </w:t>
-      </w:r>
-      <w:r>
-        <w:rPr>
-          <w:rFonts w:ascii="Simplified Arabic" w:hAnsi="Simplified Arabic" w:cs="Simplified Arabic" w:hint="cs"/>
-          <w:sz w:val="28"/>
-          <w:szCs w:val="28"/>
-          <w:rtl/>
-          <w:lang w:bidi="ar-SY"/>
-        </w:rPr>
-        <w:t xml:space="preserve">ملف </w:t>
-      </w:r>
-      <w:r>
-        <w:rPr>
-          <w:rFonts w:ascii="Simplified Arabic" w:hAnsi="Simplified Arabic" w:cs="Simplified Arabic"/>
-          <w:sz w:val="28"/>
-          <w:szCs w:val="28"/>
-          <w:lang w:bidi="ar-SY"/>
-        </w:rPr>
-        <w:t>train.py</w:t>
+      <w:proofErr w:type="spellStart"/>
+      <w:r>
+        <w:rPr>
+          <w:rFonts w:ascii="Simplified Arabic" w:hAnsi="Simplified Arabic" w:cs="Simplified Arabic"/>
+          <w:sz w:val="28"/>
+          <w:szCs w:val="28"/>
+          <w:lang w:bidi="ar-SY"/>
+        </w:rPr>
+        <w:t>n_neuros_embedding</w:t>
+      </w:r>
+      <w:proofErr w:type="spellEnd"/>
+      <w:r>
+        <w:rPr>
+          <w:rFonts w:ascii="Simplified Arabic" w:hAnsi="Simplified Arabic" w:cs="Simplified Arabic" w:hint="cs"/>
+          <w:sz w:val="28"/>
+          <w:szCs w:val="28"/>
+          <w:rtl/>
+          <w:lang w:bidi="ar-SY"/>
+        </w:rPr>
+        <w:t xml:space="preserve">: هو متحول </w:t>
+      </w:r>
+      <w:r>
+        <w:rPr>
+          <w:rFonts w:ascii="Simplified Arabic" w:hAnsi="Simplified Arabic" w:cs="Simplified Arabic"/>
+          <w:sz w:val="28"/>
+          <w:szCs w:val="28"/>
+          <w:lang w:bidi="ar-SY"/>
+        </w:rPr>
+        <w:t xml:space="preserve"> integer</w:t>
+      </w:r>
+      <w:r>
+        <w:rPr>
+          <w:rFonts w:ascii="Simplified Arabic" w:hAnsi="Simplified Arabic" w:cs="Simplified Arabic" w:hint="cs"/>
+          <w:sz w:val="28"/>
+          <w:szCs w:val="28"/>
+          <w:rtl/>
+          <w:lang w:bidi="ar-SY"/>
+        </w:rPr>
+        <w:t xml:space="preserve"> يمثل عدد العصبونات في طبقة </w:t>
+      </w:r>
+      <w:r>
+        <w:rPr>
+          <w:rFonts w:ascii="Simplified Arabic" w:hAnsi="Simplified Arabic" w:cs="Simplified Arabic"/>
+          <w:sz w:val="28"/>
+          <w:szCs w:val="28"/>
+          <w:lang w:bidi="ar-SY"/>
+        </w:rPr>
+        <w:t>(Word Embedding)</w:t>
+      </w:r>
+      <w:r>
+        <w:rPr>
+          <w:rFonts w:ascii="Simplified Arabic" w:hAnsi="Simplified Arabic" w:cs="Simplified Arabic" w:hint="cs"/>
+          <w:sz w:val="28"/>
+          <w:szCs w:val="28"/>
+          <w:rtl/>
+          <w:lang w:bidi="ar-SY"/>
+        </w:rPr>
+        <w:t>.</w:t>
+      </w:r>
+    </w:p>
+    <w:p>
+      <w:pPr>
+        <w:pStyle w:val="a6"/>
+        <w:numPr>
+          <w:ilvl w:val="0"/>
+          <w:numId w:val="33"/>
+        </w:numPr>
+        <w:tabs>
+          <w:tab w:val="left" w:pos="3763"/>
+        </w:tabs>
+        <w:bidi/>
+        <w:rPr>
+          <w:rFonts w:ascii="Simplified Arabic" w:hAnsi="Simplified Arabic" w:cs="Simplified Arabic"/>
+          <w:sz w:val="28"/>
+          <w:szCs w:val="28"/>
+          <w:lang w:bidi="ar-SY"/>
+        </w:rPr>
+      </w:pPr>
+      <w:proofErr w:type="spellStart"/>
+      <w:r>
+        <w:rPr>
+          <w:rFonts w:ascii="Simplified Arabic" w:hAnsi="Simplified Arabic" w:cs="Simplified Arabic"/>
+          <w:sz w:val="28"/>
+          <w:szCs w:val="28"/>
+          <w:lang w:bidi="ar-SY"/>
+        </w:rPr>
+        <w:t>n_neuros_rnn</w:t>
+      </w:r>
+      <w:proofErr w:type="spellEnd"/>
+      <w:r>
+        <w:rPr>
+          <w:rFonts w:ascii="Simplified Arabic" w:hAnsi="Simplified Arabic" w:cs="Simplified Arabic" w:hint="cs"/>
+          <w:sz w:val="28"/>
+          <w:szCs w:val="28"/>
+          <w:rtl/>
+          <w:lang w:bidi="ar-SY"/>
+        </w:rPr>
+        <w:t xml:space="preserve">: هو متحول </w:t>
+      </w:r>
+      <w:r>
+        <w:rPr>
+          <w:rFonts w:ascii="Simplified Arabic" w:hAnsi="Simplified Arabic" w:cs="Simplified Arabic"/>
+          <w:sz w:val="28"/>
+          <w:szCs w:val="28"/>
+          <w:lang w:bidi="ar-SY"/>
+        </w:rPr>
+        <w:t xml:space="preserve"> integer</w:t>
+      </w:r>
+      <w:r>
+        <w:rPr>
+          <w:rFonts w:ascii="Simplified Arabic" w:hAnsi="Simplified Arabic" w:cs="Simplified Arabic" w:hint="cs"/>
+          <w:sz w:val="28"/>
+          <w:szCs w:val="28"/>
+          <w:rtl/>
+          <w:lang w:bidi="ar-SY"/>
+        </w:rPr>
+        <w:t xml:space="preserve"> يمثل عدد </w:t>
+      </w:r>
+      <w:r>
+        <w:rPr>
+          <w:rFonts w:ascii="Simplified Arabic" w:hAnsi="Simplified Arabic" w:cs="Simplified Arabic" w:hint="cs"/>
+          <w:sz w:val="28"/>
+          <w:szCs w:val="28"/>
+          <w:rtl/>
+          <w:lang w:bidi="ar-SY"/>
+        </w:rPr>
+        <w:t xml:space="preserve">الحالات المخفية </w:t>
+      </w:r>
+      <w:r>
+        <w:rPr>
+          <w:rFonts w:ascii="Simplified Arabic" w:hAnsi="Simplified Arabic" w:cs="Simplified Arabic"/>
+          <w:sz w:val="28"/>
+          <w:szCs w:val="28"/>
+          <w:lang w:bidi="ar-SY"/>
+        </w:rPr>
+        <w:t>state hidden</w:t>
       </w:r>
       <w:r>
         <w:rPr>
@@ -20495,67 +20603,66 @@
           <w:rtl/>
           <w:lang w:bidi="ar-SY"/>
         </w:rPr>
-        <w:t xml:space="preserve">كما تحدثنا في مرحلة التخطيط أن هذا الملف سوف يستخدم </w:t>
-      </w:r>
-      <w:r>
-        <w:rPr>
-          <w:rFonts w:ascii="Simplified Arabic" w:hAnsi="Simplified Arabic" w:cs="Simplified Arabic" w:hint="cs"/>
-          <w:sz w:val="28"/>
-          <w:szCs w:val="28"/>
-          <w:rtl/>
-          <w:lang w:bidi="ar-SY"/>
-        </w:rPr>
-        <w:t xml:space="preserve">في </w:t>
-      </w:r>
-      <w:r>
-        <w:rPr>
-          <w:rFonts w:ascii="Simplified Arabic" w:hAnsi="Simplified Arabic" w:cs="Simplified Arabic" w:hint="cs"/>
-          <w:sz w:val="28"/>
-          <w:szCs w:val="28"/>
-          <w:rtl/>
-          <w:lang w:bidi="ar-SY"/>
-        </w:rPr>
-        <w:t>عملية التدريب</w:t>
-      </w:r>
-      <w:r>
-        <w:rPr>
-          <w:rFonts w:ascii="Simplified Arabic" w:hAnsi="Simplified Arabic" w:cs="Simplified Arabic"/>
-          <w:sz w:val="28"/>
-          <w:szCs w:val="28"/>
-          <w:rtl/>
-          <w:lang w:bidi="ar-SY"/>
-        </w:rPr>
-        <w:br/>
-      </w:r>
-      <w:r>
-        <w:rPr>
-          <w:rFonts w:ascii="Simplified Arabic" w:hAnsi="Simplified Arabic" w:cs="Simplified Arabic" w:hint="cs"/>
-          <w:sz w:val="28"/>
-          <w:szCs w:val="28"/>
-          <w:rtl/>
-          <w:lang w:bidi="ar-SY"/>
-        </w:rPr>
-        <w:t xml:space="preserve">تم بناء التابع </w:t>
-      </w:r>
-      <w:r>
-        <w:rPr>
-          <w:rFonts w:ascii="Simplified Arabic" w:hAnsi="Simplified Arabic" w:cs="Simplified Arabic"/>
-          <w:sz w:val="28"/>
-          <w:szCs w:val="28"/>
-          <w:lang w:bidi="ar-SY"/>
-        </w:rPr>
-        <w:t>train</w:t>
-      </w:r>
-      <w:r>
-        <w:rPr>
-          <w:rFonts w:ascii="Simplified Arabic" w:hAnsi="Simplified Arabic" w:cs="Simplified Arabic" w:hint="cs"/>
-          <w:sz w:val="28"/>
-          <w:szCs w:val="28"/>
-          <w:rtl/>
-          <w:lang w:bidi="ar-SY"/>
-        </w:rPr>
-        <w:t xml:space="preserve"> الذي يأخذ متحول </w:t>
-      </w:r>
+        <w:t xml:space="preserve">التي تعطيها كل طبقة </w:t>
+      </w:r>
+      <w:r>
+        <w:rPr>
+          <w:rFonts w:ascii="Simplified Arabic" w:hAnsi="Simplified Arabic" w:cs="Simplified Arabic"/>
+          <w:sz w:val="28"/>
+          <w:szCs w:val="28"/>
+          <w:lang w:bidi="ar-SY"/>
+        </w:rPr>
+        <w:t>(RNN)</w:t>
+      </w:r>
+      <w:r>
+        <w:rPr>
+          <w:rFonts w:ascii="Simplified Arabic" w:hAnsi="Simplified Arabic" w:cs="Simplified Arabic" w:hint="cs"/>
+          <w:sz w:val="28"/>
+          <w:szCs w:val="28"/>
+          <w:rtl/>
+          <w:lang w:bidi="ar-SY"/>
+        </w:rPr>
+        <w:t xml:space="preserve"> </w:t>
+      </w:r>
+      <w:r>
+        <w:rPr>
+          <w:rFonts w:ascii="Simplified Arabic" w:hAnsi="Simplified Arabic" w:cs="Simplified Arabic" w:hint="cs"/>
+          <w:sz w:val="28"/>
+          <w:szCs w:val="28"/>
+          <w:rtl/>
+          <w:lang w:bidi="ar-SY"/>
+        </w:rPr>
+        <w:t xml:space="preserve">للطبقة التالية </w:t>
+      </w:r>
+      <w:r>
+        <w:rPr>
+          <w:rFonts w:ascii="Simplified Arabic" w:hAnsi="Simplified Arabic" w:cs="Simplified Arabic" w:hint="cs"/>
+          <w:sz w:val="28"/>
+          <w:szCs w:val="28"/>
+          <w:rtl/>
+          <w:lang w:bidi="ar-SY"/>
+        </w:rPr>
+        <w:t>.</w:t>
+      </w:r>
+    </w:p>
+    <w:p>
+      <w:pPr>
+        <w:pStyle w:val="a6"/>
+        <w:numPr>
+          <w:ilvl w:val="0"/>
+          <w:numId w:val="33"/>
+        </w:numPr>
+        <w:tabs>
+          <w:tab w:val="left" w:pos="3763"/>
+        </w:tabs>
+        <w:bidi/>
+        <w:rPr>
+          <w:rFonts w:ascii="Simplified Arabic" w:hAnsi="Simplified Arabic" w:cs="Simplified Arabic"/>
+          <w:sz w:val="28"/>
+          <w:szCs w:val="28"/>
+          <w:lang w:bidi="ar-SY"/>
+        </w:rPr>
+      </w:pPr>
       <w:proofErr w:type="spellStart"/>
       <w:r>
         <w:rPr>
@@ -20564,7 +20671,7 @@
           <w:szCs w:val="28"/>
           <w:lang w:bidi="ar-SY"/>
         </w:rPr>
-        <w:t>config_path</w:t>
+        <w:t>n_neuros_lstm</w:t>
       </w:r>
       <w:proofErr w:type="spellEnd"/>
       <w:r>
@@ -20575,8 +20682,122 @@
           <w:rtl/>
           <w:lang w:bidi="ar-SY"/>
         </w:rPr>
-        <w:t xml:space="preserve">  وهو مسار الملف </w:t>
-      </w:r>
+        <w:t>:</w:t>
+      </w:r>
+      <w:r>
+        <w:rPr>
+          <w:rFonts w:ascii="Simplified Arabic" w:hAnsi="Simplified Arabic" w:cs="Simplified Arabic" w:hint="cs"/>
+          <w:sz w:val="28"/>
+          <w:szCs w:val="28"/>
+          <w:rtl/>
+          <w:lang w:bidi="ar-SY"/>
+        </w:rPr>
+        <w:t xml:space="preserve"> </w:t>
+      </w:r>
+      <w:r>
+        <w:rPr>
+          <w:rFonts w:ascii="Simplified Arabic" w:hAnsi="Simplified Arabic" w:cs="Simplified Arabic" w:hint="cs"/>
+          <w:sz w:val="28"/>
+          <w:szCs w:val="28"/>
+          <w:rtl/>
+          <w:lang w:bidi="ar-SY"/>
+        </w:rPr>
+        <w:t xml:space="preserve">هو متحول </w:t>
+      </w:r>
+      <w:r>
+        <w:rPr>
+          <w:rFonts w:ascii="Simplified Arabic" w:hAnsi="Simplified Arabic" w:cs="Simplified Arabic"/>
+          <w:sz w:val="28"/>
+          <w:szCs w:val="28"/>
+          <w:lang w:bidi="ar-SY"/>
+        </w:rPr>
+        <w:t xml:space="preserve"> integer</w:t>
+      </w:r>
+      <w:r>
+        <w:rPr>
+          <w:rFonts w:ascii="Simplified Arabic" w:hAnsi="Simplified Arabic" w:cs="Simplified Arabic" w:hint="cs"/>
+          <w:sz w:val="28"/>
+          <w:szCs w:val="28"/>
+          <w:rtl/>
+          <w:lang w:bidi="ar-SY"/>
+        </w:rPr>
+        <w:t xml:space="preserve"> يمثل عدد الحالات المخفية </w:t>
+      </w:r>
+      <w:r>
+        <w:rPr>
+          <w:rFonts w:ascii="Simplified Arabic" w:hAnsi="Simplified Arabic" w:cs="Simplified Arabic"/>
+          <w:sz w:val="28"/>
+          <w:szCs w:val="28"/>
+          <w:lang w:bidi="ar-SY"/>
+        </w:rPr>
+        <w:t>state hidden</w:t>
+      </w:r>
+      <w:r>
+        <w:rPr>
+          <w:rFonts w:ascii="Simplified Arabic" w:hAnsi="Simplified Arabic" w:cs="Simplified Arabic" w:hint="cs"/>
+          <w:sz w:val="28"/>
+          <w:szCs w:val="28"/>
+          <w:rtl/>
+          <w:lang w:bidi="ar-SY"/>
+        </w:rPr>
+        <w:t xml:space="preserve"> التي تعطيها كل طبقة </w:t>
+      </w:r>
+      <w:r>
+        <w:rPr>
+          <w:rFonts w:ascii="Simplified Arabic" w:hAnsi="Simplified Arabic" w:cs="Simplified Arabic"/>
+          <w:sz w:val="28"/>
+          <w:szCs w:val="28"/>
+          <w:lang w:bidi="ar-SY"/>
+        </w:rPr>
+        <w:t>(</w:t>
+      </w:r>
+      <w:r>
+        <w:rPr>
+          <w:rFonts w:ascii="Simplified Arabic" w:hAnsi="Simplified Arabic" w:cs="Simplified Arabic"/>
+          <w:sz w:val="28"/>
+          <w:szCs w:val="28"/>
+          <w:lang w:bidi="ar-SY"/>
+        </w:rPr>
+        <w:t>LSTM</w:t>
+      </w:r>
+      <w:r>
+        <w:rPr>
+          <w:rFonts w:ascii="Simplified Arabic" w:hAnsi="Simplified Arabic" w:cs="Simplified Arabic"/>
+          <w:sz w:val="28"/>
+          <w:szCs w:val="28"/>
+          <w:lang w:bidi="ar-SY"/>
+        </w:rPr>
+        <w:t>)</w:t>
+      </w:r>
+      <w:r>
+        <w:rPr>
+          <w:rFonts w:ascii="Simplified Arabic" w:hAnsi="Simplified Arabic" w:cs="Simplified Arabic" w:hint="cs"/>
+          <w:sz w:val="28"/>
+          <w:szCs w:val="28"/>
+          <w:rtl/>
+          <w:lang w:bidi="ar-SY"/>
+        </w:rPr>
+        <w:t xml:space="preserve"> للطبقة التالية .</w:t>
+      </w:r>
+    </w:p>
+    <w:p>
+      <w:pPr>
+        <w:pStyle w:val="a6"/>
+        <w:numPr>
+          <w:ilvl w:val="0"/>
+          <w:numId w:val="33"/>
+        </w:numPr>
+        <w:tabs>
+          <w:tab w:val="left" w:pos="3763"/>
+        </w:tabs>
+        <w:bidi/>
+        <w:rPr>
+          <w:rFonts w:ascii="Simplified Arabic" w:hAnsi="Simplified Arabic" w:cs="Simplified Arabic"/>
+          <w:sz w:val="28"/>
+          <w:szCs w:val="28"/>
+          <w:lang w:bidi="ar-SY"/>
+        </w:rPr>
+      </w:pPr>
       <w:proofErr w:type="spellStart"/>
       <w:r>
         <w:rPr>
@@ -20585,48 +20806,17 @@
           <w:szCs w:val="28"/>
           <w:lang w:bidi="ar-SY"/>
         </w:rPr>
-        <w:t>train.yaml</w:t>
+        <w:t>n_neuros</w:t>
       </w:r>
       <w:proofErr w:type="spellEnd"/>
       <w:r>
         <w:rPr>
-          <w:rFonts w:ascii="Simplified Arabic" w:hAnsi="Simplified Arabic" w:cs="Simplified Arabic" w:hint="cs"/>
-          <w:sz w:val="28"/>
-          <w:szCs w:val="28"/>
-          <w:rtl/>
-          <w:lang w:bidi="ar-SY"/>
-        </w:rPr>
-        <w:t xml:space="preserve"> ال</w:t>
-      </w:r>
-      <w:r>
-        <w:rPr>
-          <w:rFonts w:ascii="Simplified Arabic" w:hAnsi="Simplified Arabic" w:cs="Simplified Arabic" w:hint="cs"/>
-          <w:sz w:val="28"/>
-          <w:szCs w:val="28"/>
-          <w:rtl/>
-          <w:lang w:bidi="ar-SY"/>
-        </w:rPr>
-        <w:t xml:space="preserve">ذي يضم إعدادات عملية التدريب وتحدثنا عنه باستفاضة في البند السابق, تم في البداية </w:t>
-      </w:r>
-      <w:r>
-        <w:rPr>
-          <w:rFonts w:ascii="Simplified Arabic" w:hAnsi="Simplified Arabic" w:cs="Simplified Arabic" w:hint="cs"/>
-          <w:sz w:val="28"/>
-          <w:szCs w:val="28"/>
-          <w:rtl/>
-          <w:lang w:bidi="ar-SY"/>
-        </w:rPr>
-        <w:t>استدعاء</w:t>
-      </w:r>
-      <w:r>
-        <w:rPr>
-          <w:rFonts w:ascii="Simplified Arabic" w:hAnsi="Simplified Arabic" w:cs="Simplified Arabic" w:hint="cs"/>
-          <w:sz w:val="28"/>
-          <w:szCs w:val="28"/>
-          <w:rtl/>
-          <w:lang w:bidi="ar-SY"/>
-        </w:rPr>
-        <w:t xml:space="preserve"> التابع </w:t>
+          <w:rFonts w:ascii="Simplified Arabic" w:hAnsi="Simplified Arabic" w:cs="Simplified Arabic"/>
+          <w:sz w:val="28"/>
+          <w:szCs w:val="28"/>
+          <w:lang w:bidi="ar-SY"/>
+        </w:rPr>
+        <w:t>_</w:t>
       </w:r>
       <w:r>
         <w:rPr>
@@ -20645,7 +20835,7 @@
           <w:szCs w:val="28"/>
           <w:lang w:bidi="ar-SY"/>
         </w:rPr>
-        <w:t>read_data</w:t>
+        <w:t>timedistributed</w:t>
       </w:r>
       <w:proofErr w:type="spellEnd"/>
       <w:r>
@@ -20656,287 +20846,64 @@
           <w:rtl/>
           <w:lang w:bidi="ar-SY"/>
         </w:rPr>
+        <w:t xml:space="preserve">: هو متحول </w:t>
+      </w:r>
+      <w:r>
+        <w:rPr>
+          <w:rFonts w:ascii="Simplified Arabic" w:hAnsi="Simplified Arabic" w:cs="Simplified Arabic"/>
+          <w:sz w:val="28"/>
+          <w:szCs w:val="28"/>
+          <w:lang w:bidi="ar-SY"/>
+        </w:rPr>
+        <w:t xml:space="preserve"> integer</w:t>
+      </w:r>
+      <w:r>
+        <w:rPr>
+          <w:rFonts w:ascii="Simplified Arabic" w:hAnsi="Simplified Arabic" w:cs="Simplified Arabic" w:hint="cs"/>
+          <w:sz w:val="28"/>
+          <w:szCs w:val="28"/>
+          <w:rtl/>
+          <w:lang w:bidi="ar-SY"/>
+        </w:rPr>
+        <w:t xml:space="preserve"> يمثل عدد العصبونات في طبقة </w:t>
+      </w:r>
+      <w:r>
+        <w:rPr>
+          <w:rFonts w:ascii="Simplified Arabic" w:hAnsi="Simplified Arabic" w:cs="Simplified Arabic"/>
+          <w:sz w:val="28"/>
+          <w:szCs w:val="28"/>
+          <w:lang w:bidi="ar-SY"/>
+        </w:rPr>
+        <w:t>(Time</w:t>
+      </w:r>
+      <w:r>
+        <w:rPr>
+          <w:rFonts w:ascii="Simplified Arabic" w:hAnsi="Simplified Arabic" w:cs="Simplified Arabic"/>
+          <w:sz w:val="28"/>
+          <w:szCs w:val="28"/>
+          <w:lang w:bidi="ar-SY"/>
+        </w:rPr>
         <w:t xml:space="preserve"> </w:t>
       </w:r>
       <w:r>
         <w:rPr>
-          <w:rFonts w:ascii="Simplified Arabic" w:hAnsi="Simplified Arabic" w:cs="Simplified Arabic" w:hint="cs"/>
-          <w:sz w:val="28"/>
-          <w:szCs w:val="28"/>
-          <w:rtl/>
-          <w:lang w:bidi="ar-SY"/>
-        </w:rPr>
-        <w:t xml:space="preserve">من ملف </w:t>
-      </w:r>
-      <w:r>
-        <w:rPr>
-          <w:rFonts w:ascii="Simplified Arabic" w:hAnsi="Simplified Arabic" w:cs="Simplified Arabic"/>
-          <w:sz w:val="28"/>
-          <w:szCs w:val="28"/>
-          <w:lang w:bidi="ar-SY"/>
-        </w:rPr>
-        <w:t>preprocess</w:t>
-      </w:r>
-      <w:r>
-        <w:rPr>
-          <w:rFonts w:ascii="Simplified Arabic" w:hAnsi="Simplified Arabic" w:cs="Simplified Arabic" w:hint="cs"/>
-          <w:sz w:val="28"/>
-          <w:szCs w:val="28"/>
-          <w:rtl/>
-          <w:lang w:bidi="ar-SY"/>
-        </w:rPr>
-        <w:t xml:space="preserve"> ل</w:t>
-      </w:r>
-      <w:r>
-        <w:rPr>
-          <w:rFonts w:ascii="Simplified Arabic" w:hAnsi="Simplified Arabic" w:cs="Simplified Arabic" w:hint="cs"/>
-          <w:sz w:val="28"/>
-          <w:szCs w:val="28"/>
-          <w:rtl/>
-          <w:lang w:bidi="ar-SY"/>
-        </w:rPr>
-        <w:t xml:space="preserve">قراءة كل جمل اللغة الانكليزية ووضعهم في متحول </w:t>
-      </w:r>
-      <w:proofErr w:type="spellStart"/>
-      <w:r>
-        <w:rPr>
-          <w:rFonts w:ascii="Simplified Arabic" w:hAnsi="Simplified Arabic" w:cs="Simplified Arabic"/>
-          <w:sz w:val="28"/>
-          <w:szCs w:val="28"/>
-          <w:lang w:bidi="ar-SY"/>
-        </w:rPr>
-        <w:t>en_input</w:t>
-      </w:r>
-      <w:proofErr w:type="spellEnd"/>
-      <w:r>
-        <w:rPr>
-          <w:rFonts w:ascii="Simplified Arabic" w:hAnsi="Simplified Arabic" w:cs="Simplified Arabic" w:hint="cs"/>
-          <w:sz w:val="28"/>
-          <w:szCs w:val="28"/>
-          <w:rtl/>
-          <w:lang w:bidi="ar-SY"/>
-        </w:rPr>
-        <w:t xml:space="preserve">  وقراءة </w:t>
-      </w:r>
-      <w:r>
-        <w:rPr>
-          <w:rFonts w:ascii="Simplified Arabic" w:hAnsi="Simplified Arabic" w:cs="Simplified Arabic" w:hint="cs"/>
-          <w:sz w:val="28"/>
-          <w:szCs w:val="28"/>
-          <w:rtl/>
-          <w:lang w:bidi="ar-SY"/>
-        </w:rPr>
-        <w:t>كل جمل اللغ</w:t>
-      </w:r>
-      <w:bookmarkStart w:id="1" w:name="_GoBack"/>
-      <w:bookmarkEnd w:id="1"/>
-    </w:p>
-    <w:p>
-      <w:pPr>
-        <w:tabs>
-          <w:tab w:val="left" w:pos="3763"/>
-        </w:tabs>
-        <w:bidi/>
-        <w:rPr>
-          <w:rFonts w:ascii="Simplified Arabic" w:hAnsi="Simplified Arabic" w:cs="Simplified Arabic"/>
-          <w:sz w:val="28"/>
-          <w:szCs w:val="28"/>
-          <w:rtl/>
-          <w:lang w:bidi="ar-SY"/>
-        </w:rPr>
-      </w:pPr>
-    </w:p>
-    <w:p>
-      <w:pPr>
-        <w:pStyle w:val="a6"/>
-        <w:tabs>
-          <w:tab w:val="left" w:pos="3763"/>
-        </w:tabs>
-        <w:bidi/>
-        <w:rPr>
-          <w:rFonts w:ascii="Simplified Arabic" w:hAnsi="Simplified Arabic" w:cs="Simplified Arabic"/>
-          <w:sz w:val="28"/>
-          <w:szCs w:val="28"/>
-          <w:rtl/>
-          <w:lang w:bidi="ar-SY"/>
-        </w:rPr>
-      </w:pPr>
-    </w:p>
-    <w:p>
-      <w:pPr>
-        <w:pStyle w:val="a6"/>
-        <w:tabs>
-          <w:tab w:val="left" w:pos="3763"/>
-        </w:tabs>
-        <w:bidi/>
-        <w:rPr>
-          <w:rFonts w:ascii="Simplified Arabic" w:hAnsi="Simplified Arabic" w:cs="Simplified Arabic"/>
-          <w:sz w:val="28"/>
-          <w:szCs w:val="28"/>
-          <w:rtl/>
-          <w:lang w:bidi="ar-SY"/>
-        </w:rPr>
-      </w:pPr>
-    </w:p>
-    <w:p>
-      <w:pPr>
-        <w:pStyle w:val="a6"/>
-        <w:tabs>
-          <w:tab w:val="left" w:pos="3763"/>
-        </w:tabs>
-        <w:bidi/>
-        <w:rPr>
-          <w:rFonts w:ascii="Simplified Arabic" w:hAnsi="Simplified Arabic" w:cs="Simplified Arabic"/>
-          <w:sz w:val="28"/>
-          <w:szCs w:val="28"/>
-          <w:rtl/>
-          <w:lang w:bidi="ar-SY"/>
-        </w:rPr>
-      </w:pPr>
-    </w:p>
-    <w:p>
-      <w:pPr>
-        <w:pStyle w:val="a6"/>
-        <w:tabs>
-          <w:tab w:val="left" w:pos="3763"/>
-        </w:tabs>
-        <w:bidi/>
-        <w:rPr>
-          <w:rFonts w:ascii="Simplified Arabic" w:hAnsi="Simplified Arabic" w:cs="Simplified Arabic"/>
-          <w:sz w:val="28"/>
-          <w:szCs w:val="28"/>
-          <w:rtl/>
-          <w:lang w:bidi="ar-SY"/>
-        </w:rPr>
-      </w:pPr>
-    </w:p>
-    <w:p>
-      <w:pPr>
-        <w:pStyle w:val="a6"/>
-        <w:tabs>
-          <w:tab w:val="left" w:pos="3763"/>
-        </w:tabs>
-        <w:bidi/>
-        <w:rPr>
-          <w:rFonts w:ascii="Simplified Arabic" w:hAnsi="Simplified Arabic" w:cs="Simplified Arabic"/>
-          <w:sz w:val="28"/>
-          <w:szCs w:val="28"/>
-          <w:rtl/>
-          <w:lang w:bidi="ar-SY"/>
-        </w:rPr>
-      </w:pPr>
-    </w:p>
-    <w:p>
-      <w:pPr>
-        <w:pStyle w:val="a6"/>
-        <w:tabs>
-          <w:tab w:val="left" w:pos="3763"/>
-        </w:tabs>
-        <w:bidi/>
-        <w:rPr>
-          <w:rFonts w:ascii="Simplified Arabic" w:hAnsi="Simplified Arabic" w:cs="Simplified Arabic"/>
-          <w:sz w:val="28"/>
-          <w:szCs w:val="28"/>
-          <w:rtl/>
-          <w:lang w:bidi="ar-SY"/>
-        </w:rPr>
-      </w:pPr>
-    </w:p>
-    <w:p>
-      <w:pPr>
-        <w:pStyle w:val="a6"/>
-        <w:tabs>
-          <w:tab w:val="left" w:pos="3763"/>
-        </w:tabs>
-        <w:bidi/>
-        <w:rPr>
-          <w:rFonts w:ascii="Simplified Arabic" w:hAnsi="Simplified Arabic" w:cs="Simplified Arabic"/>
-          <w:sz w:val="28"/>
-          <w:szCs w:val="28"/>
-          <w:rtl/>
-          <w:lang w:bidi="ar-SY"/>
-        </w:rPr>
-      </w:pPr>
-    </w:p>
-    <w:p>
-      <w:pPr>
-        <w:pStyle w:val="a6"/>
-        <w:tabs>
-          <w:tab w:val="left" w:pos="3763"/>
-        </w:tabs>
-        <w:bidi/>
-        <w:rPr>
-          <w:rFonts w:ascii="Simplified Arabic" w:hAnsi="Simplified Arabic" w:cs="Simplified Arabic"/>
-          <w:sz w:val="28"/>
-          <w:szCs w:val="28"/>
-          <w:rtl/>
-          <w:lang w:bidi="ar-SY"/>
-        </w:rPr>
-      </w:pPr>
-    </w:p>
-    <w:p>
-      <w:pPr>
-        <w:pStyle w:val="a6"/>
-        <w:tabs>
-          <w:tab w:val="left" w:pos="3763"/>
-        </w:tabs>
-        <w:bidi/>
-        <w:rPr>
-          <w:rFonts w:ascii="Simplified Arabic" w:hAnsi="Simplified Arabic" w:cs="Simplified Arabic"/>
-          <w:sz w:val="28"/>
-          <w:szCs w:val="28"/>
-          <w:rtl/>
-          <w:lang w:bidi="ar-SY"/>
-        </w:rPr>
-      </w:pPr>
-    </w:p>
-    <w:p>
-      <w:pPr>
-        <w:pStyle w:val="a6"/>
-        <w:tabs>
-          <w:tab w:val="left" w:pos="3763"/>
-        </w:tabs>
-        <w:bidi/>
-        <w:rPr>
-          <w:rFonts w:ascii="Simplified Arabic" w:hAnsi="Simplified Arabic" w:cs="Simplified Arabic"/>
-          <w:sz w:val="28"/>
-          <w:szCs w:val="28"/>
-          <w:rtl/>
-          <w:lang w:bidi="ar-SY"/>
-        </w:rPr>
-      </w:pPr>
-    </w:p>
-    <w:p>
-      <w:pPr>
-        <w:pStyle w:val="a6"/>
-        <w:tabs>
-          <w:tab w:val="left" w:pos="3763"/>
-        </w:tabs>
-        <w:bidi/>
-        <w:rPr>
-          <w:rFonts w:ascii="Simplified Arabic" w:hAnsi="Simplified Arabic" w:cs="Simplified Arabic"/>
-          <w:sz w:val="28"/>
-          <w:szCs w:val="28"/>
-          <w:rtl/>
-          <w:lang w:bidi="ar-SY"/>
-        </w:rPr>
-      </w:pPr>
-    </w:p>
-    <w:p>
-      <w:pPr>
-        <w:pStyle w:val="a6"/>
-        <w:tabs>
-          <w:tab w:val="left" w:pos="3763"/>
-        </w:tabs>
-        <w:bidi/>
-        <w:rPr>
-          <w:rFonts w:ascii="Simplified Arabic" w:hAnsi="Simplified Arabic" w:cs="Simplified Arabic"/>
-          <w:sz w:val="28"/>
-          <w:szCs w:val="28"/>
-          <w:rtl/>
-          <w:lang w:bidi="ar-SY"/>
-        </w:rPr>
-      </w:pPr>
+          <w:rFonts w:ascii="Simplified Arabic" w:hAnsi="Simplified Arabic" w:cs="Simplified Arabic"/>
+          <w:sz w:val="28"/>
+          <w:szCs w:val="28"/>
+          <w:lang w:bidi="ar-SY"/>
+        </w:rPr>
+        <w:t>Distributed)</w:t>
+      </w:r>
+      <w:r>
+        <w:rPr>
+          <w:rFonts w:ascii="Simplified Arabic" w:hAnsi="Simplified Arabic" w:cs="Simplified Arabic" w:hint="cs"/>
+          <w:sz w:val="28"/>
+          <w:szCs w:val="28"/>
+          <w:rtl/>
+          <w:lang w:bidi="ar-SY"/>
+        </w:rPr>
+        <w:t>.</w:t>
+      </w:r>
     </w:p>
     <w:p>
       <w:pPr>
@@ -20950,12 +20917,11 @@
         </w:tabs>
         <w:bidi/>
         <w:rPr>
-          <w:rFonts w:ascii="Simplified Arabic" w:hAnsi="Simplified Arabic" w:cs="Simplified Arabic"/>
-          <w:b/>
-          <w:bCs/>
-          <w:sz w:val="28"/>
-          <w:szCs w:val="28"/>
-          <w:rtl/>
+          <w:rFonts w:ascii="Simplified Arabic" w:hAnsi="Simplified Arabic" w:cs="Simplified Arabic" w:hint="cs"/>
+          <w:b/>
+          <w:bCs/>
+          <w:sz w:val="28"/>
+          <w:szCs w:val="28"/>
           <w:lang w:bidi="ar-SY"/>
         </w:rPr>
       </w:pPr>
@@ -20996,27 +20962,58 @@
           <w:rtl/>
           <w:lang w:bidi="ar-SY"/>
         </w:rPr>
-        <w:t xml:space="preserve">وكما تحدثنا في مرحلة التخطيط أن هذا الملف سوف يستخدم لتحقيق أي معمارية للشبكة بالتالي </w:t>
-      </w:r>
-      <w:r>
-        <w:rPr>
-          <w:rFonts w:ascii="Simplified Arabic" w:hAnsi="Simplified Arabic" w:cs="Simplified Arabic" w:hint="cs"/>
-          <w:sz w:val="28"/>
-          <w:szCs w:val="28"/>
-          <w:rtl/>
-          <w:lang w:bidi="ar-SY"/>
-        </w:rPr>
-        <w:t xml:space="preserve">تم بناء </w:t>
-      </w:r>
-      <w:r>
-        <w:rPr>
-          <w:rFonts w:ascii="Simplified Arabic" w:hAnsi="Simplified Arabic" w:cs="Simplified Arabic" w:hint="cs"/>
-          <w:sz w:val="28"/>
-          <w:szCs w:val="28"/>
-          <w:rtl/>
-          <w:lang w:bidi="ar-SY"/>
-        </w:rPr>
-        <w:t xml:space="preserve">تابع </w:t>
+        <w:t xml:space="preserve">كما تحدثنا في مرحلة التخطيط أن هذا الملف سوف </w:t>
+      </w:r>
+      <w:r>
+        <w:rPr>
+          <w:rFonts w:ascii="Simplified Arabic" w:hAnsi="Simplified Arabic" w:cs="Simplified Arabic" w:hint="cs"/>
+          <w:sz w:val="28"/>
+          <w:szCs w:val="28"/>
+          <w:rtl/>
+          <w:lang w:bidi="ar-SY"/>
+        </w:rPr>
+        <w:t>يستخدم لتحقيق أي معمارية للشبكة</w:t>
+      </w:r>
+      <w:r>
+        <w:rPr>
+          <w:rFonts w:ascii="Simplified Arabic" w:hAnsi="Simplified Arabic" w:cs="Simplified Arabic" w:hint="cs"/>
+          <w:sz w:val="28"/>
+          <w:szCs w:val="28"/>
+          <w:rtl/>
+          <w:lang w:bidi="ar-SY"/>
+        </w:rPr>
+        <w:t>, لذلك تم العمل على:</w:t>
+      </w:r>
+    </w:p>
+    <w:p>
+      <w:pPr>
+        <w:pStyle w:val="a6"/>
+        <w:numPr>
+          <w:ilvl w:val="0"/>
+          <w:numId w:val="36"/>
+        </w:numPr>
+        <w:tabs>
+          <w:tab w:val="left" w:pos="3763"/>
+        </w:tabs>
+        <w:bidi/>
+        <w:rPr>
+          <w:rFonts w:ascii="Simplified Arabic" w:hAnsi="Simplified Arabic" w:cs="Simplified Arabic" w:hint="cs"/>
+          <w:b/>
+          <w:bCs/>
+          <w:sz w:val="28"/>
+          <w:szCs w:val="28"/>
+          <w:lang w:bidi="ar-SY"/>
+        </w:rPr>
+      </w:pPr>
+      <w:r>
+        <w:rPr>
+          <w:rFonts w:ascii="Simplified Arabic" w:hAnsi="Simplified Arabic" w:cs="Simplified Arabic" w:hint="cs"/>
+          <w:sz w:val="28"/>
+          <w:szCs w:val="28"/>
+          <w:rtl/>
+          <w:lang w:bidi="ar-SY"/>
+        </w:rPr>
+        <w:t xml:space="preserve">بناء تابع </w:t>
       </w:r>
       <w:r>
         <w:rPr>
@@ -21035,8 +21032,1587 @@
           <w:rtl/>
           <w:lang w:bidi="ar-SY"/>
         </w:rPr>
-        <w:t xml:space="preserve"> يأخذ هذا التابع حجم مصفوفة ال</w:t>
-      </w:r>
+        <w:t xml:space="preserve"> يأخذ هذا التابع المتحولات الخاصة ببناء معمارية الشبكة </w:t>
+      </w:r>
+      <w:r>
+        <w:rPr>
+          <w:rFonts w:ascii="Simplified Arabic" w:hAnsi="Simplified Arabic" w:cs="Simplified Arabic" w:hint="cs"/>
+          <w:sz w:val="28"/>
+          <w:szCs w:val="28"/>
+          <w:rtl/>
+          <w:lang w:bidi="ar-SY"/>
+        </w:rPr>
+        <w:t>مث</w:t>
+      </w:r>
+      <w:r>
+        <w:rPr>
+          <w:rFonts w:ascii="Simplified Arabic" w:hAnsi="Simplified Arabic" w:cs="Simplified Arabic" w:hint="cs"/>
+          <w:sz w:val="28"/>
+          <w:szCs w:val="28"/>
+          <w:rtl/>
+          <w:lang w:bidi="ar-SY"/>
+        </w:rPr>
+        <w:t>ل</w:t>
+      </w:r>
+      <w:r>
+        <w:rPr>
+          <w:rFonts w:ascii="Simplified Arabic" w:hAnsi="Simplified Arabic" w:cs="Simplified Arabic" w:hint="cs"/>
+          <w:b/>
+          <w:bCs/>
+          <w:sz w:val="28"/>
+          <w:szCs w:val="28"/>
+          <w:rtl/>
+          <w:lang w:bidi="ar-SY"/>
+        </w:rPr>
+        <w:t>:</w:t>
+      </w:r>
+    </w:p>
+    <w:p>
+      <w:pPr>
+        <w:pStyle w:val="a6"/>
+        <w:numPr>
+          <w:ilvl w:val="0"/>
+          <w:numId w:val="38"/>
+        </w:numPr>
+        <w:tabs>
+          <w:tab w:val="left" w:pos="3763"/>
+        </w:tabs>
+        <w:bidi/>
+        <w:rPr>
+          <w:rFonts w:ascii="Simplified Arabic" w:hAnsi="Simplified Arabic" w:cs="Simplified Arabic" w:hint="cs"/>
+          <w:b/>
+          <w:bCs/>
+          <w:sz w:val="28"/>
+          <w:szCs w:val="28"/>
+          <w:lang w:bidi="ar-SY"/>
+        </w:rPr>
+      </w:pPr>
+      <w:r>
+        <w:rPr>
+          <w:rFonts w:ascii="Simplified Arabic" w:hAnsi="Simplified Arabic" w:cs="Simplified Arabic" w:hint="cs"/>
+          <w:sz w:val="28"/>
+          <w:szCs w:val="28"/>
+          <w:rtl/>
+          <w:lang w:bidi="ar-SY"/>
+        </w:rPr>
+        <w:t xml:space="preserve">حجم مصفوفة الدخل الخاصة باللغة الانكليزية </w:t>
+      </w:r>
+      <w:proofErr w:type="spellStart"/>
+      <w:r>
+        <w:rPr>
+          <w:rFonts w:ascii="Simplified Arabic" w:hAnsi="Simplified Arabic" w:cs="Simplified Arabic"/>
+          <w:sz w:val="28"/>
+          <w:szCs w:val="28"/>
+          <w:lang w:bidi="ar-SY"/>
+        </w:rPr>
+        <w:t>input_shape</w:t>
+      </w:r>
+      <w:proofErr w:type="spellEnd"/>
+      <w:r>
+        <w:rPr>
+          <w:rFonts w:ascii="Simplified Arabic" w:hAnsi="Simplified Arabic" w:cs="Simplified Arabic" w:hint="cs"/>
+          <w:sz w:val="28"/>
+          <w:szCs w:val="28"/>
+          <w:rtl/>
+          <w:lang w:bidi="ar-SY"/>
+        </w:rPr>
+        <w:t xml:space="preserve"> </w:t>
+      </w:r>
+    </w:p>
+    <w:p>
+      <w:pPr>
+        <w:pStyle w:val="a6"/>
+        <w:numPr>
+          <w:ilvl w:val="0"/>
+          <w:numId w:val="38"/>
+        </w:numPr>
+        <w:tabs>
+          <w:tab w:val="left" w:pos="3763"/>
+        </w:tabs>
+        <w:bidi/>
+        <w:rPr>
+          <w:rFonts w:ascii="Simplified Arabic" w:hAnsi="Simplified Arabic" w:cs="Simplified Arabic" w:hint="cs"/>
+          <w:b/>
+          <w:bCs/>
+          <w:sz w:val="28"/>
+          <w:szCs w:val="28"/>
+          <w:lang w:bidi="ar-SY"/>
+        </w:rPr>
+      </w:pPr>
+      <w:r>
+        <w:rPr>
+          <w:rFonts w:ascii="Simplified Arabic" w:hAnsi="Simplified Arabic" w:cs="Simplified Arabic" w:hint="cs"/>
+          <w:sz w:val="28"/>
+          <w:szCs w:val="28"/>
+          <w:rtl/>
+          <w:lang w:bidi="ar-SY"/>
+        </w:rPr>
+        <w:t xml:space="preserve">عدد كلمات اللغة الانجليزية الموجودة في الداتا المستخدمة </w:t>
+      </w:r>
+      <w:proofErr w:type="spellStart"/>
+      <w:r>
+        <w:rPr>
+          <w:rFonts w:ascii="Simplified Arabic" w:hAnsi="Simplified Arabic" w:cs="Simplified Arabic"/>
+          <w:sz w:val="28"/>
+          <w:szCs w:val="28"/>
+          <w:lang w:bidi="ar-SY"/>
+        </w:rPr>
+        <w:t>dict_en_size</w:t>
+      </w:r>
+      <w:proofErr w:type="spellEnd"/>
+    </w:p>
+    <w:p>
+      <w:pPr>
+        <w:pStyle w:val="a6"/>
+        <w:numPr>
+          <w:ilvl w:val="0"/>
+          <w:numId w:val="38"/>
+        </w:numPr>
+        <w:tabs>
+          <w:tab w:val="left" w:pos="3763"/>
+        </w:tabs>
+        <w:bidi/>
+        <w:rPr>
+          <w:rFonts w:ascii="Simplified Arabic" w:hAnsi="Simplified Arabic" w:cs="Simplified Arabic" w:hint="cs"/>
+          <w:b/>
+          <w:bCs/>
+          <w:sz w:val="28"/>
+          <w:szCs w:val="28"/>
+          <w:lang w:bidi="ar-SY"/>
+        </w:rPr>
+      </w:pPr>
+      <w:r>
+        <w:rPr>
+          <w:rFonts w:ascii="Simplified Arabic" w:hAnsi="Simplified Arabic" w:cs="Simplified Arabic" w:hint="cs"/>
+          <w:sz w:val="28"/>
+          <w:szCs w:val="28"/>
+          <w:rtl/>
+          <w:lang w:bidi="ar-SY"/>
+        </w:rPr>
+        <w:t>عدد كلمات اللغة الفرنسية الموجودة في الداتا المستخدمة</w:t>
+      </w:r>
+      <w:r>
+        <w:rPr>
+          <w:rFonts w:ascii="Simplified Arabic" w:hAnsi="Simplified Arabic" w:cs="Simplified Arabic"/>
+          <w:b/>
+          <w:bCs/>
+          <w:sz w:val="28"/>
+          <w:szCs w:val="28"/>
+          <w:lang w:bidi="ar-SY"/>
+        </w:rPr>
+        <w:t xml:space="preserve"> </w:t>
+      </w:r>
+      <w:r>
+        <w:rPr>
+          <w:rFonts w:ascii="Simplified Arabic" w:hAnsi="Simplified Arabic" w:cs="Simplified Arabic"/>
+          <w:sz w:val="28"/>
+          <w:szCs w:val="28"/>
+          <w:lang w:bidi="ar-SY"/>
+        </w:rPr>
+        <w:t xml:space="preserve">   </w:t>
+      </w:r>
+      <w:proofErr w:type="spellStart"/>
+      <w:r>
+        <w:rPr>
+          <w:rFonts w:ascii="Simplified Arabic" w:hAnsi="Simplified Arabic" w:cs="Simplified Arabic"/>
+          <w:sz w:val="28"/>
+          <w:szCs w:val="28"/>
+          <w:lang w:bidi="ar-SY"/>
+        </w:rPr>
+        <w:t>dict_fr_size</w:t>
+      </w:r>
+      <w:proofErr w:type="spellEnd"/>
+      <w:r>
+        <w:rPr>
+          <w:rFonts w:ascii="Simplified Arabic" w:hAnsi="Simplified Arabic" w:cs="Simplified Arabic"/>
+          <w:sz w:val="28"/>
+          <w:szCs w:val="28"/>
+          <w:lang w:bidi="ar-SY"/>
+        </w:rPr>
+        <w:t xml:space="preserve"> </w:t>
+      </w:r>
+    </w:p>
+    <w:p>
+      <w:pPr>
+        <w:pStyle w:val="a6"/>
+        <w:numPr>
+          <w:ilvl w:val="0"/>
+          <w:numId w:val="38"/>
+        </w:numPr>
+        <w:tabs>
+          <w:tab w:val="left" w:pos="3763"/>
+        </w:tabs>
+        <w:bidi/>
+        <w:rPr>
+          <w:rFonts w:ascii="Simplified Arabic" w:hAnsi="Simplified Arabic" w:cs="Simplified Arabic" w:hint="cs"/>
+          <w:b/>
+          <w:bCs/>
+          <w:sz w:val="28"/>
+          <w:szCs w:val="28"/>
+          <w:lang w:bidi="ar-SY"/>
+        </w:rPr>
+      </w:pPr>
+      <w:r>
+        <w:rPr>
+          <w:rFonts w:ascii="Simplified Arabic" w:hAnsi="Simplified Arabic" w:cs="Simplified Arabic" w:hint="cs"/>
+          <w:sz w:val="28"/>
+          <w:szCs w:val="28"/>
+          <w:rtl/>
+          <w:lang w:bidi="ar-SY"/>
+        </w:rPr>
+        <w:t>باقي المتحولات تم شرح</w:t>
+      </w:r>
+      <w:r>
+        <w:rPr>
+          <w:rFonts w:ascii="Simplified Arabic" w:hAnsi="Simplified Arabic" w:cs="Simplified Arabic" w:hint="cs"/>
+          <w:sz w:val="28"/>
+          <w:szCs w:val="28"/>
+          <w:rtl/>
+          <w:lang w:bidi="ar-SY"/>
+        </w:rPr>
+        <w:t>ها</w:t>
+      </w:r>
+      <w:r>
+        <w:rPr>
+          <w:rFonts w:ascii="Simplified Arabic" w:hAnsi="Simplified Arabic" w:cs="Simplified Arabic" w:hint="cs"/>
+          <w:sz w:val="28"/>
+          <w:szCs w:val="28"/>
+          <w:rtl/>
+          <w:lang w:bidi="ar-SY"/>
+        </w:rPr>
+        <w:t xml:space="preserve"> في ملف </w:t>
+      </w:r>
+      <w:proofErr w:type="spellStart"/>
+      <w:r>
+        <w:rPr>
+          <w:rFonts w:ascii="Simplified Arabic" w:hAnsi="Simplified Arabic" w:cs="Simplified Arabic"/>
+          <w:sz w:val="28"/>
+          <w:szCs w:val="28"/>
+          <w:lang w:bidi="ar-SY"/>
+        </w:rPr>
+        <w:t>train.yaml</w:t>
+      </w:r>
+      <w:proofErr w:type="spellEnd"/>
+      <w:r>
+        <w:rPr>
+          <w:rFonts w:ascii="Simplified Arabic" w:hAnsi="Simplified Arabic" w:cs="Simplified Arabic" w:hint="cs"/>
+          <w:sz w:val="28"/>
+          <w:szCs w:val="28"/>
+          <w:rtl/>
+          <w:lang w:bidi="ar-SY"/>
+        </w:rPr>
+        <w:t xml:space="preserve"> تحت بند </w:t>
+      </w:r>
+      <w:r>
+        <w:rPr>
+          <w:rFonts w:ascii="Simplified Arabic" w:hAnsi="Simplified Arabic" w:cs="Simplified Arabic"/>
+          <w:sz w:val="28"/>
+          <w:szCs w:val="28"/>
+          <w:lang w:bidi="ar-SY"/>
+        </w:rPr>
+        <w:t xml:space="preserve">Structural </w:t>
+      </w:r>
+      <w:r>
+        <w:rPr>
+          <w:rFonts w:ascii="Simplified Arabic" w:hAnsi="Simplified Arabic" w:cs="Simplified Arabic"/>
+          <w:sz w:val="28"/>
+          <w:szCs w:val="28"/>
+          <w:lang w:bidi="ar-SY"/>
+        </w:rPr>
+        <w:t>M</w:t>
+      </w:r>
+      <w:r>
+        <w:rPr>
+          <w:rFonts w:ascii="Simplified Arabic" w:hAnsi="Simplified Arabic" w:cs="Simplified Arabic"/>
+          <w:sz w:val="28"/>
+          <w:szCs w:val="28"/>
+          <w:lang w:bidi="ar-SY"/>
+        </w:rPr>
+        <w:t>odels</w:t>
+      </w:r>
+      <w:r>
+        <w:rPr>
+          <w:rFonts w:ascii="Simplified Arabic" w:hAnsi="Simplified Arabic" w:cs="Simplified Arabic" w:hint="cs"/>
+          <w:sz w:val="28"/>
+          <w:szCs w:val="28"/>
+          <w:rtl/>
+          <w:lang w:bidi="ar-SY"/>
+        </w:rPr>
+        <w:t>.</w:t>
+      </w:r>
+    </w:p>
+    <w:p>
+      <w:pPr>
+        <w:pStyle w:val="a6"/>
+        <w:tabs>
+          <w:tab w:val="left" w:pos="3763"/>
+        </w:tabs>
+        <w:bidi/>
+        <w:ind w:left="1440"/>
+        <w:rPr>
+          <w:rFonts w:ascii="Simplified Arabic" w:hAnsi="Simplified Arabic" w:cs="Simplified Arabic" w:hint="cs"/>
+          <w:b/>
+          <w:bCs/>
+          <w:sz w:val="28"/>
+          <w:szCs w:val="28"/>
+          <w:lang w:bidi="ar-SY"/>
+        </w:rPr>
+      </w:pPr>
+    </w:p>
+    <w:p>
+      <w:pPr>
+        <w:pStyle w:val="a6"/>
+        <w:numPr>
+          <w:ilvl w:val="0"/>
+          <w:numId w:val="36"/>
+        </w:numPr>
+        <w:tabs>
+          <w:tab w:val="left" w:pos="3763"/>
+        </w:tabs>
+        <w:bidi/>
+        <w:rPr>
+          <w:rFonts w:ascii="Simplified Arabic" w:hAnsi="Simplified Arabic" w:cs="Simplified Arabic" w:hint="cs"/>
+          <w:sz w:val="28"/>
+          <w:szCs w:val="28"/>
+          <w:lang w:bidi="ar-SY"/>
+        </w:rPr>
+      </w:pPr>
+      <w:r>
+        <w:rPr>
+          <w:rFonts w:ascii="Simplified Arabic" w:hAnsi="Simplified Arabic" w:cs="Simplified Arabic" w:hint="cs"/>
+          <w:sz w:val="28"/>
+          <w:szCs w:val="28"/>
+          <w:rtl/>
+          <w:lang w:bidi="ar-SY"/>
+        </w:rPr>
+        <w:t xml:space="preserve">في التابع السابق تم تحقيق 4 معماريات للشبكة كل معمارية يتم أخذها باستخدام </w:t>
+      </w:r>
+      <w:proofErr w:type="spellStart"/>
+      <w:r>
+        <w:rPr>
+          <w:rFonts w:ascii="Simplified Arabic" w:hAnsi="Simplified Arabic" w:cs="Simplified Arabic"/>
+          <w:sz w:val="28"/>
+          <w:szCs w:val="28"/>
+          <w:lang w:bidi="ar-SY"/>
+        </w:rPr>
+        <w:t>type_model</w:t>
+      </w:r>
+      <w:proofErr w:type="spellEnd"/>
+      <w:r>
+        <w:rPr>
+          <w:rFonts w:ascii="Simplified Arabic" w:hAnsi="Simplified Arabic" w:cs="Simplified Arabic" w:hint="cs"/>
+          <w:sz w:val="28"/>
+          <w:szCs w:val="28"/>
+          <w:rtl/>
+          <w:lang w:bidi="ar-SY"/>
+        </w:rPr>
+        <w:t xml:space="preserve"> الموجود في ملف </w:t>
+      </w:r>
+      <w:proofErr w:type="spellStart"/>
+      <w:r>
+        <w:rPr>
+          <w:rFonts w:ascii="Simplified Arabic" w:hAnsi="Simplified Arabic" w:cs="Simplified Arabic"/>
+          <w:sz w:val="28"/>
+          <w:szCs w:val="28"/>
+          <w:lang w:bidi="ar-SY"/>
+        </w:rPr>
+        <w:t>train.yaml</w:t>
+      </w:r>
+      <w:proofErr w:type="spellEnd"/>
+      <w:r>
+        <w:rPr>
+          <w:rFonts w:ascii="Simplified Arabic" w:hAnsi="Simplified Arabic" w:cs="Simplified Arabic" w:hint="cs"/>
+          <w:sz w:val="28"/>
+          <w:szCs w:val="28"/>
+          <w:rtl/>
+          <w:lang w:bidi="ar-SY"/>
+        </w:rPr>
+        <w:t>, في حال كان يساوي:</w:t>
+      </w:r>
+    </w:p>
+    <w:p>
+      <w:pPr>
+        <w:pStyle w:val="a6"/>
+        <w:numPr>
+          <w:ilvl w:val="0"/>
+          <w:numId w:val="40"/>
+        </w:numPr>
+        <w:tabs>
+          <w:tab w:val="left" w:pos="3763"/>
+        </w:tabs>
+        <w:bidi/>
+        <w:rPr>
+          <w:rFonts w:ascii="Simplified Arabic" w:hAnsi="Simplified Arabic" w:cs="Simplified Arabic" w:hint="cs"/>
+          <w:sz w:val="28"/>
+          <w:szCs w:val="28"/>
+          <w:lang w:bidi="ar-SY"/>
+        </w:rPr>
+      </w:pPr>
+      <w:proofErr w:type="spellStart"/>
+      <w:r>
+        <w:rPr>
+          <w:rFonts w:ascii="Simplified Arabic" w:hAnsi="Simplified Arabic" w:cs="Simplified Arabic"/>
+          <w:sz w:val="28"/>
+          <w:szCs w:val="28"/>
+          <w:lang w:bidi="ar-SY"/>
+        </w:rPr>
+        <w:t>type_model</w:t>
+      </w:r>
+      <w:proofErr w:type="spellEnd"/>
+      <w:r>
+        <w:rPr>
+          <w:rFonts w:ascii="Simplified Arabic" w:hAnsi="Simplified Arabic" w:cs="Simplified Arabic"/>
+          <w:sz w:val="28"/>
+          <w:szCs w:val="28"/>
+          <w:lang w:bidi="ar-SY"/>
+        </w:rPr>
+        <w:t>="</w:t>
+      </w:r>
+      <w:proofErr w:type="spellStart"/>
+      <w:r>
+        <w:rPr>
+          <w:rFonts w:ascii="Simplified Arabic" w:hAnsi="Simplified Arabic" w:cs="Simplified Arabic"/>
+          <w:sz w:val="28"/>
+          <w:szCs w:val="28"/>
+          <w:lang w:bidi="ar-SY"/>
+        </w:rPr>
+        <w:t>Rnn</w:t>
+      </w:r>
+      <w:proofErr w:type="spellEnd"/>
+      <w:r>
+        <w:rPr>
+          <w:rFonts w:ascii="Simplified Arabic" w:hAnsi="Simplified Arabic" w:cs="Simplified Arabic"/>
+          <w:sz w:val="28"/>
+          <w:szCs w:val="28"/>
+          <w:lang w:bidi="ar-SY"/>
+        </w:rPr>
+        <w:t>"</w:t>
+      </w:r>
+      <w:r>
+        <w:rPr>
+          <w:rFonts w:ascii="Simplified Arabic" w:hAnsi="Simplified Arabic" w:cs="Simplified Arabic" w:hint="cs"/>
+          <w:sz w:val="28"/>
+          <w:szCs w:val="28"/>
+          <w:rtl/>
+          <w:lang w:bidi="ar-SY"/>
+        </w:rPr>
+        <w:t xml:space="preserve"> اذا الشبكة المستخدمة هي </w:t>
+      </w:r>
+      <w:r>
+        <w:rPr>
+          <w:rFonts w:ascii="Simplified Arabic" w:hAnsi="Simplified Arabic" w:cs="Simplified Arabic"/>
+          <w:sz w:val="28"/>
+          <w:szCs w:val="28"/>
+          <w:lang w:bidi="ar-SY"/>
+        </w:rPr>
+        <w:t>RNN</w:t>
+      </w:r>
+      <w:r>
+        <w:rPr>
+          <w:rFonts w:ascii="Simplified Arabic" w:hAnsi="Simplified Arabic" w:cs="Simplified Arabic" w:hint="cs"/>
+          <w:sz w:val="28"/>
+          <w:szCs w:val="28"/>
+          <w:rtl/>
+          <w:lang w:bidi="ar-SY"/>
+        </w:rPr>
+        <w:t xml:space="preserve"> ولا يوجد طبقة </w:t>
+      </w:r>
+      <w:r>
+        <w:rPr>
+          <w:rFonts w:asciiTheme="majorBidi" w:hAnsiTheme="majorBidi" w:cstheme="majorBidi"/>
+          <w:sz w:val="26"/>
+          <w:szCs w:val="26"/>
+          <w:lang w:bidi="ar-SY"/>
+        </w:rPr>
+        <w:t>Word E</w:t>
+      </w:r>
+      <w:r>
+        <w:rPr>
+          <w:rFonts w:asciiTheme="majorBidi" w:hAnsiTheme="majorBidi" w:cstheme="majorBidi"/>
+          <w:sz w:val="26"/>
+          <w:szCs w:val="26"/>
+          <w:lang w:bidi="ar-SY"/>
+        </w:rPr>
+        <w:t>mbedding</w:t>
+      </w:r>
+      <w:r>
+        <w:rPr>
+          <w:rFonts w:asciiTheme="majorBidi" w:hAnsiTheme="majorBidi" w:cstheme="majorBidi"/>
+          <w:sz w:val="26"/>
+          <w:szCs w:val="26"/>
+          <w:lang w:bidi="ar-SY"/>
+        </w:rPr>
+        <w:t>)</w:t>
+      </w:r>
+      <w:r>
+        <w:rPr>
+          <w:rFonts w:ascii="Simplified Arabic" w:hAnsi="Simplified Arabic" w:cs="Simplified Arabic" w:hint="cs"/>
+          <w:sz w:val="28"/>
+          <w:szCs w:val="28"/>
+          <w:rtl/>
+          <w:lang w:bidi="ar-SY"/>
+        </w:rPr>
+        <w:t>)</w:t>
+      </w:r>
+      <w:r>
+        <w:rPr>
+          <w:rFonts w:ascii="Simplified Arabic" w:hAnsi="Simplified Arabic" w:cs="Simplified Arabic" w:hint="cs"/>
+          <w:sz w:val="28"/>
+          <w:szCs w:val="28"/>
+          <w:rtl/>
+          <w:lang w:bidi="ar-SY"/>
+        </w:rPr>
+        <w:t>, والطبقات على الترتيب التالي:</w:t>
+      </w:r>
+    </w:p>
+    <w:p>
+      <w:pPr>
+        <w:pStyle w:val="a6"/>
+        <w:numPr>
+          <w:ilvl w:val="0"/>
+          <w:numId w:val="40"/>
+        </w:numPr>
+        <w:tabs>
+          <w:tab w:val="left" w:pos="3763"/>
+        </w:tabs>
+        <w:bidi/>
+        <w:rPr>
+          <w:rFonts w:ascii="Simplified Arabic" w:hAnsi="Simplified Arabic" w:cs="Simplified Arabic"/>
+          <w:sz w:val="28"/>
+          <w:szCs w:val="28"/>
+          <w:lang w:bidi="ar-SY"/>
+        </w:rPr>
+      </w:pPr>
+      <w:r>
+        <w:rPr>
+          <w:rFonts w:ascii="Simplified Arabic" w:hAnsi="Simplified Arabic" w:cs="Simplified Arabic" w:hint="cs"/>
+          <w:sz w:val="28"/>
+          <w:szCs w:val="28"/>
+          <w:rtl/>
+          <w:lang w:bidi="ar-SY"/>
+        </w:rPr>
+        <w:t xml:space="preserve">طبقة </w:t>
+      </w:r>
+      <w:proofErr w:type="spellStart"/>
+      <w:r>
+        <w:rPr>
+          <w:rFonts w:ascii="Simplified Arabic" w:hAnsi="Simplified Arabic" w:cs="Simplified Arabic"/>
+          <w:sz w:val="28"/>
+          <w:szCs w:val="28"/>
+          <w:lang w:bidi="ar-SY"/>
+        </w:rPr>
+        <w:t>SimpleRnn</w:t>
+      </w:r>
+      <w:proofErr w:type="spellEnd"/>
+      <w:r>
+        <w:rPr>
+          <w:rFonts w:ascii="Simplified Arabic" w:hAnsi="Simplified Arabic" w:cs="Simplified Arabic" w:hint="cs"/>
+          <w:sz w:val="28"/>
+          <w:szCs w:val="28"/>
+          <w:rtl/>
+          <w:lang w:bidi="ar-SY"/>
+        </w:rPr>
+        <w:t xml:space="preserve">  حيث تأخذ </w:t>
+      </w:r>
+      <w:proofErr w:type="spellStart"/>
+      <w:r>
+        <w:rPr>
+          <w:rFonts w:ascii="Simplified Arabic" w:hAnsi="Simplified Arabic" w:cs="Simplified Arabic"/>
+          <w:sz w:val="28"/>
+          <w:szCs w:val="28"/>
+          <w:lang w:bidi="ar-SY"/>
+        </w:rPr>
+        <w:t>n_neuros_rnn</w:t>
+      </w:r>
+      <w:proofErr w:type="spellEnd"/>
+      <w:r>
+        <w:rPr>
+          <w:rFonts w:ascii="Simplified Arabic" w:hAnsi="Simplified Arabic" w:cs="Simplified Arabic" w:hint="cs"/>
+          <w:sz w:val="28"/>
+          <w:szCs w:val="28"/>
+          <w:rtl/>
+          <w:lang w:bidi="ar-SY"/>
+        </w:rPr>
+        <w:t xml:space="preserve">  الذي يمثل عدد </w:t>
+      </w:r>
+      <w:r>
+        <w:rPr>
+          <w:rFonts w:ascii="Simplified Arabic" w:hAnsi="Simplified Arabic" w:cs="Simplified Arabic" w:hint="cs"/>
+          <w:sz w:val="28"/>
+          <w:szCs w:val="28"/>
+          <w:rtl/>
+          <w:lang w:bidi="ar-SY"/>
+        </w:rPr>
+        <w:t>الحالات المخفية</w:t>
+      </w:r>
+      <w:r>
+        <w:rPr>
+          <w:rFonts w:ascii="Simplified Arabic" w:hAnsi="Simplified Arabic" w:cs="Simplified Arabic" w:hint="cs"/>
+          <w:sz w:val="28"/>
+          <w:szCs w:val="28"/>
+          <w:rtl/>
+          <w:lang w:bidi="ar-SY"/>
+        </w:rPr>
+        <w:t xml:space="preserve"> بين الطبقات</w:t>
+      </w:r>
+      <w:r>
+        <w:rPr>
+          <w:rFonts w:ascii="Simplified Arabic" w:hAnsi="Simplified Arabic" w:cs="Simplified Arabic" w:hint="cs"/>
+          <w:sz w:val="28"/>
+          <w:szCs w:val="28"/>
+          <w:rtl/>
+          <w:lang w:bidi="ar-SY"/>
+        </w:rPr>
+        <w:t xml:space="preserve"> و </w:t>
+      </w:r>
+      <w:r>
+        <w:rPr>
+          <w:rFonts w:ascii="Simplified Arabic" w:hAnsi="Simplified Arabic" w:cs="Simplified Arabic"/>
+          <w:sz w:val="28"/>
+          <w:szCs w:val="28"/>
+          <w:lang w:bidi="ar-SY"/>
+        </w:rPr>
+        <w:t xml:space="preserve"> </w:t>
+      </w:r>
+      <w:proofErr w:type="spellStart"/>
+      <w:r>
+        <w:rPr>
+          <w:rFonts w:ascii="Simplified Arabic" w:hAnsi="Simplified Arabic" w:cs="Simplified Arabic"/>
+          <w:sz w:val="28"/>
+          <w:szCs w:val="28"/>
+          <w:lang w:bidi="ar-SY"/>
+        </w:rPr>
+        <w:t>input_shape</w:t>
+      </w:r>
+      <w:proofErr w:type="spellEnd"/>
+      <w:r>
+        <w:rPr>
+          <w:rFonts w:ascii="Simplified Arabic" w:hAnsi="Simplified Arabic" w:cs="Simplified Arabic" w:hint="cs"/>
+          <w:sz w:val="28"/>
+          <w:szCs w:val="28"/>
+          <w:rtl/>
+          <w:lang w:bidi="ar-SY"/>
+        </w:rPr>
+        <w:t xml:space="preserve"> ثنائية تضم عدد الكلمات في الجملة وتمثل أيضا </w:t>
+      </w:r>
+      <w:r>
+        <w:rPr>
+          <w:rFonts w:ascii="Simplified Arabic" w:hAnsi="Simplified Arabic" w:cs="Simplified Arabic"/>
+          <w:sz w:val="28"/>
+          <w:szCs w:val="28"/>
+          <w:lang w:bidi="ar-SY"/>
+        </w:rPr>
+        <w:lastRenderedPageBreak/>
+        <w:t>time</w:t>
+      </w:r>
+      <w:r>
+        <w:rPr>
+          <w:rFonts w:ascii="Simplified Arabic" w:hAnsi="Simplified Arabic" w:cs="Simplified Arabic"/>
+          <w:sz w:val="28"/>
+          <w:szCs w:val="28"/>
+          <w:lang w:bidi="ar-SY"/>
+        </w:rPr>
+        <w:t xml:space="preserve"> </w:t>
+      </w:r>
+      <w:r>
+        <w:rPr>
+          <w:rFonts w:ascii="Simplified Arabic" w:hAnsi="Simplified Arabic" w:cs="Simplified Arabic"/>
+          <w:sz w:val="28"/>
+          <w:szCs w:val="28"/>
+          <w:lang w:bidi="ar-SY"/>
+        </w:rPr>
+        <w:t>step</w:t>
+      </w:r>
+      <w:r>
+        <w:rPr>
+          <w:rFonts w:ascii="Simplified Arabic" w:hAnsi="Simplified Arabic" w:cs="Simplified Arabic"/>
+          <w:sz w:val="28"/>
+          <w:szCs w:val="28"/>
+          <w:lang w:bidi="ar-SY"/>
+        </w:rPr>
+        <w:t>s</w:t>
+      </w:r>
+      <w:r>
+        <w:rPr>
+          <w:rFonts w:ascii="Simplified Arabic" w:hAnsi="Simplified Arabic" w:cs="Simplified Arabic" w:hint="cs"/>
+          <w:sz w:val="28"/>
+          <w:szCs w:val="28"/>
+          <w:rtl/>
+          <w:lang w:bidi="ar-SY"/>
+        </w:rPr>
+        <w:t xml:space="preserve"> </w:t>
+      </w:r>
+      <w:bookmarkStart w:id="1" w:name="_GoBack"/>
+      <w:bookmarkEnd w:id="1"/>
+      <w:r>
+        <w:rPr>
+          <w:rFonts w:ascii="Simplified Arabic" w:hAnsi="Simplified Arabic" w:cs="Simplified Arabic" w:hint="cs"/>
+          <w:sz w:val="28"/>
+          <w:szCs w:val="28"/>
+          <w:rtl/>
+          <w:lang w:bidi="ar-SY"/>
+        </w:rPr>
+        <w:t xml:space="preserve">عدد العصبونات الموجود في طبقة </w:t>
+      </w:r>
+      <w:proofErr w:type="spellStart"/>
+      <w:r>
+        <w:rPr>
+          <w:rFonts w:ascii="Simplified Arabic" w:hAnsi="Simplified Arabic" w:cs="Simplified Arabic"/>
+          <w:sz w:val="28"/>
+          <w:szCs w:val="28"/>
+          <w:lang w:bidi="ar-SY"/>
+        </w:rPr>
+        <w:t>rnn</w:t>
+      </w:r>
+      <w:proofErr w:type="spellEnd"/>
+      <w:r>
+        <w:rPr>
+          <w:rFonts w:ascii="Simplified Arabic" w:hAnsi="Simplified Arabic" w:cs="Simplified Arabic" w:hint="cs"/>
+          <w:sz w:val="28"/>
+          <w:szCs w:val="28"/>
+          <w:rtl/>
+          <w:lang w:bidi="ar-SY"/>
+        </w:rPr>
+        <w:t xml:space="preserve"> والتي سوف يهتم كل عصبون فيها بكلمة واحدة من الجملة</w:t>
+      </w:r>
+      <w:r>
+        <w:rPr>
+          <w:rFonts w:ascii="Simplified Arabic" w:hAnsi="Simplified Arabic" w:cs="Simplified Arabic" w:hint="cs"/>
+          <w:sz w:val="28"/>
+          <w:szCs w:val="28"/>
+          <w:rtl/>
+          <w:lang w:bidi="ar-SY"/>
+        </w:rPr>
+        <w:t xml:space="preserve"> والجزء الأخر من الثنائية يمثل طول شعاع الكلمة و تم وضع </w:t>
+      </w:r>
+      <w:proofErr w:type="spellStart"/>
+      <w:r>
+        <w:rPr>
+          <w:rFonts w:ascii="Simplified Arabic" w:hAnsi="Simplified Arabic" w:cs="Simplified Arabic"/>
+          <w:sz w:val="28"/>
+          <w:szCs w:val="28"/>
+          <w:lang w:bidi="ar-SY"/>
+        </w:rPr>
+        <w:t>return_sequences</w:t>
+      </w:r>
+      <w:proofErr w:type="spellEnd"/>
+      <w:r>
+        <w:rPr>
+          <w:rFonts w:ascii="Simplified Arabic" w:hAnsi="Simplified Arabic" w:cs="Simplified Arabic" w:hint="cs"/>
+          <w:sz w:val="28"/>
+          <w:szCs w:val="28"/>
+          <w:rtl/>
+          <w:lang w:bidi="ar-SY"/>
+        </w:rPr>
+        <w:t xml:space="preserve"> على القيمة </w:t>
+      </w:r>
+      <w:r>
+        <w:rPr>
+          <w:rFonts w:ascii="Simplified Arabic" w:hAnsi="Simplified Arabic" w:cs="Simplified Arabic"/>
+          <w:sz w:val="28"/>
+          <w:szCs w:val="28"/>
+          <w:lang w:bidi="ar-SY"/>
+        </w:rPr>
+        <w:t>true</w:t>
+      </w:r>
+      <w:r>
+        <w:rPr>
+          <w:rFonts w:ascii="Simplified Arabic" w:hAnsi="Simplified Arabic" w:cs="Simplified Arabic" w:hint="cs"/>
+          <w:sz w:val="28"/>
+          <w:szCs w:val="28"/>
+          <w:rtl/>
+          <w:lang w:bidi="ar-SY"/>
+        </w:rPr>
+        <w:t xml:space="preserve"> لكي تقوم كل خلية </w:t>
+      </w:r>
+      <w:r>
+        <w:rPr>
+          <w:rFonts w:ascii="Simplified Arabic" w:hAnsi="Simplified Arabic" w:cs="Simplified Arabic"/>
+          <w:sz w:val="28"/>
+          <w:szCs w:val="28"/>
+          <w:lang w:bidi="ar-SY"/>
+        </w:rPr>
+        <w:t>hidden</w:t>
+      </w:r>
+      <w:r>
+        <w:rPr>
+          <w:rFonts w:ascii="Simplified Arabic" w:hAnsi="Simplified Arabic" w:cs="Simplified Arabic" w:hint="cs"/>
+          <w:sz w:val="28"/>
+          <w:szCs w:val="28"/>
+          <w:rtl/>
+          <w:lang w:bidi="ar-SY"/>
+        </w:rPr>
+        <w:t xml:space="preserve"> </w:t>
+      </w:r>
+      <w:r>
+        <w:rPr>
+          <w:rFonts w:ascii="Simplified Arabic" w:hAnsi="Simplified Arabic" w:cs="Simplified Arabic"/>
+          <w:sz w:val="28"/>
+          <w:szCs w:val="28"/>
+          <w:lang w:bidi="ar-SY"/>
+        </w:rPr>
+        <w:t>l</w:t>
+      </w:r>
+    </w:p>
+    <w:p>
+      <w:pPr>
+        <w:pStyle w:val="a6"/>
+        <w:tabs>
+          <w:tab w:val="left" w:pos="3763"/>
+        </w:tabs>
+        <w:bidi/>
+        <w:ind w:left="1440"/>
+        <w:rPr>
+          <w:rFonts w:ascii="Simplified Arabic" w:hAnsi="Simplified Arabic" w:cs="Simplified Arabic" w:hint="cs"/>
+          <w:sz w:val="28"/>
+          <w:szCs w:val="28"/>
+          <w:rtl/>
+          <w:lang w:bidi="ar-SY"/>
+        </w:rPr>
+      </w:pPr>
+    </w:p>
+    <w:p>
+      <w:pPr>
+        <w:tabs>
+          <w:tab w:val="left" w:pos="3763"/>
+        </w:tabs>
+        <w:bidi/>
+        <w:rPr>
+          <w:rFonts w:ascii="Simplified Arabic" w:hAnsi="Simplified Arabic" w:cs="Simplified Arabic"/>
+          <w:sz w:val="28"/>
+          <w:szCs w:val="28"/>
+          <w:rtl/>
+          <w:lang w:bidi="ar-SY"/>
+        </w:rPr>
+      </w:pPr>
+    </w:p>
+    <w:p>
+      <w:pPr>
+        <w:tabs>
+          <w:tab w:val="left" w:pos="3763"/>
+        </w:tabs>
+        <w:bidi/>
+        <w:rPr>
+          <w:rFonts w:ascii="Simplified Arabic" w:hAnsi="Simplified Arabic" w:cs="Simplified Arabic"/>
+          <w:sz w:val="28"/>
+          <w:szCs w:val="28"/>
+          <w:rtl/>
+          <w:lang w:bidi="ar-SY"/>
+        </w:rPr>
+      </w:pPr>
+    </w:p>
+    <w:p>
+      <w:pPr>
+        <w:tabs>
+          <w:tab w:val="left" w:pos="3763"/>
+        </w:tabs>
+        <w:bidi/>
+        <w:rPr>
+          <w:rFonts w:ascii="Simplified Arabic" w:hAnsi="Simplified Arabic" w:cs="Simplified Arabic"/>
+          <w:sz w:val="28"/>
+          <w:szCs w:val="28"/>
+          <w:rtl/>
+          <w:lang w:bidi="ar-SY"/>
+        </w:rPr>
+      </w:pPr>
+    </w:p>
+    <w:p>
+      <w:pPr>
+        <w:tabs>
+          <w:tab w:val="left" w:pos="3763"/>
+        </w:tabs>
+        <w:bidi/>
+        <w:rPr>
+          <w:rFonts w:ascii="Simplified Arabic" w:hAnsi="Simplified Arabic" w:cs="Simplified Arabic"/>
+          <w:sz w:val="28"/>
+          <w:szCs w:val="28"/>
+          <w:rtl/>
+          <w:lang w:bidi="ar-SY"/>
+        </w:rPr>
+      </w:pPr>
+    </w:p>
+    <w:p>
+      <w:pPr>
+        <w:tabs>
+          <w:tab w:val="left" w:pos="3763"/>
+        </w:tabs>
+        <w:bidi/>
+        <w:rPr>
+          <w:rFonts w:ascii="Simplified Arabic" w:hAnsi="Simplified Arabic" w:cs="Simplified Arabic"/>
+          <w:sz w:val="28"/>
+          <w:szCs w:val="28"/>
+          <w:rtl/>
+          <w:lang w:bidi="ar-SY"/>
+        </w:rPr>
+      </w:pPr>
+    </w:p>
+    <w:p>
+      <w:pPr>
+        <w:tabs>
+          <w:tab w:val="left" w:pos="3763"/>
+        </w:tabs>
+        <w:bidi/>
+        <w:rPr>
+          <w:rFonts w:ascii="Simplified Arabic" w:hAnsi="Simplified Arabic" w:cs="Simplified Arabic"/>
+          <w:sz w:val="28"/>
+          <w:szCs w:val="28"/>
+          <w:rtl/>
+          <w:lang w:bidi="ar-SY"/>
+        </w:rPr>
+      </w:pPr>
+    </w:p>
+    <w:p>
+      <w:pPr>
+        <w:tabs>
+          <w:tab w:val="left" w:pos="3763"/>
+        </w:tabs>
+        <w:bidi/>
+        <w:rPr>
+          <w:rFonts w:ascii="Simplified Arabic" w:hAnsi="Simplified Arabic" w:cs="Simplified Arabic"/>
+          <w:sz w:val="28"/>
+          <w:szCs w:val="28"/>
+          <w:rtl/>
+          <w:lang w:bidi="ar-SY"/>
+        </w:rPr>
+      </w:pPr>
+    </w:p>
+    <w:p>
+      <w:pPr>
+        <w:tabs>
+          <w:tab w:val="left" w:pos="3763"/>
+        </w:tabs>
+        <w:bidi/>
+        <w:rPr>
+          <w:rFonts w:ascii="Simplified Arabic" w:hAnsi="Simplified Arabic" w:cs="Simplified Arabic"/>
+          <w:sz w:val="28"/>
+          <w:szCs w:val="28"/>
+          <w:rtl/>
+          <w:lang w:bidi="ar-SY"/>
+        </w:rPr>
+      </w:pPr>
+    </w:p>
+    <w:p>
+      <w:pPr>
+        <w:tabs>
+          <w:tab w:val="left" w:pos="3763"/>
+        </w:tabs>
+        <w:bidi/>
+        <w:rPr>
+          <w:rFonts w:ascii="Simplified Arabic" w:hAnsi="Simplified Arabic" w:cs="Simplified Arabic"/>
+          <w:sz w:val="28"/>
+          <w:szCs w:val="28"/>
+          <w:rtl/>
+          <w:lang w:bidi="ar-SY"/>
+        </w:rPr>
+      </w:pPr>
+    </w:p>
+    <w:p>
+      <w:pPr>
+        <w:tabs>
+          <w:tab w:val="left" w:pos="3763"/>
+        </w:tabs>
+        <w:bidi/>
+        <w:rPr>
+          <w:rFonts w:ascii="Simplified Arabic" w:hAnsi="Simplified Arabic" w:cs="Simplified Arabic"/>
+          <w:sz w:val="28"/>
+          <w:szCs w:val="28"/>
+          <w:rtl/>
+          <w:lang w:bidi="ar-SY"/>
+        </w:rPr>
+      </w:pPr>
+    </w:p>
+    <w:p>
+      <w:pPr>
+        <w:tabs>
+          <w:tab w:val="left" w:pos="3763"/>
+        </w:tabs>
+        <w:bidi/>
+        <w:rPr>
+          <w:rFonts w:ascii="Simplified Arabic" w:hAnsi="Simplified Arabic" w:cs="Simplified Arabic"/>
+          <w:sz w:val="28"/>
+          <w:szCs w:val="28"/>
+          <w:rtl/>
+          <w:lang w:bidi="ar-SY"/>
+        </w:rPr>
+      </w:pPr>
+    </w:p>
+    <w:p>
+      <w:pPr>
+        <w:tabs>
+          <w:tab w:val="left" w:pos="3763"/>
+        </w:tabs>
+        <w:bidi/>
+        <w:rPr>
+          <w:rFonts w:ascii="Simplified Arabic" w:hAnsi="Simplified Arabic" w:cs="Simplified Arabic"/>
+          <w:sz w:val="28"/>
+          <w:szCs w:val="28"/>
+          <w:rtl/>
+          <w:lang w:bidi="ar-SY"/>
+        </w:rPr>
+      </w:pPr>
+    </w:p>
+    <w:p>
+      <w:pPr>
+        <w:tabs>
+          <w:tab w:val="left" w:pos="3763"/>
+        </w:tabs>
+        <w:bidi/>
+        <w:rPr>
+          <w:rFonts w:ascii="Simplified Arabic" w:hAnsi="Simplified Arabic" w:cs="Simplified Arabic"/>
+          <w:sz w:val="28"/>
+          <w:szCs w:val="28"/>
+          <w:rtl/>
+          <w:lang w:bidi="ar-SY"/>
+        </w:rPr>
+      </w:pPr>
+    </w:p>
+    <w:p>
+      <w:pPr>
+        <w:tabs>
+          <w:tab w:val="left" w:pos="3763"/>
+        </w:tabs>
+        <w:bidi/>
+        <w:rPr>
+          <w:rFonts w:ascii="Simplified Arabic" w:hAnsi="Simplified Arabic" w:cs="Simplified Arabic"/>
+          <w:sz w:val="28"/>
+          <w:szCs w:val="28"/>
+          <w:rtl/>
+          <w:lang w:bidi="ar-SY"/>
+        </w:rPr>
+      </w:pPr>
+    </w:p>
+    <w:p>
+      <w:pPr>
+        <w:tabs>
+          <w:tab w:val="left" w:pos="3763"/>
+        </w:tabs>
+        <w:bidi/>
+        <w:rPr>
+          <w:rFonts w:ascii="Simplified Arabic" w:hAnsi="Simplified Arabic" w:cs="Simplified Arabic"/>
+          <w:sz w:val="28"/>
+          <w:szCs w:val="28"/>
+          <w:lang w:bidi="ar-SY"/>
+        </w:rPr>
+      </w:pPr>
+    </w:p>
+    <w:p>
+      <w:pPr>
+        <w:pStyle w:val="a6"/>
+        <w:numPr>
+          <w:ilvl w:val="0"/>
+          <w:numId w:val="32"/>
+        </w:numPr>
+        <w:tabs>
+          <w:tab w:val="left" w:pos="3763"/>
+        </w:tabs>
+        <w:bidi/>
+        <w:rPr>
+          <w:rFonts w:ascii="Simplified Arabic" w:hAnsi="Simplified Arabic" w:cs="Simplified Arabic"/>
+          <w:sz w:val="28"/>
+          <w:szCs w:val="28"/>
+          <w:lang w:bidi="ar-SY"/>
+        </w:rPr>
+      </w:pPr>
+      <w:r>
+        <w:rPr>
+          <w:rFonts w:ascii="Simplified Arabic" w:hAnsi="Simplified Arabic" w:cs="Simplified Arabic" w:hint="cs"/>
+          <w:sz w:val="28"/>
+          <w:szCs w:val="28"/>
+          <w:rtl/>
+          <w:lang w:bidi="ar-SY"/>
+        </w:rPr>
+        <w:lastRenderedPageBreak/>
+        <w:t xml:space="preserve">في </w:t>
+      </w:r>
+      <w:r>
+        <w:rPr>
+          <w:rFonts w:ascii="Simplified Arabic" w:hAnsi="Simplified Arabic" w:cs="Simplified Arabic" w:hint="cs"/>
+          <w:sz w:val="28"/>
+          <w:szCs w:val="28"/>
+          <w:rtl/>
+          <w:lang w:bidi="ar-SY"/>
+        </w:rPr>
+        <w:t xml:space="preserve">ملف </w:t>
+      </w:r>
+      <w:r>
+        <w:rPr>
+          <w:rFonts w:ascii="Simplified Arabic" w:hAnsi="Simplified Arabic" w:cs="Simplified Arabic"/>
+          <w:sz w:val="28"/>
+          <w:szCs w:val="28"/>
+          <w:lang w:bidi="ar-SY"/>
+        </w:rPr>
+        <w:t>train.py</w:t>
+      </w:r>
+      <w:r>
+        <w:rPr>
+          <w:rFonts w:ascii="Simplified Arabic" w:hAnsi="Simplified Arabic" w:cs="Simplified Arabic" w:hint="cs"/>
+          <w:sz w:val="28"/>
+          <w:szCs w:val="28"/>
+          <w:rtl/>
+          <w:lang w:bidi="ar-SY"/>
+        </w:rPr>
+        <w:t xml:space="preserve"> </w:t>
+      </w:r>
+      <w:r>
+        <w:rPr>
+          <w:rFonts w:ascii="Simplified Arabic" w:hAnsi="Simplified Arabic" w:cs="Simplified Arabic" w:hint="cs"/>
+          <w:sz w:val="28"/>
+          <w:szCs w:val="28"/>
+          <w:rtl/>
+          <w:lang w:bidi="ar-SY"/>
+        </w:rPr>
+        <w:t xml:space="preserve">كما تحدثنا في مرحلة التخطيط أن هذا الملف سوف يستخدم </w:t>
+      </w:r>
+      <w:r>
+        <w:rPr>
+          <w:rFonts w:ascii="Simplified Arabic" w:hAnsi="Simplified Arabic" w:cs="Simplified Arabic" w:hint="cs"/>
+          <w:sz w:val="28"/>
+          <w:szCs w:val="28"/>
+          <w:rtl/>
+          <w:lang w:bidi="ar-SY"/>
+        </w:rPr>
+        <w:t xml:space="preserve">في </w:t>
+      </w:r>
+      <w:r>
+        <w:rPr>
+          <w:rFonts w:ascii="Simplified Arabic" w:hAnsi="Simplified Arabic" w:cs="Simplified Arabic" w:hint="cs"/>
+          <w:sz w:val="28"/>
+          <w:szCs w:val="28"/>
+          <w:rtl/>
+          <w:lang w:bidi="ar-SY"/>
+        </w:rPr>
+        <w:t>عملية التدريب</w:t>
+      </w:r>
+      <w:r>
+        <w:rPr>
+          <w:rFonts w:ascii="Simplified Arabic" w:hAnsi="Simplified Arabic" w:cs="Simplified Arabic"/>
+          <w:sz w:val="28"/>
+          <w:szCs w:val="28"/>
+          <w:rtl/>
+          <w:lang w:bidi="ar-SY"/>
+        </w:rPr>
+        <w:br/>
+      </w:r>
+      <w:r>
+        <w:rPr>
+          <w:rFonts w:ascii="Simplified Arabic" w:hAnsi="Simplified Arabic" w:cs="Simplified Arabic" w:hint="cs"/>
+          <w:sz w:val="28"/>
+          <w:szCs w:val="28"/>
+          <w:rtl/>
+          <w:lang w:bidi="ar-SY"/>
+        </w:rPr>
+        <w:t xml:space="preserve">تم بناء التابع </w:t>
+      </w:r>
+      <w:r>
+        <w:rPr>
+          <w:rFonts w:ascii="Simplified Arabic" w:hAnsi="Simplified Arabic" w:cs="Simplified Arabic"/>
+          <w:sz w:val="28"/>
+          <w:szCs w:val="28"/>
+          <w:lang w:bidi="ar-SY"/>
+        </w:rPr>
+        <w:t>train</w:t>
+      </w:r>
+      <w:r>
+        <w:rPr>
+          <w:rFonts w:ascii="Simplified Arabic" w:hAnsi="Simplified Arabic" w:cs="Simplified Arabic" w:hint="cs"/>
+          <w:sz w:val="28"/>
+          <w:szCs w:val="28"/>
+          <w:rtl/>
+          <w:lang w:bidi="ar-SY"/>
+        </w:rPr>
+        <w:t xml:space="preserve"> الذي يأخذ متحول </w:t>
+      </w:r>
+      <w:proofErr w:type="spellStart"/>
+      <w:r>
+        <w:rPr>
+          <w:rFonts w:ascii="Simplified Arabic" w:hAnsi="Simplified Arabic" w:cs="Simplified Arabic"/>
+          <w:sz w:val="28"/>
+          <w:szCs w:val="28"/>
+          <w:lang w:bidi="ar-SY"/>
+        </w:rPr>
+        <w:t>config_path</w:t>
+      </w:r>
+      <w:proofErr w:type="spellEnd"/>
+      <w:r>
+        <w:rPr>
+          <w:rFonts w:ascii="Simplified Arabic" w:hAnsi="Simplified Arabic" w:cs="Simplified Arabic" w:hint="cs"/>
+          <w:sz w:val="28"/>
+          <w:szCs w:val="28"/>
+          <w:rtl/>
+          <w:lang w:bidi="ar-SY"/>
+        </w:rPr>
+        <w:t xml:space="preserve">  وهو مسار الملف </w:t>
+      </w:r>
+      <w:proofErr w:type="spellStart"/>
+      <w:r>
+        <w:rPr>
+          <w:rFonts w:ascii="Simplified Arabic" w:hAnsi="Simplified Arabic" w:cs="Simplified Arabic"/>
+          <w:sz w:val="28"/>
+          <w:szCs w:val="28"/>
+          <w:lang w:bidi="ar-SY"/>
+        </w:rPr>
+        <w:t>train.yaml</w:t>
+      </w:r>
+      <w:proofErr w:type="spellEnd"/>
+      <w:r>
+        <w:rPr>
+          <w:rFonts w:ascii="Simplified Arabic" w:hAnsi="Simplified Arabic" w:cs="Simplified Arabic" w:hint="cs"/>
+          <w:sz w:val="28"/>
+          <w:szCs w:val="28"/>
+          <w:rtl/>
+          <w:lang w:bidi="ar-SY"/>
+        </w:rPr>
+        <w:t xml:space="preserve"> ال</w:t>
+      </w:r>
+      <w:r>
+        <w:rPr>
+          <w:rFonts w:ascii="Simplified Arabic" w:hAnsi="Simplified Arabic" w:cs="Simplified Arabic" w:hint="cs"/>
+          <w:sz w:val="28"/>
+          <w:szCs w:val="28"/>
+          <w:rtl/>
+          <w:lang w:bidi="ar-SY"/>
+        </w:rPr>
+        <w:t xml:space="preserve">ذي يضم إعدادات عملية التدريب وتحدثنا عنه باستفاضة في البند السابق, تم في البداية </w:t>
+      </w:r>
+      <w:r>
+        <w:rPr>
+          <w:rFonts w:ascii="Simplified Arabic" w:hAnsi="Simplified Arabic" w:cs="Simplified Arabic" w:hint="cs"/>
+          <w:sz w:val="28"/>
+          <w:szCs w:val="28"/>
+          <w:rtl/>
+          <w:lang w:bidi="ar-SY"/>
+        </w:rPr>
+        <w:t>استدعاء</w:t>
+      </w:r>
+      <w:r>
+        <w:rPr>
+          <w:rFonts w:ascii="Simplified Arabic" w:hAnsi="Simplified Arabic" w:cs="Simplified Arabic" w:hint="cs"/>
+          <w:sz w:val="28"/>
+          <w:szCs w:val="28"/>
+          <w:rtl/>
+          <w:lang w:bidi="ar-SY"/>
+        </w:rPr>
+        <w:t xml:space="preserve"> التابع </w:t>
+      </w:r>
+      <w:r>
+        <w:rPr>
+          <w:rFonts w:ascii="Simplified Arabic" w:hAnsi="Simplified Arabic" w:cs="Simplified Arabic"/>
+          <w:sz w:val="28"/>
+          <w:szCs w:val="28"/>
+          <w:lang w:bidi="ar-SY"/>
+        </w:rPr>
+        <w:t xml:space="preserve"> </w:t>
+      </w:r>
+      <w:proofErr w:type="spellStart"/>
+      <w:r>
+        <w:rPr>
+          <w:rFonts w:ascii="Simplified Arabic" w:hAnsi="Simplified Arabic" w:cs="Simplified Arabic"/>
+          <w:sz w:val="28"/>
+          <w:szCs w:val="28"/>
+          <w:lang w:bidi="ar-SY"/>
+        </w:rPr>
+        <w:t>read_data</w:t>
+      </w:r>
+      <w:proofErr w:type="spellEnd"/>
+      <w:r>
+        <w:rPr>
+          <w:rFonts w:ascii="Simplified Arabic" w:hAnsi="Simplified Arabic" w:cs="Simplified Arabic" w:hint="cs"/>
+          <w:sz w:val="28"/>
+          <w:szCs w:val="28"/>
+          <w:rtl/>
+          <w:lang w:bidi="ar-SY"/>
+        </w:rPr>
+        <w:t xml:space="preserve"> </w:t>
+      </w:r>
+      <w:r>
+        <w:rPr>
+          <w:rFonts w:ascii="Simplified Arabic" w:hAnsi="Simplified Arabic" w:cs="Simplified Arabic" w:hint="cs"/>
+          <w:sz w:val="28"/>
+          <w:szCs w:val="28"/>
+          <w:rtl/>
+          <w:lang w:bidi="ar-SY"/>
+        </w:rPr>
+        <w:t xml:space="preserve">من ملف </w:t>
+      </w:r>
+      <w:r>
+        <w:rPr>
+          <w:rFonts w:ascii="Simplified Arabic" w:hAnsi="Simplified Arabic" w:cs="Simplified Arabic"/>
+          <w:sz w:val="28"/>
+          <w:szCs w:val="28"/>
+          <w:lang w:bidi="ar-SY"/>
+        </w:rPr>
+        <w:t>preprocess</w:t>
+      </w:r>
+      <w:r>
+        <w:rPr>
+          <w:rFonts w:ascii="Simplified Arabic" w:hAnsi="Simplified Arabic" w:cs="Simplified Arabic" w:hint="cs"/>
+          <w:sz w:val="28"/>
+          <w:szCs w:val="28"/>
+          <w:rtl/>
+          <w:lang w:bidi="ar-SY"/>
+        </w:rPr>
+        <w:t xml:space="preserve"> ل</w:t>
+      </w:r>
+      <w:r>
+        <w:rPr>
+          <w:rFonts w:ascii="Simplified Arabic" w:hAnsi="Simplified Arabic" w:cs="Simplified Arabic" w:hint="cs"/>
+          <w:sz w:val="28"/>
+          <w:szCs w:val="28"/>
+          <w:rtl/>
+          <w:lang w:bidi="ar-SY"/>
+        </w:rPr>
+        <w:t xml:space="preserve">قراءة كل جمل اللغة الانكليزية ووضعهم في متحول </w:t>
+      </w:r>
+      <w:proofErr w:type="spellStart"/>
+      <w:r>
+        <w:rPr>
+          <w:rFonts w:ascii="Simplified Arabic" w:hAnsi="Simplified Arabic" w:cs="Simplified Arabic"/>
+          <w:sz w:val="28"/>
+          <w:szCs w:val="28"/>
+          <w:lang w:bidi="ar-SY"/>
+        </w:rPr>
+        <w:t>en_input</w:t>
+      </w:r>
+      <w:proofErr w:type="spellEnd"/>
+      <w:r>
+        <w:rPr>
+          <w:rFonts w:ascii="Simplified Arabic" w:hAnsi="Simplified Arabic" w:cs="Simplified Arabic" w:hint="cs"/>
+          <w:sz w:val="28"/>
+          <w:szCs w:val="28"/>
+          <w:rtl/>
+          <w:lang w:bidi="ar-SY"/>
+        </w:rPr>
+        <w:t xml:space="preserve">  وقراءة </w:t>
+      </w:r>
+      <w:r>
+        <w:rPr>
+          <w:rFonts w:ascii="Simplified Arabic" w:hAnsi="Simplified Arabic" w:cs="Simplified Arabic" w:hint="cs"/>
+          <w:sz w:val="28"/>
+          <w:szCs w:val="28"/>
+          <w:rtl/>
+          <w:lang w:bidi="ar-SY"/>
+        </w:rPr>
+        <w:t xml:space="preserve">كل جمل </w:t>
+      </w:r>
+      <w:proofErr w:type="spellStart"/>
+      <w:r>
+        <w:rPr>
+          <w:rFonts w:ascii="Simplified Arabic" w:hAnsi="Simplified Arabic" w:cs="Simplified Arabic" w:hint="cs"/>
+          <w:sz w:val="28"/>
+          <w:szCs w:val="28"/>
+          <w:rtl/>
+          <w:lang w:bidi="ar-SY"/>
+        </w:rPr>
+        <w:t>اللغ</w:t>
+      </w:r>
+      <w:proofErr w:type="spellEnd"/>
+    </w:p>
+    <w:p>
+      <w:pPr>
+        <w:tabs>
+          <w:tab w:val="left" w:pos="3763"/>
+        </w:tabs>
+        <w:bidi/>
+        <w:rPr>
+          <w:rFonts w:ascii="Simplified Arabic" w:hAnsi="Simplified Arabic" w:cs="Simplified Arabic"/>
+          <w:sz w:val="28"/>
+          <w:szCs w:val="28"/>
+          <w:rtl/>
+          <w:lang w:bidi="ar-SY"/>
+        </w:rPr>
+      </w:pPr>
+    </w:p>
+    <w:p>
+      <w:pPr>
+        <w:pStyle w:val="a6"/>
+        <w:tabs>
+          <w:tab w:val="left" w:pos="3763"/>
+        </w:tabs>
+        <w:bidi/>
+        <w:rPr>
+          <w:rFonts w:ascii="Simplified Arabic" w:hAnsi="Simplified Arabic" w:cs="Simplified Arabic"/>
+          <w:sz w:val="28"/>
+          <w:szCs w:val="28"/>
+          <w:rtl/>
+          <w:lang w:bidi="ar-SY"/>
+        </w:rPr>
+      </w:pPr>
+    </w:p>
+    <w:p>
+      <w:pPr>
+        <w:pStyle w:val="a6"/>
+        <w:tabs>
+          <w:tab w:val="left" w:pos="3763"/>
+        </w:tabs>
+        <w:bidi/>
+        <w:rPr>
+          <w:rFonts w:ascii="Simplified Arabic" w:hAnsi="Simplified Arabic" w:cs="Simplified Arabic"/>
+          <w:sz w:val="28"/>
+          <w:szCs w:val="28"/>
+          <w:rtl/>
+          <w:lang w:bidi="ar-SY"/>
+        </w:rPr>
+      </w:pPr>
+    </w:p>
+    <w:p>
+      <w:pPr>
+        <w:pStyle w:val="a6"/>
+        <w:tabs>
+          <w:tab w:val="left" w:pos="3763"/>
+        </w:tabs>
+        <w:bidi/>
+        <w:rPr>
+          <w:rFonts w:ascii="Simplified Arabic" w:hAnsi="Simplified Arabic" w:cs="Simplified Arabic"/>
+          <w:sz w:val="28"/>
+          <w:szCs w:val="28"/>
+          <w:rtl/>
+          <w:lang w:bidi="ar-SY"/>
+        </w:rPr>
+      </w:pPr>
+    </w:p>
+    <w:p>
+      <w:pPr>
+        <w:pStyle w:val="a6"/>
+        <w:tabs>
+          <w:tab w:val="left" w:pos="3763"/>
+        </w:tabs>
+        <w:bidi/>
+        <w:rPr>
+          <w:rFonts w:ascii="Simplified Arabic" w:hAnsi="Simplified Arabic" w:cs="Simplified Arabic"/>
+          <w:sz w:val="28"/>
+          <w:szCs w:val="28"/>
+          <w:rtl/>
+          <w:lang w:bidi="ar-SY"/>
+        </w:rPr>
+      </w:pPr>
+    </w:p>
+    <w:p>
+      <w:pPr>
+        <w:pStyle w:val="a6"/>
+        <w:tabs>
+          <w:tab w:val="left" w:pos="3763"/>
+        </w:tabs>
+        <w:bidi/>
+        <w:rPr>
+          <w:rFonts w:ascii="Simplified Arabic" w:hAnsi="Simplified Arabic" w:cs="Simplified Arabic"/>
+          <w:sz w:val="28"/>
+          <w:szCs w:val="28"/>
+          <w:rtl/>
+          <w:lang w:bidi="ar-SY"/>
+        </w:rPr>
+      </w:pPr>
+    </w:p>
+    <w:p>
+      <w:pPr>
+        <w:pStyle w:val="a6"/>
+        <w:tabs>
+          <w:tab w:val="left" w:pos="3763"/>
+        </w:tabs>
+        <w:bidi/>
+        <w:rPr>
+          <w:rFonts w:ascii="Simplified Arabic" w:hAnsi="Simplified Arabic" w:cs="Simplified Arabic"/>
+          <w:sz w:val="28"/>
+          <w:szCs w:val="28"/>
+          <w:rtl/>
+          <w:lang w:bidi="ar-SY"/>
+        </w:rPr>
+      </w:pPr>
+    </w:p>
+    <w:p>
+      <w:pPr>
+        <w:pStyle w:val="a6"/>
+        <w:tabs>
+          <w:tab w:val="left" w:pos="3763"/>
+        </w:tabs>
+        <w:bidi/>
+        <w:rPr>
+          <w:rFonts w:ascii="Simplified Arabic" w:hAnsi="Simplified Arabic" w:cs="Simplified Arabic"/>
+          <w:sz w:val="28"/>
+          <w:szCs w:val="28"/>
+          <w:rtl/>
+          <w:lang w:bidi="ar-SY"/>
+        </w:rPr>
+      </w:pPr>
+    </w:p>
+    <w:p>
+      <w:pPr>
+        <w:pStyle w:val="a6"/>
+        <w:tabs>
+          <w:tab w:val="left" w:pos="3763"/>
+        </w:tabs>
+        <w:bidi/>
+        <w:rPr>
+          <w:rFonts w:ascii="Simplified Arabic" w:hAnsi="Simplified Arabic" w:cs="Simplified Arabic"/>
+          <w:sz w:val="28"/>
+          <w:szCs w:val="28"/>
+          <w:rtl/>
+          <w:lang w:bidi="ar-SY"/>
+        </w:rPr>
+      </w:pPr>
+    </w:p>
+    <w:p>
+      <w:pPr>
+        <w:pStyle w:val="a6"/>
+        <w:tabs>
+          <w:tab w:val="left" w:pos="3763"/>
+        </w:tabs>
+        <w:bidi/>
+        <w:rPr>
+          <w:rFonts w:ascii="Simplified Arabic" w:hAnsi="Simplified Arabic" w:cs="Simplified Arabic"/>
+          <w:sz w:val="28"/>
+          <w:szCs w:val="28"/>
+          <w:rtl/>
+          <w:lang w:bidi="ar-SY"/>
+        </w:rPr>
+      </w:pPr>
+    </w:p>
+    <w:p>
+      <w:pPr>
+        <w:pStyle w:val="a6"/>
+        <w:tabs>
+          <w:tab w:val="left" w:pos="3763"/>
+        </w:tabs>
+        <w:bidi/>
+        <w:rPr>
+          <w:rFonts w:ascii="Simplified Arabic" w:hAnsi="Simplified Arabic" w:cs="Simplified Arabic"/>
+          <w:sz w:val="28"/>
+          <w:szCs w:val="28"/>
+          <w:rtl/>
+          <w:lang w:bidi="ar-SY"/>
+        </w:rPr>
+      </w:pPr>
+    </w:p>
+    <w:p>
+      <w:pPr>
+        <w:pStyle w:val="a6"/>
+        <w:tabs>
+          <w:tab w:val="left" w:pos="3763"/>
+        </w:tabs>
+        <w:bidi/>
+        <w:rPr>
+          <w:rFonts w:ascii="Simplified Arabic" w:hAnsi="Simplified Arabic" w:cs="Simplified Arabic"/>
+          <w:sz w:val="28"/>
+          <w:szCs w:val="28"/>
+          <w:rtl/>
+          <w:lang w:bidi="ar-SY"/>
+        </w:rPr>
+      </w:pPr>
+    </w:p>
+    <w:p>
+      <w:pPr>
+        <w:pStyle w:val="a6"/>
+        <w:tabs>
+          <w:tab w:val="left" w:pos="3763"/>
+        </w:tabs>
+        <w:bidi/>
+        <w:rPr>
+          <w:rFonts w:ascii="Simplified Arabic" w:hAnsi="Simplified Arabic" w:cs="Simplified Arabic"/>
+          <w:sz w:val="28"/>
+          <w:szCs w:val="28"/>
+          <w:rtl/>
+          <w:lang w:bidi="ar-SY"/>
+        </w:rPr>
+      </w:pPr>
     </w:p>
     <w:p>
       <w:pPr>
@@ -23817,6 +25393,7 @@
           <w:szCs w:val="28"/>
           <w:rtl/>
         </w:rPr>
+        <w:lastRenderedPageBreak/>
         <w:tab/>
       </w:r>
     </w:p>
@@ -24150,7 +25727,7 @@
             <w:sz w:val="28"/>
             <w:szCs w:val="28"/>
           </w:rPr>
-          <w:t>24</w:t>
+          <w:t>25</w:t>
         </w:r>
         <w:r>
           <w:rPr>
@@ -24211,7 +25788,7 @@
   <w:abstractNum w:abstractNumId="0">
     <w:nsid w:val="00FA1366"/>
     <w:multiLevelType w:val="hybridMultilevel"/>
-    <w:tmpl w:val="216EDBC4"/>
+    <w:tmpl w:val="253A962C"/>
     <w:lvl w:ilvl="0" w:tplc="0409000F">
       <w:start w:val="1"/>
       <w:numFmt w:val="decimal"/>
@@ -24496,7 +26073,7 @@
   <w:abstractNum w:abstractNumId="3">
     <w:nsid w:val="027A43DA"/>
     <w:multiLevelType w:val="hybridMultilevel"/>
-    <w:tmpl w:val="6DE2E120"/>
+    <w:tmpl w:val="C12C68AA"/>
     <w:lvl w:ilvl="0" w:tplc="04090001">
       <w:start w:val="1"/>
       <w:numFmt w:val="bullet"/>
@@ -24607,6 +26184,92 @@
     </w:lvl>
   </w:abstractNum>
   <w:abstractNum w:abstractNumId="4">
+    <w:nsid w:val="07532735"/>
+    <w:multiLevelType w:val="hybridMultilevel"/>
+    <w:tmpl w:val="253A962C"/>
+    <w:lvl w:ilvl="0" w:tplc="0409000F">
+      <w:start w:val="1"/>
+      <w:numFmt w:val="decimal"/>
+      <w:lvlText w:val="%1."/>
+      <w:lvlJc w:val="left"/>
+      <w:pPr>
+        <w:ind w:left="1440" w:hanging="360"/>
+      </w:pPr>
+    </w:lvl>
+    <w:lvl w:ilvl="1" w:tplc="04090019" w:tentative="1">
+      <w:start w:val="1"/>
+      <w:numFmt w:val="lowerLetter"/>
+      <w:lvlText w:val="%2."/>
+      <w:lvlJc w:val="left"/>
+      <w:pPr>
+        <w:ind w:left="2160" w:hanging="360"/>
+      </w:pPr>
+    </w:lvl>
+    <w:lvl w:ilvl="2" w:tplc="0409001B" w:tentative="1">
+      <w:start w:val="1"/>
+      <w:numFmt w:val="lowerRoman"/>
+      <w:lvlText w:val="%3."/>
+      <w:lvlJc w:val="right"/>
+      <w:pPr>
+        <w:ind w:left="2880" w:hanging="180"/>
+      </w:pPr>
+    </w:lvl>
+    <w:lvl w:ilvl="3" w:tplc="0409000F" w:tentative="1">
+      <w:start w:val="1"/>
+      <w:numFmt w:val="decimal"/>
+      <w:lvlText w:val="%4."/>
+      <w:lvlJc w:val="left"/>
+      <w:pPr>
+        <w:ind w:left="3600" w:hanging="360"/>
+      </w:pPr>
+    </w:lvl>
+    <w:lvl w:ilvl="4" w:tplc="04090019" w:tentative="1">
+      <w:start w:val="1"/>
+      <w:numFmt w:val="lowerLetter"/>
+      <w:lvlText w:val="%5."/>
+      <w:lvlJc w:val="left"/>
+      <w:pPr>
+        <w:ind w:left="4320" w:hanging="360"/>
+      </w:pPr>
+    </w:lvl>
+    <w:lvl w:ilvl="5" w:tplc="0409001B" w:tentative="1">
+      <w:start w:val="1"/>
+      <w:numFmt w:val="lowerRoman"/>
+      <w:lvlText w:val="%6."/>
+      <w:lvlJc w:val="right"/>
+      <w:pPr>
+        <w:ind w:left="5040" w:hanging="180"/>
+      </w:pPr>
+    </w:lvl>
+    <w:lvl w:ilvl="6" w:tplc="0409000F">
+      <w:start w:val="1"/>
+      <w:numFmt w:val="decimal"/>
+      <w:lvlText w:val="%7."/>
+      <w:lvlJc w:val="left"/>
+      <w:pPr>
+        <w:ind w:left="5760" w:hanging="360"/>
+      </w:pPr>
+    </w:lvl>
+    <w:lvl w:ilvl="7" w:tplc="04090019" w:tentative="1">
+      <w:start w:val="1"/>
+      <w:numFmt w:val="lowerLetter"/>
+      <w:lvlText w:val="%8."/>
+      <w:lvlJc w:val="left"/>
+      <w:pPr>
+        <w:ind w:left="6480" w:hanging="360"/>
+      </w:pPr>
+    </w:lvl>
+    <w:lvl w:ilvl="8" w:tplc="0409001B" w:tentative="1">
+      <w:start w:val="1"/>
+      <w:numFmt w:val="lowerRoman"/>
+      <w:lvlText w:val="%9."/>
+      <w:lvlJc w:val="right"/>
+      <w:pPr>
+        <w:ind w:left="7200" w:hanging="180"/>
+      </w:pPr>
+    </w:lvl>
+  </w:abstractNum>
+  <w:abstractNum w:abstractNumId="5">
     <w:nsid w:val="081413C8"/>
     <w:multiLevelType w:val="hybridMultilevel"/>
     <w:tmpl w:val="3EEC4C68"/>
@@ -24692,7 +26355,93 @@
       </w:pPr>
     </w:lvl>
   </w:abstractNum>
-  <w:abstractNum w:abstractNumId="5">
+  <w:abstractNum w:abstractNumId="6">
+    <w:nsid w:val="0B641DF8"/>
+    <w:multiLevelType w:val="hybridMultilevel"/>
+    <w:tmpl w:val="B742D050"/>
+    <w:lvl w:ilvl="0" w:tplc="04090017">
+      <w:start w:val="1"/>
+      <w:numFmt w:val="lowerLetter"/>
+      <w:lvlText w:val="%1)"/>
+      <w:lvlJc w:val="left"/>
+      <w:pPr>
+        <w:ind w:left="1800" w:hanging="360"/>
+      </w:pPr>
+    </w:lvl>
+    <w:lvl w:ilvl="1" w:tplc="04090019" w:tentative="1">
+      <w:start w:val="1"/>
+      <w:numFmt w:val="lowerLetter"/>
+      <w:lvlText w:val="%2."/>
+      <w:lvlJc w:val="left"/>
+      <w:pPr>
+        <w:ind w:left="2520" w:hanging="360"/>
+      </w:pPr>
+    </w:lvl>
+    <w:lvl w:ilvl="2" w:tplc="0409001B" w:tentative="1">
+      <w:start w:val="1"/>
+      <w:numFmt w:val="lowerRoman"/>
+      <w:lvlText w:val="%3."/>
+      <w:lvlJc w:val="right"/>
+      <w:pPr>
+        <w:ind w:left="3240" w:hanging="180"/>
+      </w:pPr>
+    </w:lvl>
+    <w:lvl w:ilvl="3" w:tplc="0409000F" w:tentative="1">
+      <w:start w:val="1"/>
+      <w:numFmt w:val="decimal"/>
+      <w:lvlText w:val="%4."/>
+      <w:lvlJc w:val="left"/>
+      <w:pPr>
+        <w:ind w:left="3960" w:hanging="360"/>
+      </w:pPr>
+    </w:lvl>
+    <w:lvl w:ilvl="4" w:tplc="04090019" w:tentative="1">
+      <w:start w:val="1"/>
+      <w:numFmt w:val="lowerLetter"/>
+      <w:lvlText w:val="%5."/>
+      <w:lvlJc w:val="left"/>
+      <w:pPr>
+        <w:ind w:left="4680" w:hanging="360"/>
+      </w:pPr>
+    </w:lvl>
+    <w:lvl w:ilvl="5" w:tplc="0409001B" w:tentative="1">
+      <w:start w:val="1"/>
+      <w:numFmt w:val="lowerRoman"/>
+      <w:lvlText w:val="%6."/>
+      <w:lvlJc w:val="right"/>
+      <w:pPr>
+        <w:ind w:left="5400" w:hanging="180"/>
+      </w:pPr>
+    </w:lvl>
+    <w:lvl w:ilvl="6" w:tplc="0409000F" w:tentative="1">
+      <w:start w:val="1"/>
+      <w:numFmt w:val="decimal"/>
+      <w:lvlText w:val="%7."/>
+      <w:lvlJc w:val="left"/>
+      <w:pPr>
+        <w:ind w:left="6120" w:hanging="360"/>
+      </w:pPr>
+    </w:lvl>
+    <w:lvl w:ilvl="7" w:tplc="04090019" w:tentative="1">
+      <w:start w:val="1"/>
+      <w:numFmt w:val="lowerLetter"/>
+      <w:lvlText w:val="%8."/>
+      <w:lvlJc w:val="left"/>
+      <w:pPr>
+        <w:ind w:left="6840" w:hanging="360"/>
+      </w:pPr>
+    </w:lvl>
+    <w:lvl w:ilvl="8" w:tplc="0409001B" w:tentative="1">
+      <w:start w:val="1"/>
+      <w:numFmt w:val="lowerRoman"/>
+      <w:lvlText w:val="%9."/>
+      <w:lvlJc w:val="right"/>
+      <w:pPr>
+        <w:ind w:left="7560" w:hanging="180"/>
+      </w:pPr>
+    </w:lvl>
+  </w:abstractNum>
+  <w:abstractNum w:abstractNumId="7">
     <w:nsid w:val="12A43E88"/>
     <w:multiLevelType w:val="multilevel"/>
     <w:tmpl w:val="F0D4799C"/>
@@ -24778,7 +26527,7 @@
       </w:pPr>
     </w:lvl>
   </w:abstractNum>
-  <w:abstractNum w:abstractNumId="6">
+  <w:abstractNum w:abstractNumId="8">
     <w:nsid w:val="13351E15"/>
     <w:multiLevelType w:val="hybridMultilevel"/>
     <w:tmpl w:val="9C226AEC"/>
@@ -24864,7 +26613,179 @@
       </w:pPr>
     </w:lvl>
   </w:abstractNum>
-  <w:abstractNum w:abstractNumId="7">
+  <w:abstractNum w:abstractNumId="9">
+    <w:nsid w:val="13D335BA"/>
+    <w:multiLevelType w:val="hybridMultilevel"/>
+    <w:tmpl w:val="E29C2EA4"/>
+    <w:lvl w:ilvl="0" w:tplc="04090017">
+      <w:start w:val="1"/>
+      <w:numFmt w:val="lowerLetter"/>
+      <w:lvlText w:val="%1)"/>
+      <w:lvlJc w:val="left"/>
+      <w:pPr>
+        <w:ind w:left="1440" w:hanging="360"/>
+      </w:pPr>
+    </w:lvl>
+    <w:lvl w:ilvl="1" w:tplc="04090019" w:tentative="1">
+      <w:start w:val="1"/>
+      <w:numFmt w:val="lowerLetter"/>
+      <w:lvlText w:val="%2."/>
+      <w:lvlJc w:val="left"/>
+      <w:pPr>
+        <w:ind w:left="2160" w:hanging="360"/>
+      </w:pPr>
+    </w:lvl>
+    <w:lvl w:ilvl="2" w:tplc="0409001B" w:tentative="1">
+      <w:start w:val="1"/>
+      <w:numFmt w:val="lowerRoman"/>
+      <w:lvlText w:val="%3."/>
+      <w:lvlJc w:val="right"/>
+      <w:pPr>
+        <w:ind w:left="2880" w:hanging="180"/>
+      </w:pPr>
+    </w:lvl>
+    <w:lvl w:ilvl="3" w:tplc="0409000F" w:tentative="1">
+      <w:start w:val="1"/>
+      <w:numFmt w:val="decimal"/>
+      <w:lvlText w:val="%4."/>
+      <w:lvlJc w:val="left"/>
+      <w:pPr>
+        <w:ind w:left="3600" w:hanging="360"/>
+      </w:pPr>
+    </w:lvl>
+    <w:lvl w:ilvl="4" w:tplc="04090019" w:tentative="1">
+      <w:start w:val="1"/>
+      <w:numFmt w:val="lowerLetter"/>
+      <w:lvlText w:val="%5."/>
+      <w:lvlJc w:val="left"/>
+      <w:pPr>
+        <w:ind w:left="4320" w:hanging="360"/>
+      </w:pPr>
+    </w:lvl>
+    <w:lvl w:ilvl="5" w:tplc="0409001B" w:tentative="1">
+      <w:start w:val="1"/>
+      <w:numFmt w:val="lowerRoman"/>
+      <w:lvlText w:val="%6."/>
+      <w:lvlJc w:val="right"/>
+      <w:pPr>
+        <w:ind w:left="5040" w:hanging="180"/>
+      </w:pPr>
+    </w:lvl>
+    <w:lvl w:ilvl="6" w:tplc="0409000F">
+      <w:start w:val="1"/>
+      <w:numFmt w:val="decimal"/>
+      <w:lvlText w:val="%7."/>
+      <w:lvlJc w:val="left"/>
+      <w:pPr>
+        <w:ind w:left="5760" w:hanging="360"/>
+      </w:pPr>
+    </w:lvl>
+    <w:lvl w:ilvl="7" w:tplc="04090019" w:tentative="1">
+      <w:start w:val="1"/>
+      <w:numFmt w:val="lowerLetter"/>
+      <w:lvlText w:val="%8."/>
+      <w:lvlJc w:val="left"/>
+      <w:pPr>
+        <w:ind w:left="6480" w:hanging="360"/>
+      </w:pPr>
+    </w:lvl>
+    <w:lvl w:ilvl="8" w:tplc="0409001B" w:tentative="1">
+      <w:start w:val="1"/>
+      <w:numFmt w:val="lowerRoman"/>
+      <w:lvlText w:val="%9."/>
+      <w:lvlJc w:val="right"/>
+      <w:pPr>
+        <w:ind w:left="7200" w:hanging="180"/>
+      </w:pPr>
+    </w:lvl>
+  </w:abstractNum>
+  <w:abstractNum w:abstractNumId="10">
+    <w:nsid w:val="1CF17A99"/>
+    <w:multiLevelType w:val="hybridMultilevel"/>
+    <w:tmpl w:val="25989528"/>
+    <w:lvl w:ilvl="0" w:tplc="04090017">
+      <w:start w:val="1"/>
+      <w:numFmt w:val="lowerLetter"/>
+      <w:lvlText w:val="%1)"/>
+      <w:lvlJc w:val="left"/>
+      <w:pPr>
+        <w:ind w:left="2160" w:hanging="360"/>
+      </w:pPr>
+    </w:lvl>
+    <w:lvl w:ilvl="1" w:tplc="04090019" w:tentative="1">
+      <w:start w:val="1"/>
+      <w:numFmt w:val="lowerLetter"/>
+      <w:lvlText w:val="%2."/>
+      <w:lvlJc w:val="left"/>
+      <w:pPr>
+        <w:ind w:left="2880" w:hanging="360"/>
+      </w:pPr>
+    </w:lvl>
+    <w:lvl w:ilvl="2" w:tplc="0409001B" w:tentative="1">
+      <w:start w:val="1"/>
+      <w:numFmt w:val="lowerRoman"/>
+      <w:lvlText w:val="%3."/>
+      <w:lvlJc w:val="right"/>
+      <w:pPr>
+        <w:ind w:left="3600" w:hanging="180"/>
+      </w:pPr>
+    </w:lvl>
+    <w:lvl w:ilvl="3" w:tplc="0409000F" w:tentative="1">
+      <w:start w:val="1"/>
+      <w:numFmt w:val="decimal"/>
+      <w:lvlText w:val="%4."/>
+      <w:lvlJc w:val="left"/>
+      <w:pPr>
+        <w:ind w:left="4320" w:hanging="360"/>
+      </w:pPr>
+    </w:lvl>
+    <w:lvl w:ilvl="4" w:tplc="04090019" w:tentative="1">
+      <w:start w:val="1"/>
+      <w:numFmt w:val="lowerLetter"/>
+      <w:lvlText w:val="%5."/>
+      <w:lvlJc w:val="left"/>
+      <w:pPr>
+        <w:ind w:left="5040" w:hanging="360"/>
+      </w:pPr>
+    </w:lvl>
+    <w:lvl w:ilvl="5" w:tplc="0409001B" w:tentative="1">
+      <w:start w:val="1"/>
+      <w:numFmt w:val="lowerRoman"/>
+      <w:lvlText w:val="%6."/>
+      <w:lvlJc w:val="right"/>
+      <w:pPr>
+        <w:ind w:left="5760" w:hanging="180"/>
+      </w:pPr>
+    </w:lvl>
+    <w:lvl w:ilvl="6" w:tplc="0409000F" w:tentative="1">
+      <w:start w:val="1"/>
+      <w:numFmt w:val="decimal"/>
+      <w:lvlText w:val="%7."/>
+      <w:lvlJc w:val="left"/>
+      <w:pPr>
+        <w:ind w:left="6480" w:hanging="360"/>
+      </w:pPr>
+    </w:lvl>
+    <w:lvl w:ilvl="7" w:tplc="04090019" w:tentative="1">
+      <w:start w:val="1"/>
+      <w:numFmt w:val="lowerLetter"/>
+      <w:lvlText w:val="%8."/>
+      <w:lvlJc w:val="left"/>
+      <w:pPr>
+        <w:ind w:left="7200" w:hanging="360"/>
+      </w:pPr>
+    </w:lvl>
+    <w:lvl w:ilvl="8" w:tplc="0409001B" w:tentative="1">
+      <w:start w:val="1"/>
+      <w:numFmt w:val="lowerRoman"/>
+      <w:lvlText w:val="%9."/>
+      <w:lvlJc w:val="right"/>
+      <w:pPr>
+        <w:ind w:left="7920" w:hanging="180"/>
+      </w:pPr>
+    </w:lvl>
+  </w:abstractNum>
+  <w:abstractNum w:abstractNumId="11">
     <w:nsid w:val="24591167"/>
     <w:multiLevelType w:val="hybridMultilevel"/>
     <w:tmpl w:val="24B20D8C"/>
@@ -24953,7 +26874,7 @@
       </w:pPr>
     </w:lvl>
   </w:abstractNum>
-  <w:abstractNum w:abstractNumId="8">
+  <w:abstractNum w:abstractNumId="12">
     <w:nsid w:val="25335EE2"/>
     <w:multiLevelType w:val="multilevel"/>
     <w:tmpl w:val="0409001D"/>
@@ -25039,7 +26960,7 @@
       </w:pPr>
     </w:lvl>
   </w:abstractNum>
-  <w:abstractNum w:abstractNumId="9">
+  <w:abstractNum w:abstractNumId="13">
     <w:nsid w:val="28364C3C"/>
     <w:multiLevelType w:val="hybridMultilevel"/>
     <w:tmpl w:val="7B8C0FAA"/>
@@ -25130,7 +27051,7 @@
       </w:pPr>
     </w:lvl>
   </w:abstractNum>
-  <w:abstractNum w:abstractNumId="10">
+  <w:abstractNum w:abstractNumId="14">
     <w:nsid w:val="307E7C3A"/>
     <w:multiLevelType w:val="hybridMultilevel"/>
     <w:tmpl w:val="55B458D6"/>
@@ -25243,7 +27164,7 @@
       </w:rPr>
     </w:lvl>
   </w:abstractNum>
-  <w:abstractNum w:abstractNumId="11">
+  <w:abstractNum w:abstractNumId="15">
     <w:nsid w:val="3127564F"/>
     <w:multiLevelType w:val="multilevel"/>
     <w:tmpl w:val="0409001D"/>
@@ -25329,7 +27250,7 @@
       </w:pPr>
     </w:lvl>
   </w:abstractNum>
-  <w:abstractNum w:abstractNumId="12">
+  <w:abstractNum w:abstractNumId="16">
     <w:nsid w:val="328D185A"/>
     <w:multiLevelType w:val="hybridMultilevel"/>
     <w:tmpl w:val="F0D4799C"/>
@@ -25415,7 +27336,7 @@
       </w:pPr>
     </w:lvl>
   </w:abstractNum>
-  <w:abstractNum w:abstractNumId="13">
+  <w:abstractNum w:abstractNumId="17">
     <w:nsid w:val="347415E4"/>
     <w:multiLevelType w:val="hybridMultilevel"/>
     <w:tmpl w:val="1144D26E"/>
@@ -25528,7 +27449,7 @@
       </w:rPr>
     </w:lvl>
   </w:abstractNum>
-  <w:abstractNum w:abstractNumId="14">
+  <w:abstractNum w:abstractNumId="18">
     <w:nsid w:val="34805AF1"/>
     <w:multiLevelType w:val="hybridMultilevel"/>
     <w:tmpl w:val="5BE25406"/>
@@ -25641,7 +27562,7 @@
       </w:rPr>
     </w:lvl>
   </w:abstractNum>
-  <w:abstractNum w:abstractNumId="15">
+  <w:abstractNum w:abstractNumId="19">
     <w:nsid w:val="34D45E39"/>
     <w:multiLevelType w:val="multilevel"/>
     <w:tmpl w:val="E1922680"/>
@@ -25754,7 +27675,7 @@
       </w:rPr>
     </w:lvl>
   </w:abstractNum>
-  <w:abstractNum w:abstractNumId="16">
+  <w:abstractNum w:abstractNumId="20">
     <w:nsid w:val="356240DE"/>
     <w:multiLevelType w:val="hybridMultilevel"/>
     <w:tmpl w:val="232A5DE6"/>
@@ -25840,7 +27761,7 @@
       </w:pPr>
     </w:lvl>
   </w:abstractNum>
-  <w:abstractNum w:abstractNumId="17">
+  <w:abstractNum w:abstractNumId="21">
     <w:nsid w:val="3AA1754E"/>
     <w:multiLevelType w:val="hybridMultilevel"/>
     <w:tmpl w:val="25A6A2CA"/>
@@ -25926,7 +27847,7 @@
       </w:pPr>
     </w:lvl>
   </w:abstractNum>
-  <w:abstractNum w:abstractNumId="18">
+  <w:abstractNum w:abstractNumId="22">
     <w:nsid w:val="3B8930E0"/>
     <w:multiLevelType w:val="hybridMultilevel"/>
     <w:tmpl w:val="6E0638F0"/>
@@ -26039,7 +27960,7 @@
       </w:rPr>
     </w:lvl>
   </w:abstractNum>
-  <w:abstractNum w:abstractNumId="19">
+  <w:abstractNum w:abstractNumId="23">
     <w:nsid w:val="400E1E63"/>
     <w:multiLevelType w:val="hybridMultilevel"/>
     <w:tmpl w:val="ACC20536"/>
@@ -26128,7 +28049,7 @@
       </w:pPr>
     </w:lvl>
   </w:abstractNum>
-  <w:abstractNum w:abstractNumId="20">
+  <w:abstractNum w:abstractNumId="24">
     <w:nsid w:val="42DE6E06"/>
     <w:multiLevelType w:val="multilevel"/>
     <w:tmpl w:val="F0D4799C"/>
@@ -26214,7 +28135,7 @@
       </w:pPr>
     </w:lvl>
   </w:abstractNum>
-  <w:abstractNum w:abstractNumId="21">
+  <w:abstractNum w:abstractNumId="25">
     <w:nsid w:val="4D2C5A26"/>
     <w:multiLevelType w:val="multilevel"/>
     <w:tmpl w:val="25E2B494"/>
@@ -26329,7 +28250,93 @@
       </w:rPr>
     </w:lvl>
   </w:abstractNum>
-  <w:abstractNum w:abstractNumId="22">
+  <w:abstractNum w:abstractNumId="26">
+    <w:nsid w:val="4E34659B"/>
+    <w:multiLevelType w:val="hybridMultilevel"/>
+    <w:tmpl w:val="7690CFFA"/>
+    <w:lvl w:ilvl="0" w:tplc="04090017">
+      <w:start w:val="1"/>
+      <w:numFmt w:val="lowerLetter"/>
+      <w:lvlText w:val="%1)"/>
+      <w:lvlJc w:val="left"/>
+      <w:pPr>
+        <w:ind w:left="1524" w:hanging="360"/>
+      </w:pPr>
+    </w:lvl>
+    <w:lvl w:ilvl="1" w:tplc="04090019" w:tentative="1">
+      <w:start w:val="1"/>
+      <w:numFmt w:val="lowerLetter"/>
+      <w:lvlText w:val="%2."/>
+      <w:lvlJc w:val="left"/>
+      <w:pPr>
+        <w:ind w:left="2244" w:hanging="360"/>
+      </w:pPr>
+    </w:lvl>
+    <w:lvl w:ilvl="2" w:tplc="0409001B" w:tentative="1">
+      <w:start w:val="1"/>
+      <w:numFmt w:val="lowerRoman"/>
+      <w:lvlText w:val="%3."/>
+      <w:lvlJc w:val="right"/>
+      <w:pPr>
+        <w:ind w:left="2964" w:hanging="180"/>
+      </w:pPr>
+    </w:lvl>
+    <w:lvl w:ilvl="3" w:tplc="0409000F" w:tentative="1">
+      <w:start w:val="1"/>
+      <w:numFmt w:val="decimal"/>
+      <w:lvlText w:val="%4."/>
+      <w:lvlJc w:val="left"/>
+      <w:pPr>
+        <w:ind w:left="3684" w:hanging="360"/>
+      </w:pPr>
+    </w:lvl>
+    <w:lvl w:ilvl="4" w:tplc="04090019" w:tentative="1">
+      <w:start w:val="1"/>
+      <w:numFmt w:val="lowerLetter"/>
+      <w:lvlText w:val="%5."/>
+      <w:lvlJc w:val="left"/>
+      <w:pPr>
+        <w:ind w:left="4404" w:hanging="360"/>
+      </w:pPr>
+    </w:lvl>
+    <w:lvl w:ilvl="5" w:tplc="0409001B" w:tentative="1">
+      <w:start w:val="1"/>
+      <w:numFmt w:val="lowerRoman"/>
+      <w:lvlText w:val="%6."/>
+      <w:lvlJc w:val="right"/>
+      <w:pPr>
+        <w:ind w:left="5124" w:hanging="180"/>
+      </w:pPr>
+    </w:lvl>
+    <w:lvl w:ilvl="6" w:tplc="0409000F" w:tentative="1">
+      <w:start w:val="1"/>
+      <w:numFmt w:val="decimal"/>
+      <w:lvlText w:val="%7."/>
+      <w:lvlJc w:val="left"/>
+      <w:pPr>
+        <w:ind w:left="5844" w:hanging="360"/>
+      </w:pPr>
+    </w:lvl>
+    <w:lvl w:ilvl="7" w:tplc="04090019" w:tentative="1">
+      <w:start w:val="1"/>
+      <w:numFmt w:val="lowerLetter"/>
+      <w:lvlText w:val="%8."/>
+      <w:lvlJc w:val="left"/>
+      <w:pPr>
+        <w:ind w:left="6564" w:hanging="360"/>
+      </w:pPr>
+    </w:lvl>
+    <w:lvl w:ilvl="8" w:tplc="0409001B" w:tentative="1">
+      <w:start w:val="1"/>
+      <w:numFmt w:val="lowerRoman"/>
+      <w:lvlText w:val="%9."/>
+      <w:lvlJc w:val="right"/>
+      <w:pPr>
+        <w:ind w:left="7284" w:hanging="180"/>
+      </w:pPr>
+    </w:lvl>
+  </w:abstractNum>
+  <w:abstractNum w:abstractNumId="27">
     <w:nsid w:val="52A71418"/>
     <w:multiLevelType w:val="multilevel"/>
     <w:tmpl w:val="46545D48"/>
@@ -26415,7 +28422,7 @@
       </w:pPr>
     </w:lvl>
   </w:abstractNum>
-  <w:abstractNum w:abstractNumId="23">
+  <w:abstractNum w:abstractNumId="28">
     <w:nsid w:val="543C4B5C"/>
     <w:multiLevelType w:val="hybridMultilevel"/>
     <w:tmpl w:val="8F760C28"/>
@@ -26501,7 +28508,7 @@
       </w:pPr>
     </w:lvl>
   </w:abstractNum>
-  <w:abstractNum w:abstractNumId="24">
+  <w:abstractNum w:abstractNumId="29">
     <w:nsid w:val="54A213E1"/>
     <w:multiLevelType w:val="multilevel"/>
     <w:tmpl w:val="0409001D"/>
@@ -26587,7 +28594,7 @@
       </w:pPr>
     </w:lvl>
   </w:abstractNum>
-  <w:abstractNum w:abstractNumId="25">
+  <w:abstractNum w:abstractNumId="30">
     <w:nsid w:val="596A6FC5"/>
     <w:multiLevelType w:val="multilevel"/>
     <w:tmpl w:val="0409001D"/>
@@ -26673,7 +28680,7 @@
       </w:pPr>
     </w:lvl>
   </w:abstractNum>
-  <w:abstractNum w:abstractNumId="26">
+  <w:abstractNum w:abstractNumId="31">
     <w:nsid w:val="5C25379F"/>
     <w:multiLevelType w:val="hybridMultilevel"/>
     <w:tmpl w:val="0D1EA64E"/>
@@ -26759,7 +28766,7 @@
       </w:pPr>
     </w:lvl>
   </w:abstractNum>
-  <w:abstractNum w:abstractNumId="27">
+  <w:abstractNum w:abstractNumId="32">
     <w:nsid w:val="604E4910"/>
     <w:multiLevelType w:val="hybridMultilevel"/>
     <w:tmpl w:val="232A5DE6"/>
@@ -26845,7 +28852,93 @@
       </w:pPr>
     </w:lvl>
   </w:abstractNum>
-  <w:abstractNum w:abstractNumId="28">
+  <w:abstractNum w:abstractNumId="33">
+    <w:nsid w:val="694A13CB"/>
+    <w:multiLevelType w:val="hybridMultilevel"/>
+    <w:tmpl w:val="2152CC76"/>
+    <w:lvl w:ilvl="0" w:tplc="04090017">
+      <w:start w:val="1"/>
+      <w:numFmt w:val="lowerLetter"/>
+      <w:lvlText w:val="%1)"/>
+      <w:lvlJc w:val="left"/>
+      <w:pPr>
+        <w:ind w:left="2520" w:hanging="360"/>
+      </w:pPr>
+    </w:lvl>
+    <w:lvl w:ilvl="1" w:tplc="04090019" w:tentative="1">
+      <w:start w:val="1"/>
+      <w:numFmt w:val="lowerLetter"/>
+      <w:lvlText w:val="%2."/>
+      <w:lvlJc w:val="left"/>
+      <w:pPr>
+        <w:ind w:left="3240" w:hanging="360"/>
+      </w:pPr>
+    </w:lvl>
+    <w:lvl w:ilvl="2" w:tplc="0409001B" w:tentative="1">
+      <w:start w:val="1"/>
+      <w:numFmt w:val="lowerRoman"/>
+      <w:lvlText w:val="%3."/>
+      <w:lvlJc w:val="right"/>
+      <w:pPr>
+        <w:ind w:left="3960" w:hanging="180"/>
+      </w:pPr>
+    </w:lvl>
+    <w:lvl w:ilvl="3" w:tplc="0409000F" w:tentative="1">
+      <w:start w:val="1"/>
+      <w:numFmt w:val="decimal"/>
+      <w:lvlText w:val="%4."/>
+      <w:lvlJc w:val="left"/>
+      <w:pPr>
+        <w:ind w:left="4680" w:hanging="360"/>
+      </w:pPr>
+    </w:lvl>
+    <w:lvl w:ilvl="4" w:tplc="04090019" w:tentative="1">
+      <w:start w:val="1"/>
+      <w:numFmt w:val="lowerLetter"/>
+      <w:lvlText w:val="%5."/>
+      <w:lvlJc w:val="left"/>
+      <w:pPr>
+        <w:ind w:left="5400" w:hanging="360"/>
+      </w:pPr>
+    </w:lvl>
+    <w:lvl w:ilvl="5" w:tplc="0409001B" w:tentative="1">
+      <w:start w:val="1"/>
+      <w:numFmt w:val="lowerRoman"/>
+      <w:lvlText w:val="%6."/>
+      <w:lvlJc w:val="right"/>
+      <w:pPr>
+        <w:ind w:left="6120" w:hanging="180"/>
+      </w:pPr>
+    </w:lvl>
+    <w:lvl w:ilvl="6" w:tplc="0409000F" w:tentative="1">
+      <w:start w:val="1"/>
+      <w:numFmt w:val="decimal"/>
+      <w:lvlText w:val="%7."/>
+      <w:lvlJc w:val="left"/>
+      <w:pPr>
+        <w:ind w:left="6840" w:hanging="360"/>
+      </w:pPr>
+    </w:lvl>
+    <w:lvl w:ilvl="7" w:tplc="04090019" w:tentative="1">
+      <w:start w:val="1"/>
+      <w:numFmt w:val="lowerLetter"/>
+      <w:lvlText w:val="%8."/>
+      <w:lvlJc w:val="left"/>
+      <w:pPr>
+        <w:ind w:left="7560" w:hanging="360"/>
+      </w:pPr>
+    </w:lvl>
+    <w:lvl w:ilvl="8" w:tplc="0409001B" w:tentative="1">
+      <w:start w:val="1"/>
+      <w:numFmt w:val="lowerRoman"/>
+      <w:lvlText w:val="%9."/>
+      <w:lvlJc w:val="right"/>
+      <w:pPr>
+        <w:ind w:left="8280" w:hanging="180"/>
+      </w:pPr>
+    </w:lvl>
+  </w:abstractNum>
+  <w:abstractNum w:abstractNumId="34">
     <w:nsid w:val="6B091208"/>
     <w:multiLevelType w:val="hybridMultilevel"/>
     <w:tmpl w:val="BF268F4E"/>
@@ -26958,7 +29051,7 @@
       </w:rPr>
     </w:lvl>
   </w:abstractNum>
-  <w:abstractNum w:abstractNumId="29">
+  <w:abstractNum w:abstractNumId="35">
     <w:nsid w:val="6CD165B0"/>
     <w:multiLevelType w:val="multilevel"/>
     <w:tmpl w:val="0409001D"/>
@@ -27044,7 +29137,7 @@
       </w:pPr>
     </w:lvl>
   </w:abstractNum>
-  <w:abstractNum w:abstractNumId="30">
+  <w:abstractNum w:abstractNumId="36">
     <w:nsid w:val="6ED52C88"/>
     <w:multiLevelType w:val="multilevel"/>
     <w:tmpl w:val="0409001D"/>
@@ -27130,7 +29223,7 @@
       </w:pPr>
     </w:lvl>
   </w:abstractNum>
-  <w:abstractNum w:abstractNumId="31">
+  <w:abstractNum w:abstractNumId="37">
     <w:nsid w:val="74564E05"/>
     <w:multiLevelType w:val="hybridMultilevel"/>
     <w:tmpl w:val="9EE2E66E"/>
@@ -27216,7 +29309,7 @@
       </w:pPr>
     </w:lvl>
   </w:abstractNum>
-  <w:abstractNum w:abstractNumId="32">
+  <w:abstractNum w:abstractNumId="38">
     <w:nsid w:val="78B212F5"/>
     <w:multiLevelType w:val="multilevel"/>
     <w:tmpl w:val="0409001D"/>
@@ -27302,7 +29395,7 @@
       </w:pPr>
     </w:lvl>
   </w:abstractNum>
-  <w:abstractNum w:abstractNumId="33">
+  <w:abstractNum w:abstractNumId="39">
     <w:nsid w:val="7E7A7215"/>
     <w:multiLevelType w:val="hybridMultilevel"/>
     <w:tmpl w:val="F5789070"/>
@@ -27415,106 +29508,124 @@
     </w:lvl>
   </w:abstractNum>
   <w:num w:numId="1">
-    <w:abstractNumId w:val="9"/>
+    <w:abstractNumId w:val="13"/>
   </w:num>
   <w:num w:numId="2">
-    <w:abstractNumId w:val="21"/>
+    <w:abstractNumId w:val="25"/>
   </w:num>
   <w:num w:numId="3">
-    <w:abstractNumId w:val="33"/>
+    <w:abstractNumId w:val="39"/>
   </w:num>
   <w:num w:numId="4">
-    <w:abstractNumId w:val="31"/>
+    <w:abstractNumId w:val="37"/>
   </w:num>
   <w:num w:numId="5">
-    <w:abstractNumId w:val="6"/>
+    <w:abstractNumId w:val="8"/>
   </w:num>
   <w:num w:numId="6">
-    <w:abstractNumId w:val="14"/>
+    <w:abstractNumId w:val="18"/>
   </w:num>
   <w:num w:numId="7">
-    <w:abstractNumId w:val="18"/>
+    <w:abstractNumId w:val="22"/>
   </w:num>
   <w:num w:numId="8">
     <w:abstractNumId w:val="1"/>
   </w:num>
   <w:num w:numId="9">
-    <w:abstractNumId w:val="10"/>
+    <w:abstractNumId w:val="14"/>
   </w:num>
   <w:num w:numId="10">
-    <w:abstractNumId w:val="12"/>
+    <w:abstractNumId w:val="16"/>
   </w:num>
   <w:num w:numId="11">
-    <w:abstractNumId w:val="4"/>
+    <w:abstractNumId w:val="5"/>
   </w:num>
   <w:num w:numId="12">
-    <w:abstractNumId w:val="20"/>
+    <w:abstractNumId w:val="24"/>
   </w:num>
   <w:num w:numId="13">
-    <w:abstractNumId w:val="23"/>
+    <w:abstractNumId w:val="28"/>
   </w:num>
   <w:num w:numId="14">
     <w:abstractNumId w:val="0"/>
   </w:num>
   <w:num w:numId="15">
-    <w:abstractNumId w:val="5"/>
+    <w:abstractNumId w:val="7"/>
   </w:num>
   <w:num w:numId="16">
-    <w:abstractNumId w:val="25"/>
+    <w:abstractNumId w:val="30"/>
   </w:num>
   <w:num w:numId="17">
-    <w:abstractNumId w:val="32"/>
+    <w:abstractNumId w:val="38"/>
   </w:num>
   <w:num w:numId="18">
     <w:abstractNumId w:val="2"/>
   </w:num>
   <w:num w:numId="19">
+    <w:abstractNumId w:val="35"/>
+  </w:num>
+  <w:num w:numId="20">
     <w:abstractNumId w:val="29"/>
   </w:num>
-  <w:num w:numId="20">
-    <w:abstractNumId w:val="24"/>
-  </w:num>
   <w:num w:numId="21">
-    <w:abstractNumId w:val="30"/>
+    <w:abstractNumId w:val="36"/>
   </w:num>
   <w:num w:numId="22">
-    <w:abstractNumId w:val="8"/>
+    <w:abstractNumId w:val="12"/>
   </w:num>
   <w:num w:numId="23">
+    <w:abstractNumId w:val="15"/>
+  </w:num>
+  <w:num w:numId="24">
+    <w:abstractNumId w:val="19"/>
+  </w:num>
+  <w:num w:numId="25">
     <w:abstractNumId w:val="11"/>
   </w:num>
-  <w:num w:numId="24">
-    <w:abstractNumId w:val="15"/>
-  </w:num>
-  <w:num w:numId="25">
-    <w:abstractNumId w:val="7"/>
-  </w:num>
   <w:num w:numId="26">
-    <w:abstractNumId w:val="19"/>
+    <w:abstractNumId w:val="23"/>
   </w:num>
   <w:num w:numId="27">
-    <w:abstractNumId w:val="17"/>
+    <w:abstractNumId w:val="21"/>
   </w:num>
   <w:num w:numId="28">
-    <w:abstractNumId w:val="16"/>
+    <w:abstractNumId w:val="20"/>
   </w:num>
   <w:num w:numId="29">
-    <w:abstractNumId w:val="28"/>
+    <w:abstractNumId w:val="34"/>
   </w:num>
   <w:num w:numId="30">
-    <w:abstractNumId w:val="27"/>
+    <w:abstractNumId w:val="32"/>
   </w:num>
   <w:num w:numId="31">
-    <w:abstractNumId w:val="13"/>
+    <w:abstractNumId w:val="17"/>
   </w:num>
   <w:num w:numId="32">
     <w:abstractNumId w:val="3"/>
   </w:num>
   <w:num w:numId="33">
+    <w:abstractNumId w:val="31"/>
+  </w:num>
+  <w:num w:numId="34">
+    <w:abstractNumId w:val="27"/>
+  </w:num>
+  <w:num w:numId="35">
     <w:abstractNumId w:val="26"/>
   </w:num>
-  <w:num w:numId="34">
-    <w:abstractNumId w:val="22"/>
+  <w:num w:numId="36">
+    <w:abstractNumId w:val="4"/>
+  </w:num>
+  <w:num w:numId="37">
+    <w:abstractNumId w:val="9"/>
+  </w:num>
+  <w:num w:numId="38">
+    <w:abstractNumId w:val="10"/>
+  </w:num>
+  <w:num w:numId="39">
+    <w:abstractNumId w:val="33"/>
+  </w:num>
+  <w:num w:numId="40">
+    <w:abstractNumId w:val="6"/>
   </w:num>
 </w:numbering>
 </file>

</xml_diff>

<commit_message>
track ml models :racehorse:
</commit_message>
<xml_diff>
--- a/doc_project.docx
+++ b/doc_project.docx
@@ -8658,103 +8658,134 @@
           <w:szCs w:val="28"/>
           <w:rtl/>
         </w:rPr>
-        <w:t xml:space="preserve"> هو إطار عمل لتطوير واجهات برمجة تطبيقات </w:t>
+        <w:t xml:space="preserve"> هو إطار</w:t>
+      </w:r>
+      <w:r>
+        <w:rPr>
+          <w:rFonts w:ascii="Simplified Arabic" w:hAnsi="Simplified Arabic" w:cs="Simplified Arabic" w:hint="cs"/>
+          <w:sz w:val="28"/>
+          <w:szCs w:val="28"/>
+          <w:rtl/>
+        </w:rPr>
+        <w:t xml:space="preserve"> </w:t>
+      </w:r>
+      <w:r>
+        <w:rPr>
+          <w:rFonts w:ascii="Simplified Arabic" w:hAnsi="Simplified Arabic" w:cs="Simplified Arabic"/>
+          <w:sz w:val="28"/>
+          <w:szCs w:val="28"/>
+          <w:rtl/>
+        </w:rPr>
+        <w:t>عمل</w:t>
+      </w:r>
+      <w:r>
+        <w:rPr>
+          <w:rFonts w:ascii="Simplified Arabic" w:hAnsi="Simplified Arabic" w:cs="Simplified Arabic" w:hint="cs"/>
+          <w:sz w:val="28"/>
+          <w:szCs w:val="28"/>
+          <w:rtl/>
+          <w:lang w:bidi="ar-SY"/>
+        </w:rPr>
+        <w:t xml:space="preserve"> يستخدم لبناء </w:t>
+      </w:r>
+      <w:r>
+        <w:rPr>
+          <w:rFonts w:ascii="Simplified Arabic" w:hAnsi="Simplified Arabic" w:cs="Simplified Arabic"/>
+          <w:sz w:val="28"/>
+          <w:szCs w:val="28"/>
+          <w:lang w:bidi="ar-SY"/>
+        </w:rPr>
+        <w:t xml:space="preserve">Restful </w:t>
       </w:r>
       <w:proofErr w:type="spellStart"/>
       <w:r>
         <w:rPr>
+          <w:rFonts w:ascii="Simplified Arabic" w:hAnsi="Simplified Arabic" w:cs="Simplified Arabic"/>
+          <w:sz w:val="28"/>
+          <w:szCs w:val="28"/>
+          <w:lang w:bidi="ar-SY"/>
+        </w:rPr>
+        <w:t>Api</w:t>
+      </w:r>
+      <w:proofErr w:type="spellEnd"/>
+      <w:r>
+        <w:rPr>
+          <w:rFonts w:ascii="Simplified Arabic" w:hAnsi="Simplified Arabic" w:cs="Simplified Arabic" w:hint="cs"/>
+          <w:sz w:val="28"/>
+          <w:szCs w:val="28"/>
+          <w:rtl/>
+          <w:lang w:bidi="ar-SY"/>
+        </w:rPr>
+        <w:t xml:space="preserve">  </w:t>
+      </w:r>
+      <w:r>
+        <w:rPr>
+          <w:rFonts w:ascii="Simplified Arabic" w:hAnsi="Simplified Arabic" w:cs="Simplified Arabic" w:hint="cs"/>
+          <w:sz w:val="28"/>
+          <w:szCs w:val="28"/>
+          <w:rtl/>
+        </w:rPr>
+        <w:t xml:space="preserve">لتحويل </w:t>
+      </w:r>
+      <w:r>
+        <w:rPr>
+          <w:rFonts w:ascii="Simplified Arabic" w:hAnsi="Simplified Arabic" w:cs="Simplified Arabic" w:hint="cs"/>
+          <w:sz w:val="28"/>
+          <w:szCs w:val="28"/>
+          <w:rtl/>
+          <w:lang w:bidi="ar-SY"/>
+        </w:rPr>
+        <w:t xml:space="preserve">النماذج إلى </w:t>
+      </w:r>
+      <w:r>
+        <w:rPr>
+          <w:rFonts w:ascii="Simplified Arabic" w:hAnsi="Simplified Arabic" w:cs="Simplified Arabic"/>
+          <w:sz w:val="28"/>
+          <w:szCs w:val="28"/>
+          <w:lang w:bidi="ar-SY"/>
+        </w:rPr>
+        <w:t>micro service</w:t>
+      </w:r>
+      <w:r>
+        <w:rPr>
+          <w:rFonts w:ascii="Simplified Arabic" w:hAnsi="Simplified Arabic" w:cs="Simplified Arabic" w:hint="cs"/>
+          <w:sz w:val="28"/>
+          <w:szCs w:val="28"/>
+          <w:rtl/>
+          <w:lang w:bidi="ar-SY"/>
+        </w:rPr>
+        <w:t>.</w:t>
+      </w:r>
+    </w:p>
+    <w:p>
+      <w:pPr>
+        <w:bidi/>
+        <w:rPr>
+          <w:rFonts w:ascii="Simplified Arabic" w:hAnsi="Simplified Arabic" w:cs="Simplified Arabic"/>
+          <w:b/>
+          <w:bCs/>
+          <w:sz w:val="28"/>
+          <w:szCs w:val="28"/>
+        </w:rPr>
+      </w:pPr>
+      <w:r>
+        <w:rPr>
+          <w:rFonts w:ascii="Simplified Arabic" w:hAnsi="Simplified Arabic" w:cs="Simplified Arabic"/>
+          <w:b/>
+          <w:bCs/>
+          <w:sz w:val="28"/>
+          <w:szCs w:val="28"/>
+        </w:rPr>
+        <w:t>-</w:t>
+      </w:r>
+      <w:r>
+        <w:rPr>
           <w:rFonts w:asciiTheme="majorBidi" w:hAnsiTheme="majorBidi" w:cstheme="majorBidi"/>
+          <w:b/>
+          <w:bCs/>
           <w:sz w:val="26"/>
           <w:szCs w:val="26"/>
         </w:rPr>
-        <w:t>RESTful</w:t>
-      </w:r>
-      <w:proofErr w:type="spellEnd"/>
-      <w:r>
-        <w:rPr>
-          <w:rFonts w:ascii="Simplified Arabic" w:hAnsi="Simplified Arabic" w:cs="Simplified Arabic"/>
-          <w:sz w:val="28"/>
-          <w:szCs w:val="28"/>
-          <w:rtl/>
-        </w:rPr>
-        <w:t xml:space="preserve"> بسرعة وكفاءة باستخدام لغة </w:t>
-      </w:r>
-      <w:r>
-        <w:rPr>
-          <w:rFonts w:asciiTheme="majorBidi" w:hAnsiTheme="majorBidi" w:cstheme="majorBidi"/>
-          <w:sz w:val="26"/>
-          <w:szCs w:val="26"/>
-        </w:rPr>
-        <w:t>Python</w:t>
-      </w:r>
-      <w:r>
-        <w:rPr>
-          <w:rFonts w:ascii="Simplified Arabic" w:hAnsi="Simplified Arabic" w:cs="Simplified Arabic"/>
-          <w:sz w:val="28"/>
-          <w:szCs w:val="28"/>
-          <w:rtl/>
-        </w:rPr>
-        <w:t xml:space="preserve">. يتميز </w:t>
-      </w:r>
-      <w:proofErr w:type="spellStart"/>
-      <w:r>
-        <w:rPr>
-          <w:rFonts w:asciiTheme="majorBidi" w:hAnsiTheme="majorBidi" w:cstheme="majorBidi"/>
-          <w:sz w:val="26"/>
-          <w:szCs w:val="26"/>
-        </w:rPr>
-        <w:t>FastAPI</w:t>
-      </w:r>
-      <w:proofErr w:type="spellEnd"/>
-      <w:r>
-        <w:rPr>
-          <w:rFonts w:ascii="Simplified Arabic" w:hAnsi="Simplified Arabic" w:cs="Simplified Arabic"/>
-          <w:sz w:val="26"/>
-          <w:szCs w:val="26"/>
-          <w:rtl/>
-        </w:rPr>
-        <w:t xml:space="preserve"> </w:t>
-      </w:r>
-      <w:r>
-        <w:rPr>
-          <w:rFonts w:ascii="Simplified Arabic" w:hAnsi="Simplified Arabic" w:cs="Simplified Arabic"/>
-          <w:sz w:val="28"/>
-          <w:szCs w:val="28"/>
-          <w:rtl/>
-        </w:rPr>
-        <w:t>بأدائه العالي ووجود وثائق دقيقة وشاملة.</w:t>
-      </w:r>
-    </w:p>
-    <w:p>
-      <w:pPr>
-        <w:bidi/>
-        <w:rPr>
-          <w:rFonts w:ascii="Simplified Arabic" w:hAnsi="Simplified Arabic" w:cs="Simplified Arabic"/>
-          <w:b/>
-          <w:bCs/>
-          <w:sz w:val="28"/>
-          <w:szCs w:val="28"/>
-          <w:rtl/>
-        </w:rPr>
-      </w:pPr>
-      <w:r>
-        <w:rPr>
-          <w:rFonts w:ascii="Simplified Arabic" w:hAnsi="Simplified Arabic" w:cs="Simplified Arabic"/>
-          <w:b/>
-          <w:bCs/>
-          <w:sz w:val="28"/>
-          <w:szCs w:val="28"/>
-        </w:rPr>
-        <w:t>-</w:t>
-      </w:r>
-      <w:r>
-        <w:rPr>
-          <w:rFonts w:asciiTheme="majorBidi" w:hAnsiTheme="majorBidi" w:cstheme="majorBidi"/>
-          <w:b/>
-          <w:bCs/>
-          <w:sz w:val="26"/>
-          <w:szCs w:val="26"/>
-        </w:rPr>
         <w:t xml:space="preserve">3-1 </w:t>
       </w:r>
       <w:r>
@@ -8774,125 +8805,6 @@
         <w:bidi/>
         <w:rPr>
           <w:rFonts w:ascii="Simplified Arabic" w:hAnsi="Simplified Arabic" w:cs="Simplified Arabic"/>
-          <w:b/>
-          <w:bCs/>
-          <w:sz w:val="28"/>
-          <w:szCs w:val="28"/>
-          <w:rtl/>
-        </w:rPr>
-      </w:pPr>
-    </w:p>
-    <w:p>
-      <w:pPr>
-        <w:bidi/>
-        <w:rPr>
-          <w:rFonts w:ascii="Simplified Arabic" w:hAnsi="Simplified Arabic" w:cs="Simplified Arabic"/>
-          <w:b/>
-          <w:bCs/>
-          <w:sz w:val="28"/>
-          <w:szCs w:val="28"/>
-          <w:rtl/>
-        </w:rPr>
-      </w:pPr>
-    </w:p>
-    <w:p>
-      <w:pPr>
-        <w:bidi/>
-        <w:rPr>
-          <w:rFonts w:ascii="Simplified Arabic" w:hAnsi="Simplified Arabic" w:cs="Simplified Arabic"/>
-          <w:b/>
-          <w:bCs/>
-          <w:sz w:val="28"/>
-          <w:szCs w:val="28"/>
-          <w:rtl/>
-        </w:rPr>
-      </w:pPr>
-    </w:p>
-    <w:p>
-      <w:pPr>
-        <w:bidi/>
-        <w:rPr>
-          <w:rFonts w:ascii="Simplified Arabic" w:hAnsi="Simplified Arabic" w:cs="Simplified Arabic"/>
-          <w:b/>
-          <w:bCs/>
-          <w:sz w:val="28"/>
-          <w:szCs w:val="28"/>
-          <w:rtl/>
-        </w:rPr>
-      </w:pPr>
-    </w:p>
-    <w:p>
-      <w:pPr>
-        <w:bidi/>
-        <w:rPr>
-          <w:rFonts w:ascii="Simplified Arabic" w:hAnsi="Simplified Arabic" w:cs="Simplified Arabic"/>
-          <w:b/>
-          <w:bCs/>
-          <w:sz w:val="28"/>
-          <w:szCs w:val="28"/>
-          <w:rtl/>
-        </w:rPr>
-      </w:pPr>
-    </w:p>
-    <w:p>
-      <w:pPr>
-        <w:bidi/>
-        <w:rPr>
-          <w:rFonts w:ascii="Simplified Arabic" w:hAnsi="Simplified Arabic" w:cs="Simplified Arabic"/>
-          <w:b/>
-          <w:bCs/>
-          <w:sz w:val="28"/>
-          <w:szCs w:val="28"/>
-          <w:rtl/>
-        </w:rPr>
-      </w:pPr>
-    </w:p>
-    <w:p>
-      <w:pPr>
-        <w:bidi/>
-        <w:rPr>
-          <w:rFonts w:ascii="Simplified Arabic" w:hAnsi="Simplified Arabic" w:cs="Simplified Arabic"/>
-          <w:sz w:val="28"/>
-          <w:szCs w:val="28"/>
-        </w:rPr>
-      </w:pPr>
-    </w:p>
-    <w:p>
-      <w:pPr>
-        <w:bidi/>
-        <w:rPr>
-          <w:rFonts w:ascii="Simplified Arabic" w:hAnsi="Simplified Arabic" w:cs="Simplified Arabic"/>
-          <w:sz w:val="28"/>
-          <w:szCs w:val="28"/>
-        </w:rPr>
-      </w:pPr>
-    </w:p>
-    <w:p>
-      <w:pPr>
-        <w:bidi/>
-        <w:rPr>
-          <w:rFonts w:ascii="Simplified Arabic" w:hAnsi="Simplified Arabic" w:cs="Simplified Arabic"/>
-          <w:sz w:val="28"/>
-          <w:szCs w:val="28"/>
-          <w:rtl/>
-        </w:rPr>
-      </w:pPr>
-    </w:p>
-    <w:p>
-      <w:pPr>
-        <w:bidi/>
-        <w:rPr>
-          <w:rFonts w:ascii="Simplified Arabic" w:hAnsi="Simplified Arabic" w:cs="Simplified Arabic"/>
-          <w:sz w:val="28"/>
-          <w:szCs w:val="28"/>
-        </w:rPr>
-      </w:pPr>
-    </w:p>
-    <w:p>
-      <w:pPr>
-        <w:bidi/>
-        <w:rPr>
-          <w:rFonts w:ascii="Simplified Arabic" w:hAnsi="Simplified Arabic" w:cs="Simplified Arabic"/>
           <w:sz w:val="28"/>
           <w:szCs w:val="28"/>
         </w:rPr>
@@ -8904,7 +8816,6 @@
           <w:sz w:val="28"/>
           <w:szCs w:val="28"/>
         </w:rPr>
-        <w:lastRenderedPageBreak/>
         <mc:AlternateContent>
           <mc:Choice Requires="wpg">
             <w:drawing>
@@ -9152,6 +9063,15 @@
                                   <w:lang w:bidi="ar-SY"/>
                                 </w:rPr>
                                 <w:t>LSTM</w:t>
+                              </w:r>
+                              <w:r>
+                                <w:rPr>
+                                  <w:rFonts w:asciiTheme="majorBidi" w:hAnsiTheme="majorBidi" w:cstheme="majorBidi"/>
+                                  <w:sz w:val="26"/>
+                                  <w:szCs w:val="26"/>
+                                  <w:lang w:bidi="ar-SY"/>
+                                </w:rPr>
+                                <w:t xml:space="preserve"> or RNN</w:t>
                               </w:r>
                             </w:p>
                             <w:p>
@@ -9472,6 +9392,15 @@
                             <w:lang w:bidi="ar-SY"/>
                           </w:rPr>
                           <w:t>LSTM</w:t>
+                        </w:r>
+                        <w:r>
+                          <w:rPr>
+                            <w:rFonts w:asciiTheme="majorBidi" w:hAnsiTheme="majorBidi" w:cstheme="majorBidi"/>
+                            <w:sz w:val="26"/>
+                            <w:szCs w:val="26"/>
+                            <w:lang w:bidi="ar-SY"/>
+                          </w:rPr>
+                          <w:t xml:space="preserve"> or RNN</w:t>
                         </w:r>
                       </w:p>
                       <w:p>
@@ -9877,6 +9806,15 @@
                                   <w:lang w:bidi="ar-SY"/>
                                 </w:rPr>
                                 <w:t>LSTM</w:t>
+                              </w:r>
+                              <w:r>
+                                <w:rPr>
+                                  <w:rFonts w:asciiTheme="majorBidi" w:hAnsiTheme="majorBidi" w:cstheme="majorBidi"/>
+                                  <w:sz w:val="26"/>
+                                  <w:szCs w:val="26"/>
+                                  <w:lang w:bidi="ar-SY"/>
+                                </w:rPr>
+                                <w:t xml:space="preserve"> or RNN</w:t>
                               </w:r>
                             </w:p>
                             <w:p>
@@ -10281,6 +10219,15 @@
                             <w:lang w:bidi="ar-SY"/>
                           </w:rPr>
                           <w:t>LSTM</w:t>
+                        </w:r>
+                        <w:r>
+                          <w:rPr>
+                            <w:rFonts w:asciiTheme="majorBidi" w:hAnsiTheme="majorBidi" w:cstheme="majorBidi"/>
+                            <w:sz w:val="26"/>
+                            <w:szCs w:val="26"/>
+                            <w:lang w:bidi="ar-SY"/>
+                          </w:rPr>
+                          <w:t xml:space="preserve"> or RNN</w:t>
                         </w:r>
                       </w:p>
                       <w:p>
@@ -12390,7 +12337,6 @@
           <w:szCs w:val="26"/>
           <w:rtl/>
         </w:rPr>
-        <w:lastRenderedPageBreak/>
         <w:t>2</w:t>
       </w:r>
       <w:r>
@@ -12644,6 +12590,7 @@
           <w:szCs w:val="28"/>
           <w:rtl/>
         </w:rPr>
+        <w:lastRenderedPageBreak/>
         <w:t>كما أن لكل من الترجمة البشرية والآلية حصتهما من التحديات. على سبيل المثال، لن ينتج اثنين من المترجمين ترجمات متطابقة للنص نفسه في نفس اللغتين، كما أن الأمر قد يستغرق جولات تنقيح عديدة لتلبية متطلبات العميل. أما الترجمات الآلية فتواجهها صعوبات في ترجمة العناصر السياقية والثقافية للنص، وتعتمد جودتها على نوع النظام وكيفية تدريبه، إلا أنها فعالة للغاية بالنسبة لأنواع معينة من المحتوى وحالات الاستخدام، التي تشمل على سبيل المثال، النصوص المتكررة، واللغة المنظمة، وغيرها الكثير</w:t>
       </w:r>
       <w:r>
@@ -12755,7 +12702,6 @@
           <w:szCs w:val="26"/>
           <w:rtl/>
         </w:rPr>
-        <w:lastRenderedPageBreak/>
         <w:t>2-1</w:t>
       </w:r>
       <w:r>
@@ -13249,6 +13195,7 @@
           <w:szCs w:val="28"/>
           <w:rtl/>
         </w:rPr>
+        <w:lastRenderedPageBreak/>
         <w:t>مننذ</w:t>
       </w:r>
       <w:proofErr w:type="spellEnd"/>
@@ -13742,7 +13689,6 @@
           <w:shd w:val="clear" w:color="auto" w:fill="F1F2F2"/>
           <w:rtl/>
         </w:rPr>
-        <w:lastRenderedPageBreak/>
         <w:t xml:space="preserve">   </w:t>
       </w:r>
       <w:r>
@@ -13926,6 +13872,166 @@
       <w:pPr>
         <w:tabs>
           <w:tab w:val="left" w:pos="1740"/>
+        </w:tabs>
+        <w:bidi/>
+        <w:rPr>
+          <w:rFonts w:ascii="Simplified Arabic" w:hAnsi="Simplified Arabic" w:cs="Simplified Arabic"/>
+          <w:b/>
+          <w:bCs/>
+          <w:sz w:val="28"/>
+          <w:szCs w:val="28"/>
+          <w:rtl/>
+        </w:rPr>
+      </w:pPr>
+    </w:p>
+    <w:p>
+      <w:pPr>
+        <w:tabs>
+          <w:tab w:val="left" w:pos="3763"/>
+        </w:tabs>
+        <w:bidi/>
+        <w:rPr>
+          <w:rFonts w:ascii="Simplified Arabic" w:hAnsi="Simplified Arabic" w:cs="Simplified Arabic"/>
+          <w:b/>
+          <w:bCs/>
+          <w:sz w:val="28"/>
+          <w:szCs w:val="28"/>
+          <w:rtl/>
+        </w:rPr>
+      </w:pPr>
+    </w:p>
+    <w:p>
+      <w:pPr>
+        <w:tabs>
+          <w:tab w:val="left" w:pos="3763"/>
+        </w:tabs>
+        <w:bidi/>
+        <w:rPr>
+          <w:rFonts w:ascii="Simplified Arabic" w:hAnsi="Simplified Arabic" w:cs="Simplified Arabic"/>
+          <w:b/>
+          <w:bCs/>
+          <w:sz w:val="28"/>
+          <w:szCs w:val="28"/>
+          <w:rtl/>
+        </w:rPr>
+      </w:pPr>
+    </w:p>
+    <w:p>
+      <w:pPr>
+        <w:tabs>
+          <w:tab w:val="left" w:pos="3763"/>
+        </w:tabs>
+        <w:bidi/>
+        <w:rPr>
+          <w:rFonts w:ascii="Simplified Arabic" w:hAnsi="Simplified Arabic" w:cs="Simplified Arabic"/>
+          <w:b/>
+          <w:bCs/>
+          <w:sz w:val="28"/>
+          <w:szCs w:val="28"/>
+          <w:rtl/>
+        </w:rPr>
+      </w:pPr>
+    </w:p>
+    <w:p>
+      <w:pPr>
+        <w:tabs>
+          <w:tab w:val="left" w:pos="3763"/>
+        </w:tabs>
+        <w:bidi/>
+        <w:rPr>
+          <w:rFonts w:ascii="Simplified Arabic" w:hAnsi="Simplified Arabic" w:cs="Simplified Arabic"/>
+          <w:b/>
+          <w:bCs/>
+          <w:sz w:val="28"/>
+          <w:szCs w:val="28"/>
+          <w:rtl/>
+        </w:rPr>
+      </w:pPr>
+    </w:p>
+    <w:p>
+      <w:pPr>
+        <w:tabs>
+          <w:tab w:val="left" w:pos="3763"/>
+        </w:tabs>
+        <w:bidi/>
+        <w:rPr>
+          <w:rFonts w:ascii="Simplified Arabic" w:hAnsi="Simplified Arabic" w:cs="Simplified Arabic"/>
+          <w:b/>
+          <w:bCs/>
+          <w:sz w:val="28"/>
+          <w:szCs w:val="28"/>
+          <w:rtl/>
+        </w:rPr>
+      </w:pPr>
+    </w:p>
+    <w:p>
+      <w:pPr>
+        <w:tabs>
+          <w:tab w:val="left" w:pos="3763"/>
+        </w:tabs>
+        <w:bidi/>
+        <w:rPr>
+          <w:rFonts w:ascii="Simplified Arabic" w:hAnsi="Simplified Arabic" w:cs="Simplified Arabic"/>
+          <w:b/>
+          <w:bCs/>
+          <w:sz w:val="28"/>
+          <w:szCs w:val="28"/>
+          <w:rtl/>
+        </w:rPr>
+      </w:pPr>
+    </w:p>
+    <w:p>
+      <w:pPr>
+        <w:tabs>
+          <w:tab w:val="left" w:pos="3763"/>
+        </w:tabs>
+        <w:bidi/>
+        <w:rPr>
+          <w:rFonts w:ascii="Simplified Arabic" w:hAnsi="Simplified Arabic" w:cs="Simplified Arabic"/>
+          <w:b/>
+          <w:bCs/>
+          <w:sz w:val="28"/>
+          <w:szCs w:val="28"/>
+          <w:rtl/>
+        </w:rPr>
+      </w:pPr>
+    </w:p>
+    <w:p>
+      <w:pPr>
+        <w:tabs>
+          <w:tab w:val="left" w:pos="3763"/>
+        </w:tabs>
+        <w:bidi/>
+        <w:rPr>
+          <w:rFonts w:ascii="Simplified Arabic" w:hAnsi="Simplified Arabic" w:cs="Simplified Arabic"/>
+          <w:b/>
+          <w:bCs/>
+          <w:sz w:val="28"/>
+          <w:szCs w:val="28"/>
+          <w:rtl/>
+        </w:rPr>
+      </w:pPr>
+    </w:p>
+    <w:p>
+      <w:pPr>
+        <w:tabs>
+          <w:tab w:val="left" w:pos="3763"/>
+        </w:tabs>
+        <w:bidi/>
+        <w:rPr>
+          <w:rFonts w:ascii="Simplified Arabic" w:hAnsi="Simplified Arabic" w:cs="Simplified Arabic"/>
+          <w:b/>
+          <w:bCs/>
+          <w:sz w:val="28"/>
+          <w:szCs w:val="28"/>
+          <w:rtl/>
+        </w:rPr>
+      </w:pPr>
+    </w:p>
+    <w:p>
+      <w:pPr>
+        <w:tabs>
+          <w:tab w:val="left" w:pos="3763"/>
         </w:tabs>
         <w:bidi/>
         <w:rPr>
@@ -24050,7 +24156,7 @@
         <w:bidi/>
         <w:jc w:val="center"/>
         <w:rPr>
-          <w:rFonts w:ascii="Simplified Arabic" w:hAnsi="Simplified Arabic" w:cs="Simplified Arabic" w:hint="cs"/>
+          <w:rFonts w:ascii="Simplified Arabic" w:hAnsi="Simplified Arabic" w:cs="Simplified Arabic"/>
           <w:sz w:val="28"/>
           <w:szCs w:val="28"/>
           <w:rtl/>
@@ -24076,7 +24182,7 @@
         <w:bidi/>
         <w:jc w:val="center"/>
         <w:rPr>
-          <w:rFonts w:ascii="Simplified Arabic" w:hAnsi="Simplified Arabic" w:cs="Simplified Arabic" w:hint="cs"/>
+          <w:rFonts w:ascii="Simplified Arabic" w:hAnsi="Simplified Arabic" w:cs="Simplified Arabic"/>
           <w:sz w:val="28"/>
           <w:szCs w:val="28"/>
           <w:rtl/>
@@ -24092,7 +24198,7 @@
         <w:bidi/>
         <w:jc w:val="center"/>
         <w:rPr>
-          <w:rFonts w:ascii="Simplified Arabic" w:hAnsi="Simplified Arabic" w:cs="Simplified Arabic" w:hint="cs"/>
+          <w:rFonts w:ascii="Simplified Arabic" w:hAnsi="Simplified Arabic" w:cs="Simplified Arabic"/>
           <w:sz w:val="28"/>
           <w:szCs w:val="28"/>
           <w:rtl/>
@@ -24108,7 +24214,7 @@
         <w:bidi/>
         <w:jc w:val="center"/>
         <w:rPr>
-          <w:rFonts w:ascii="Simplified Arabic" w:hAnsi="Simplified Arabic" w:cs="Simplified Arabic" w:hint="cs"/>
+          <w:rFonts w:ascii="Simplified Arabic" w:hAnsi="Simplified Arabic" w:cs="Simplified Arabic"/>
           <w:sz w:val="28"/>
           <w:szCs w:val="28"/>
           <w:rtl/>
@@ -24124,7 +24230,7 @@
         <w:bidi/>
         <w:jc w:val="center"/>
         <w:rPr>
-          <w:rFonts w:ascii="Simplified Arabic" w:hAnsi="Simplified Arabic" w:cs="Simplified Arabic" w:hint="cs"/>
+          <w:rFonts w:ascii="Simplified Arabic" w:hAnsi="Simplified Arabic" w:cs="Simplified Arabic"/>
           <w:sz w:val="28"/>
           <w:szCs w:val="28"/>
           <w:rtl/>
@@ -24296,7 +24402,7 @@
         </w:tabs>
         <w:bidi/>
         <w:rPr>
-          <w:rFonts w:ascii="Simplified Arabic" w:hAnsi="Simplified Arabic" w:cs="Simplified Arabic" w:hint="cs"/>
+          <w:rFonts w:ascii="Simplified Arabic" w:hAnsi="Simplified Arabic" w:cs="Simplified Arabic"/>
           <w:sz w:val="28"/>
           <w:szCs w:val="28"/>
           <w:lang w:bidi="ar-SY"/>
@@ -24339,16 +24445,7 @@
           <w:szCs w:val="28"/>
           <w:lang w:bidi="ar-SY"/>
         </w:rPr>
-        <w:t>n_neuros_</w:t>
-      </w:r>
-      <w:r>
-        <w:rPr>
-          <w:rFonts w:ascii="Simplified Arabic" w:hAnsi="Simplified Arabic" w:cs="Simplified Arabic"/>
-          <w:sz w:val="28"/>
-          <w:szCs w:val="28"/>
-          <w:lang w:bidi="ar-SY"/>
-        </w:rPr>
-        <w:t>lstm</w:t>
+        <w:t>n_neuros_lstm</w:t>
       </w:r>
       <w:proofErr w:type="spellEnd"/>
       <w:r>
@@ -24708,7 +24805,7 @@
         </w:tabs>
         <w:bidi/>
         <w:rPr>
-          <w:rFonts w:ascii="Simplified Arabic" w:hAnsi="Simplified Arabic" w:cs="Simplified Arabic" w:hint="cs"/>
+          <w:rFonts w:ascii="Simplified Arabic" w:hAnsi="Simplified Arabic" w:cs="Simplified Arabic"/>
           <w:sz w:val="28"/>
           <w:szCs w:val="28"/>
           <w:lang w:bidi="ar-SY"/>
@@ -24869,7 +24966,7 @@
         <w:bidi/>
         <w:jc w:val="center"/>
         <w:rPr>
-          <w:rFonts w:ascii="Simplified Arabic" w:hAnsi="Simplified Arabic" w:cs="Simplified Arabic" w:hint="cs"/>
+          <w:rFonts w:ascii="Simplified Arabic" w:hAnsi="Simplified Arabic" w:cs="Simplified Arabic"/>
           <w:sz w:val="28"/>
           <w:szCs w:val="28"/>
           <w:rtl/>
@@ -24885,7 +24982,7 @@
         <w:bidi/>
         <w:jc w:val="center"/>
         <w:rPr>
-          <w:rFonts w:ascii="Simplified Arabic" w:hAnsi="Simplified Arabic" w:cs="Simplified Arabic" w:hint="cs"/>
+          <w:rFonts w:ascii="Simplified Arabic" w:hAnsi="Simplified Arabic" w:cs="Simplified Arabic"/>
           <w:sz w:val="28"/>
           <w:szCs w:val="28"/>
           <w:rtl/>
@@ -24901,7 +24998,7 @@
         <w:bidi/>
         <w:jc w:val="center"/>
         <w:rPr>
-          <w:rFonts w:ascii="Simplified Arabic" w:hAnsi="Simplified Arabic" w:cs="Simplified Arabic" w:hint="cs"/>
+          <w:rFonts w:ascii="Simplified Arabic" w:hAnsi="Simplified Arabic" w:cs="Simplified Arabic"/>
           <w:sz w:val="28"/>
           <w:szCs w:val="28"/>
           <w:rtl/>
@@ -24917,7 +25014,7 @@
         <w:bidi/>
         <w:jc w:val="center"/>
         <w:rPr>
-          <w:rFonts w:ascii="Simplified Arabic" w:hAnsi="Simplified Arabic" w:cs="Simplified Arabic" w:hint="cs"/>
+          <w:rFonts w:ascii="Simplified Arabic" w:hAnsi="Simplified Arabic" w:cs="Simplified Arabic"/>
           <w:sz w:val="28"/>
           <w:szCs w:val="28"/>
           <w:rtl/>
@@ -24988,16 +25085,7 @@
           <w:szCs w:val="28"/>
           <w:lang w:bidi="ar-SY"/>
         </w:rPr>
-        <w:t>Lstm</w:t>
-      </w:r>
-      <w:r>
-        <w:rPr>
-          <w:rFonts w:ascii="Simplified Arabic" w:hAnsi="Simplified Arabic" w:cs="Simplified Arabic"/>
-          <w:sz w:val="28"/>
-          <w:szCs w:val="28"/>
-          <w:lang w:bidi="ar-SY"/>
-        </w:rPr>
-        <w:t>_Embd</w:t>
+        <w:t>Lstm_Embd</w:t>
       </w:r>
       <w:proofErr w:type="spellEnd"/>
       <w:r>
@@ -25628,7 +25716,7 @@
         <w:bidi/>
         <w:ind w:left="2160"/>
         <w:rPr>
-          <w:rFonts w:ascii="Simplified Arabic" w:hAnsi="Simplified Arabic" w:cs="Simplified Arabic" w:hint="cs"/>
+          <w:rFonts w:ascii="Simplified Arabic" w:hAnsi="Simplified Arabic" w:cs="Simplified Arabic"/>
           <w:sz w:val="28"/>
           <w:szCs w:val="28"/>
           <w:lang w:bidi="ar-SY"/>
@@ -25794,22 +25882,42 @@
         </w:tabs>
         <w:bidi/>
         <w:rPr>
-          <w:rFonts w:ascii="Simplified Arabic" w:hAnsi="Simplified Arabic" w:cs="Simplified Arabic" w:hint="cs"/>
-          <w:sz w:val="28"/>
-          <w:szCs w:val="28"/>
-          <w:rtl/>
-          <w:lang w:bidi="ar-SY"/>
-        </w:rPr>
-      </w:pPr>
-      <w:r>
-        <w:rPr>
-          <w:rFonts w:ascii="Simplified Arabic" w:hAnsi="Simplified Arabic" w:cs="Simplified Arabic" w:hint="cs"/>
-          <w:sz w:val="28"/>
-          <w:szCs w:val="28"/>
-          <w:rtl/>
-          <w:lang w:bidi="ar-SY"/>
-        </w:rPr>
-        <w:t>أيضا في التابع السابق يتم طباعة</w:t>
+          <w:rFonts w:ascii="Simplified Arabic" w:hAnsi="Simplified Arabic" w:cs="Simplified Arabic"/>
+          <w:sz w:val="28"/>
+          <w:szCs w:val="28"/>
+          <w:rtl/>
+          <w:lang w:bidi="ar-SY"/>
+        </w:rPr>
+      </w:pPr>
+      <w:r>
+        <w:rPr>
+          <w:rFonts w:ascii="Simplified Arabic" w:hAnsi="Simplified Arabic" w:cs="Simplified Arabic" w:hint="cs"/>
+          <w:sz w:val="28"/>
+          <w:szCs w:val="28"/>
+          <w:rtl/>
+          <w:lang w:bidi="ar-SY"/>
+        </w:rPr>
+        <w:t xml:space="preserve">أيضا في التابع السابق </w:t>
+      </w:r>
+      <w:r>
+        <w:rPr>
+          <w:rFonts w:ascii="Simplified Arabic" w:hAnsi="Simplified Arabic" w:cs="Simplified Arabic" w:hint="cs"/>
+          <w:sz w:val="28"/>
+          <w:szCs w:val="28"/>
+          <w:rtl/>
+          <w:lang w:bidi="ar-SY"/>
+        </w:rPr>
+        <w:t xml:space="preserve">تم استخدام تحديد </w:t>
+      </w:r>
+      <w:r>
+        <w:rPr>
+          <w:rFonts w:ascii="Simplified Arabic" w:hAnsi="Simplified Arabic" w:cs="Simplified Arabic" w:hint="cs"/>
+          <w:sz w:val="28"/>
+          <w:szCs w:val="28"/>
+          <w:rtl/>
+          <w:lang w:bidi="ar-SY"/>
+        </w:rPr>
+        <w:t>يتم طباعة</w:t>
       </w:r>
       <w:r>
         <w:rPr>
@@ -25840,6 +25948,7 @@
         </w:rPr>
         <w:t xml:space="preserve"> المعرف في </w:t>
       </w:r>
+      <w:proofErr w:type="spellStart"/>
       <w:r>
         <w:rPr>
           <w:rFonts w:ascii="Simplified Arabic" w:hAnsi="Simplified Arabic" w:cs="Simplified Arabic"/>
@@ -25849,52 +25958,364 @@
         </w:rPr>
         <w:t>keras</w:t>
       </w:r>
-      <w:bookmarkStart w:id="1" w:name="_GoBack"/>
-      <w:bookmarkEnd w:id="1"/>
-    </w:p>
-    <w:p>
-      <w:pPr>
-        <w:tabs>
-          <w:tab w:val="left" w:pos="3763"/>
-        </w:tabs>
-        <w:bidi/>
-        <w:rPr>
-          <w:rFonts w:ascii="Simplified Arabic" w:hAnsi="Simplified Arabic" w:cs="Simplified Arabic"/>
-          <w:sz w:val="28"/>
-          <w:szCs w:val="28"/>
-          <w:rtl/>
-          <w:lang w:bidi="ar-SY"/>
-        </w:rPr>
-      </w:pPr>
-    </w:p>
-    <w:p>
-      <w:pPr>
-        <w:tabs>
-          <w:tab w:val="left" w:pos="3763"/>
-        </w:tabs>
-        <w:bidi/>
-        <w:rPr>
-          <w:rFonts w:ascii="Simplified Arabic" w:hAnsi="Simplified Arabic" w:cs="Simplified Arabic"/>
-          <w:sz w:val="28"/>
-          <w:szCs w:val="28"/>
-          <w:rtl/>
-          <w:lang w:bidi="ar-SY"/>
-        </w:rPr>
-      </w:pPr>
-    </w:p>
-    <w:p>
-      <w:pPr>
-        <w:tabs>
-          <w:tab w:val="left" w:pos="3763"/>
-        </w:tabs>
-        <w:bidi/>
-        <w:rPr>
-          <w:rFonts w:ascii="Simplified Arabic" w:hAnsi="Simplified Arabic" w:cs="Simplified Arabic"/>
-          <w:sz w:val="28"/>
-          <w:szCs w:val="28"/>
-          <w:lang w:bidi="ar-SY"/>
-        </w:rPr>
-      </w:pPr>
+      <w:proofErr w:type="spellEnd"/>
+      <w:r>
+        <w:rPr>
+          <w:rFonts w:ascii="Simplified Arabic" w:hAnsi="Simplified Arabic" w:cs="Simplified Arabic" w:hint="cs"/>
+          <w:sz w:val="28"/>
+          <w:szCs w:val="28"/>
+          <w:rtl/>
+          <w:lang w:bidi="ar-SY"/>
+        </w:rPr>
+        <w:t xml:space="preserve"> وكان المعماريات مع اسم كل معمارية مرافق ويوضحها الشكل (كذا)</w:t>
+      </w:r>
+      <w:r>
+        <w:rPr>
+          <w:rFonts w:ascii="Simplified Arabic" w:hAnsi="Simplified Arabic" w:cs="Simplified Arabic" w:hint="cs"/>
+          <w:sz w:val="28"/>
+          <w:szCs w:val="28"/>
+          <w:rtl/>
+          <w:lang w:bidi="ar-SY"/>
+        </w:rPr>
+        <w:t>.</w:t>
+      </w:r>
+    </w:p>
+    <w:p>
+      <w:pPr>
+        <w:tabs>
+          <w:tab w:val="left" w:pos="3763"/>
+        </w:tabs>
+        <w:bidi/>
+        <w:rPr>
+          <w:rFonts w:ascii="Simplified Arabic" w:hAnsi="Simplified Arabic" w:cs="Simplified Arabic"/>
+          <w:sz w:val="28"/>
+          <w:szCs w:val="28"/>
+          <w:rtl/>
+          <w:lang w:bidi="ar-SY"/>
+        </w:rPr>
+      </w:pPr>
+    </w:p>
+    <w:p>
+      <w:pPr>
+        <w:tabs>
+          <w:tab w:val="left" w:pos="3763"/>
+        </w:tabs>
+        <w:bidi/>
+        <w:rPr>
+          <w:rFonts w:ascii="Simplified Arabic" w:hAnsi="Simplified Arabic" w:cs="Simplified Arabic"/>
+          <w:sz w:val="28"/>
+          <w:szCs w:val="28"/>
+          <w:rtl/>
+          <w:lang w:bidi="ar-SY"/>
+        </w:rPr>
+      </w:pPr>
+    </w:p>
+    <w:p>
+      <w:pPr>
+        <w:tabs>
+          <w:tab w:val="left" w:pos="3763"/>
+        </w:tabs>
+        <w:bidi/>
+        <w:jc w:val="right"/>
+        <w:rPr>
+          <w:rFonts w:ascii="Simplified Arabic" w:hAnsi="Simplified Arabic" w:cs="Simplified Arabic"/>
+          <w:sz w:val="28"/>
+          <w:szCs w:val="28"/>
+          <w:rtl/>
+          <w:lang w:bidi="ar-SY"/>
+        </w:rPr>
+      </w:pPr>
+      <w:r>
+        <w:rPr>
+          <w:noProof/>
+        </w:rPr>
+        <w:lastRenderedPageBreak/>
+        <w:drawing>
+          <wp:inline distT="0" distB="0" distL="0" distR="0" wp14:anchorId="622F5D5C" wp14:editId="3CB387F0">
+            <wp:extent cx="6499860" cy="3756660"/>
+            <wp:effectExtent l="0" t="0" r="0" b="0"/>
+            <wp:docPr id="9" name="صورة 9"/>
+            <wp:cNvGraphicFramePr>
+              <a:graphicFrameLocks xmlns:a="http://schemas.openxmlformats.org/drawingml/2006/main" noChangeAspect="1"/>
+            </wp:cNvGraphicFramePr>
+            <a:graphic xmlns:a="http://schemas.openxmlformats.org/drawingml/2006/main">
+              <a:graphicData uri="http://schemas.openxmlformats.org/drawingml/2006/picture">
+                <pic:pic xmlns:pic="http://schemas.openxmlformats.org/drawingml/2006/picture">
+                  <pic:nvPicPr>
+                    <pic:cNvPr id="0" name=""/>
+                    <pic:cNvPicPr/>
+                  </pic:nvPicPr>
+                  <pic:blipFill>
+                    <a:blip r:embed="rId19"/>
+                    <a:stretch>
+                      <a:fillRect/>
+                    </a:stretch>
+                  </pic:blipFill>
+                  <pic:spPr>
+                    <a:xfrm>
+                      <a:off x="0" y="0"/>
+                      <a:ext cx="6499860" cy="3756660"/>
+                    </a:xfrm>
+                    <a:prstGeom prst="rect">
+                      <a:avLst/>
+                    </a:prstGeom>
+                  </pic:spPr>
+                </pic:pic>
+              </a:graphicData>
+            </a:graphic>
+          </wp:inline>
+        </w:drawing>
+      </w:r>
+    </w:p>
+    <w:p>
+      <w:pPr>
+        <w:tabs>
+          <w:tab w:val="left" w:pos="3763"/>
+        </w:tabs>
+        <w:bidi/>
+        <w:jc w:val="center"/>
+        <w:rPr>
+          <w:rFonts w:ascii="Simplified Arabic" w:hAnsi="Simplified Arabic" w:cs="Simplified Arabic"/>
+          <w:sz w:val="28"/>
+          <w:szCs w:val="28"/>
+          <w:rtl/>
+          <w:lang w:bidi="ar-SY"/>
+        </w:rPr>
+      </w:pPr>
+      <w:r>
+        <w:rPr>
+          <w:noProof/>
+        </w:rPr>
+        <w:drawing>
+          <wp:inline distT="0" distB="0" distL="0" distR="0" wp14:anchorId="3DBB9A8F" wp14:editId="3DAC51DE">
+            <wp:extent cx="6393180" cy="3794760"/>
+            <wp:effectExtent l="0" t="0" r="7620" b="0"/>
+            <wp:docPr id="11" name="صورة 11"/>
+            <wp:cNvGraphicFramePr>
+              <a:graphicFrameLocks xmlns:a="http://schemas.openxmlformats.org/drawingml/2006/main" noChangeAspect="1"/>
+            </wp:cNvGraphicFramePr>
+            <a:graphic xmlns:a="http://schemas.openxmlformats.org/drawingml/2006/main">
+              <a:graphicData uri="http://schemas.openxmlformats.org/drawingml/2006/picture">
+                <pic:pic xmlns:pic="http://schemas.openxmlformats.org/drawingml/2006/picture">
+                  <pic:nvPicPr>
+                    <pic:cNvPr id="0" name=""/>
+                    <pic:cNvPicPr/>
+                  </pic:nvPicPr>
+                  <pic:blipFill>
+                    <a:blip r:embed="rId20"/>
+                    <a:stretch>
+                      <a:fillRect/>
+                    </a:stretch>
+                  </pic:blipFill>
+                  <pic:spPr>
+                    <a:xfrm>
+                      <a:off x="0" y="0"/>
+                      <a:ext cx="6393180" cy="3794760"/>
+                    </a:xfrm>
+                    <a:prstGeom prst="rect">
+                      <a:avLst/>
+                    </a:prstGeom>
+                  </pic:spPr>
+                </pic:pic>
+              </a:graphicData>
+            </a:graphic>
+          </wp:inline>
+        </w:drawing>
+      </w:r>
+      <w:r>
+        <w:rPr>
+          <w:rFonts w:ascii="Simplified Arabic" w:hAnsi="Simplified Arabic" w:cs="Simplified Arabic" w:hint="cs"/>
+          <w:sz w:val="28"/>
+          <w:szCs w:val="28"/>
+          <w:rtl/>
+          <w:lang w:bidi="ar-SY"/>
+        </w:rPr>
+        <w:t>الشكل(كذا)</w:t>
+      </w:r>
+    </w:p>
+    <w:p>
+      <w:pPr>
+        <w:pStyle w:val="a6"/>
+        <w:numPr>
+          <w:ilvl w:val="0"/>
+          <w:numId w:val="36"/>
+        </w:numPr>
+        <w:tabs>
+          <w:tab w:val="left" w:pos="3763"/>
+        </w:tabs>
+        <w:bidi/>
+        <w:rPr>
+          <w:rFonts w:ascii="Simplified Arabic" w:hAnsi="Simplified Arabic" w:cs="Simplified Arabic"/>
+          <w:sz w:val="28"/>
+          <w:szCs w:val="28"/>
+          <w:rtl/>
+          <w:lang w:bidi="ar-SY"/>
+        </w:rPr>
+      </w:pPr>
+      <w:r>
+        <w:rPr>
+          <w:rFonts w:ascii="Simplified Arabic" w:hAnsi="Simplified Arabic" w:cs="Simplified Arabic" w:hint="cs"/>
+          <w:sz w:val="28"/>
+          <w:szCs w:val="28"/>
+          <w:rtl/>
+          <w:lang w:bidi="ar-SY"/>
+        </w:rPr>
+        <w:lastRenderedPageBreak/>
+        <w:t xml:space="preserve">في التابع السابق تم </w:t>
+      </w:r>
+      <w:r>
+        <w:rPr>
+          <w:rFonts w:ascii="Simplified Arabic" w:hAnsi="Simplified Arabic" w:cs="Simplified Arabic" w:hint="cs"/>
+          <w:sz w:val="28"/>
+          <w:szCs w:val="28"/>
+          <w:rtl/>
+          <w:lang w:bidi="ar-SY"/>
+        </w:rPr>
+        <w:t>استخدام</w:t>
+      </w:r>
+      <w:r>
+        <w:rPr>
+          <w:rFonts w:ascii="Simplified Arabic" w:hAnsi="Simplified Arabic" w:cs="Simplified Arabic"/>
+          <w:sz w:val="28"/>
+          <w:szCs w:val="28"/>
+          <w:lang w:bidi="ar-SY"/>
+        </w:rPr>
+        <w:t xml:space="preserve">compile </w:t>
+      </w:r>
+      <w:r>
+        <w:rPr>
+          <w:rFonts w:ascii="Simplified Arabic" w:hAnsi="Simplified Arabic" w:cs="Simplified Arabic" w:hint="cs"/>
+          <w:sz w:val="28"/>
+          <w:szCs w:val="28"/>
+          <w:rtl/>
+          <w:lang w:bidi="ar-SY"/>
+        </w:rPr>
+        <w:t xml:space="preserve"> لتعريف </w:t>
+      </w:r>
+      <w:r>
+        <w:rPr>
+          <w:rFonts w:ascii="Simplified Arabic" w:hAnsi="Simplified Arabic" w:cs="Simplified Arabic" w:hint="cs"/>
+          <w:sz w:val="28"/>
+          <w:szCs w:val="28"/>
+          <w:rtl/>
+          <w:lang w:bidi="ar-SY"/>
+        </w:rPr>
+        <w:t xml:space="preserve">توابع </w:t>
+      </w:r>
+      <w:r>
+        <w:rPr>
+          <w:rFonts w:ascii="Simplified Arabic" w:hAnsi="Simplified Arabic" w:cs="Simplified Arabic"/>
+          <w:sz w:val="28"/>
+          <w:szCs w:val="28"/>
+          <w:lang w:bidi="ar-SY"/>
+        </w:rPr>
+        <w:t>loss</w:t>
+      </w:r>
+      <w:r>
+        <w:rPr>
+          <w:rFonts w:ascii="Simplified Arabic" w:hAnsi="Simplified Arabic" w:cs="Simplified Arabic" w:hint="cs"/>
+          <w:sz w:val="28"/>
+          <w:szCs w:val="28"/>
+          <w:rtl/>
+          <w:lang w:bidi="ar-SY"/>
+        </w:rPr>
+        <w:t xml:space="preserve">, </w:t>
+      </w:r>
+      <w:r>
+        <w:rPr>
+          <w:rFonts w:ascii="Simplified Arabic" w:hAnsi="Simplified Arabic" w:cs="Simplified Arabic"/>
+          <w:sz w:val="28"/>
+          <w:szCs w:val="28"/>
+          <w:lang w:bidi="ar-SY"/>
+        </w:rPr>
+        <w:t>metrics</w:t>
+      </w:r>
+      <w:r>
+        <w:rPr>
+          <w:rFonts w:ascii="Simplified Arabic" w:hAnsi="Simplified Arabic" w:cs="Simplified Arabic" w:hint="cs"/>
+          <w:sz w:val="28"/>
+          <w:szCs w:val="28"/>
+          <w:rtl/>
+          <w:lang w:bidi="ar-SY"/>
+        </w:rPr>
+        <w:t xml:space="preserve">, </w:t>
+      </w:r>
+      <w:r>
+        <w:rPr>
+          <w:rFonts w:ascii="Simplified Arabic" w:hAnsi="Simplified Arabic" w:cs="Simplified Arabic"/>
+          <w:sz w:val="28"/>
+          <w:szCs w:val="28"/>
+          <w:lang w:bidi="ar-SY"/>
+        </w:rPr>
+        <w:t>optimizer</w:t>
+      </w:r>
+      <w:r>
+        <w:rPr>
+          <w:rFonts w:ascii="Simplified Arabic" w:hAnsi="Simplified Arabic" w:cs="Simplified Arabic" w:hint="cs"/>
+          <w:sz w:val="28"/>
+          <w:szCs w:val="28"/>
+          <w:rtl/>
+          <w:lang w:bidi="ar-SY"/>
+        </w:rPr>
+        <w:t xml:space="preserve"> ويقوم بعدها التابع </w:t>
+      </w:r>
+      <w:r>
+        <w:rPr>
+          <w:rFonts w:ascii="Simplified Arabic" w:hAnsi="Simplified Arabic" w:cs="Simplified Arabic"/>
+          <w:sz w:val="28"/>
+          <w:szCs w:val="28"/>
+          <w:lang w:bidi="ar-SY"/>
+        </w:rPr>
+        <w:t>motor</w:t>
+      </w:r>
+      <w:r>
+        <w:rPr>
+          <w:rFonts w:ascii="Simplified Arabic" w:hAnsi="Simplified Arabic" w:cs="Simplified Arabic" w:hint="cs"/>
+          <w:sz w:val="28"/>
+          <w:szCs w:val="28"/>
+          <w:rtl/>
+          <w:lang w:bidi="ar-SY"/>
+        </w:rPr>
+        <w:t xml:space="preserve"> بإرجاع </w:t>
+      </w:r>
+      <w:r>
+        <w:rPr>
+          <w:rFonts w:ascii="Simplified Arabic" w:hAnsi="Simplified Arabic" w:cs="Simplified Arabic"/>
+          <w:sz w:val="28"/>
+          <w:szCs w:val="28"/>
+          <w:lang w:bidi="ar-SY"/>
+        </w:rPr>
+        <w:t>model</w:t>
+      </w:r>
+      <w:r>
+        <w:rPr>
+          <w:rFonts w:ascii="Simplified Arabic" w:hAnsi="Simplified Arabic" w:cs="Simplified Arabic" w:hint="cs"/>
+          <w:sz w:val="28"/>
+          <w:szCs w:val="28"/>
+          <w:rtl/>
+          <w:lang w:bidi="ar-SY"/>
+        </w:rPr>
+        <w:t xml:space="preserve"> بعد كامل التجهيز, وبذلك نكون قد انتهينا من الحديث عن ملف </w:t>
+      </w:r>
+      <w:r>
+        <w:rPr>
+          <w:rFonts w:ascii="Simplified Arabic" w:hAnsi="Simplified Arabic" w:cs="Simplified Arabic"/>
+          <w:sz w:val="28"/>
+          <w:szCs w:val="28"/>
+          <w:lang w:bidi="ar-SY"/>
+        </w:rPr>
+        <w:t>models.py</w:t>
+      </w:r>
+      <w:r>
+        <w:rPr>
+          <w:rFonts w:ascii="Simplified Arabic" w:hAnsi="Simplified Arabic" w:cs="Simplified Arabic" w:hint="cs"/>
+          <w:sz w:val="28"/>
+          <w:szCs w:val="28"/>
+          <w:rtl/>
+          <w:lang w:bidi="ar-SY"/>
+        </w:rPr>
+        <w:t>.</w:t>
+      </w:r>
     </w:p>
     <w:p>
       <w:pPr>
@@ -25908,7 +26329,7 @@
         </w:tabs>
         <w:bidi/>
         <w:rPr>
-          <w:rFonts w:ascii="Simplified Arabic" w:hAnsi="Simplified Arabic" w:cs="Simplified Arabic"/>
+          <w:rFonts w:ascii="Simplified Arabic" w:hAnsi="Simplified Arabic" w:cs="Simplified Arabic" w:hint="cs"/>
           <w:sz w:val="28"/>
           <w:szCs w:val="28"/>
           <w:lang w:bidi="ar-SY"/>
@@ -25985,23 +26406,13 @@
       </w:r>
       <w:r>
         <w:rPr>
-          <w:rFonts w:ascii="Simplified Arabic" w:hAnsi="Simplified Arabic" w:cs="Simplified Arabic"/>
-          <w:sz w:val="28"/>
-          <w:szCs w:val="28"/>
-          <w:rtl/>
-          <w:lang w:bidi="ar-SY"/>
-        </w:rPr>
-        <w:br/>
-      </w:r>
-      <w:r>
-        <w:rPr>
-          <w:rFonts w:ascii="Simplified Arabic" w:hAnsi="Simplified Arabic" w:cs="Simplified Arabic" w:hint="cs"/>
-          <w:sz w:val="28"/>
-          <w:szCs w:val="28"/>
-          <w:rtl/>
-          <w:lang w:bidi="ar-SY"/>
-        </w:rPr>
-        <w:t xml:space="preserve">تم بناء التابع </w:t>
+          <w:rFonts w:ascii="Simplified Arabic" w:hAnsi="Simplified Arabic" w:cs="Simplified Arabic" w:hint="cs"/>
+          <w:sz w:val="28"/>
+          <w:szCs w:val="28"/>
+          <w:rtl/>
+          <w:lang w:bidi="ar-SY"/>
+        </w:rPr>
+        <w:t xml:space="preserve">,  لذلك تم بناء التابع </w:t>
       </w:r>
       <w:r>
         <w:rPr>
@@ -26062,37 +26473,145 @@
           <w:rtl/>
           <w:lang w:bidi="ar-SY"/>
         </w:rPr>
-        <w:t xml:space="preserve"> ال</w:t>
-      </w:r>
-      <w:r>
-        <w:rPr>
-          <w:rFonts w:ascii="Simplified Arabic" w:hAnsi="Simplified Arabic" w:cs="Simplified Arabic" w:hint="cs"/>
-          <w:sz w:val="28"/>
-          <w:szCs w:val="28"/>
-          <w:rtl/>
-          <w:lang w:bidi="ar-SY"/>
-        </w:rPr>
-        <w:t xml:space="preserve">ذي يضم إعدادات عملية التدريب وتحدثنا عنه باستفاضة في البند السابق, تم في البداية </w:t>
-      </w:r>
-      <w:r>
-        <w:rPr>
-          <w:rFonts w:ascii="Simplified Arabic" w:hAnsi="Simplified Arabic" w:cs="Simplified Arabic" w:hint="cs"/>
-          <w:sz w:val="28"/>
-          <w:szCs w:val="28"/>
-          <w:rtl/>
-          <w:lang w:bidi="ar-SY"/>
-        </w:rPr>
-        <w:t>استدعاء</w:t>
-      </w:r>
-      <w:r>
-        <w:rPr>
-          <w:rFonts w:ascii="Simplified Arabic" w:hAnsi="Simplified Arabic" w:cs="Simplified Arabic" w:hint="cs"/>
-          <w:sz w:val="28"/>
-          <w:szCs w:val="28"/>
-          <w:rtl/>
-          <w:lang w:bidi="ar-SY"/>
-        </w:rPr>
-        <w:t xml:space="preserve"> التابع </w:t>
+        <w:t xml:space="preserve"> الذي يضم إعدادات عملية التدريب , بعد تعريف الإعدادات في ملف </w:t>
+      </w:r>
+      <w:proofErr w:type="spellStart"/>
+      <w:r>
+        <w:rPr>
+          <w:rFonts w:ascii="Simplified Arabic" w:hAnsi="Simplified Arabic" w:cs="Simplified Arabic"/>
+          <w:sz w:val="28"/>
+          <w:szCs w:val="28"/>
+          <w:lang w:bidi="ar-SY"/>
+        </w:rPr>
+        <w:t>train.yaml</w:t>
+      </w:r>
+      <w:proofErr w:type="spellEnd"/>
+      <w:r>
+        <w:rPr>
+          <w:rFonts w:ascii="Simplified Arabic" w:hAnsi="Simplified Arabic" w:cs="Simplified Arabic" w:hint="cs"/>
+          <w:sz w:val="28"/>
+          <w:szCs w:val="28"/>
+          <w:rtl/>
+          <w:lang w:bidi="ar-SY"/>
+        </w:rPr>
+        <w:t xml:space="preserve"> وتعريف المعماريات في ملف </w:t>
+      </w:r>
+      <w:r>
+        <w:rPr>
+          <w:rFonts w:ascii="Simplified Arabic" w:hAnsi="Simplified Arabic" w:cs="Simplified Arabic"/>
+          <w:sz w:val="28"/>
+          <w:szCs w:val="28"/>
+          <w:lang w:bidi="ar-SY"/>
+        </w:rPr>
+        <w:t>models.py</w:t>
+      </w:r>
+      <w:r>
+        <w:rPr>
+          <w:rFonts w:ascii="Simplified Arabic" w:hAnsi="Simplified Arabic" w:cs="Simplified Arabic" w:hint="cs"/>
+          <w:sz w:val="28"/>
+          <w:szCs w:val="28"/>
+          <w:rtl/>
+          <w:lang w:bidi="ar-SY"/>
+        </w:rPr>
+        <w:t xml:space="preserve"> و</w:t>
+      </w:r>
+      <w:r>
+        <w:rPr>
+          <w:rFonts w:ascii="Simplified Arabic" w:hAnsi="Simplified Arabic" w:cs="Simplified Arabic" w:hint="cs"/>
+          <w:sz w:val="28"/>
+          <w:szCs w:val="28"/>
+          <w:rtl/>
+          <w:lang w:bidi="ar-SY"/>
+        </w:rPr>
+        <w:t xml:space="preserve">توابع المعالجة في ملف </w:t>
+      </w:r>
+      <w:r>
+        <w:rPr>
+          <w:rFonts w:ascii="Simplified Arabic" w:hAnsi="Simplified Arabic" w:cs="Simplified Arabic"/>
+          <w:sz w:val="28"/>
+          <w:szCs w:val="28"/>
+          <w:lang w:bidi="ar-SY"/>
+        </w:rPr>
+        <w:t>preprocess.py</w:t>
+      </w:r>
+      <w:r>
+        <w:rPr>
+          <w:rFonts w:ascii="Simplified Arabic" w:hAnsi="Simplified Arabic" w:cs="Simplified Arabic" w:hint="cs"/>
+          <w:sz w:val="28"/>
+          <w:szCs w:val="28"/>
+          <w:rtl/>
+          <w:lang w:bidi="ar-SY"/>
+        </w:rPr>
+        <w:t xml:space="preserve">, يقوم التابع </w:t>
+      </w:r>
+      <w:r>
+        <w:rPr>
+          <w:rFonts w:ascii="Simplified Arabic" w:hAnsi="Simplified Arabic" w:cs="Simplified Arabic"/>
+          <w:sz w:val="28"/>
+          <w:szCs w:val="28"/>
+          <w:lang w:bidi="ar-SY"/>
+        </w:rPr>
+        <w:t>train</w:t>
+      </w:r>
+      <w:r>
+        <w:rPr>
+          <w:rFonts w:ascii="Simplified Arabic" w:hAnsi="Simplified Arabic" w:cs="Simplified Arabic" w:hint="cs"/>
+          <w:sz w:val="28"/>
+          <w:szCs w:val="28"/>
+          <w:rtl/>
+          <w:lang w:bidi="ar-SY"/>
+        </w:rPr>
+        <w:t xml:space="preserve"> بالتالي</w:t>
+      </w:r>
+    </w:p>
+    <w:p>
+      <w:pPr>
+        <w:pStyle w:val="a6"/>
+        <w:numPr>
+          <w:ilvl w:val="0"/>
+          <w:numId w:val="46"/>
+        </w:numPr>
+        <w:tabs>
+          <w:tab w:val="left" w:pos="3763"/>
+        </w:tabs>
+        <w:bidi/>
+        <w:rPr>
+          <w:rFonts w:ascii="Simplified Arabic" w:hAnsi="Simplified Arabic" w:cs="Simplified Arabic" w:hint="cs"/>
+          <w:sz w:val="28"/>
+          <w:szCs w:val="28"/>
+          <w:lang w:bidi="ar-SY"/>
+        </w:rPr>
+      </w:pPr>
+      <w:r>
+        <w:rPr>
+          <w:rFonts w:ascii="Simplified Arabic" w:hAnsi="Simplified Arabic" w:cs="Simplified Arabic" w:hint="cs"/>
+          <w:sz w:val="28"/>
+          <w:szCs w:val="28"/>
+          <w:rtl/>
+          <w:lang w:bidi="ar-SY"/>
+        </w:rPr>
+        <w:t xml:space="preserve">قراءة جميع المتحولات في ملف </w:t>
+      </w:r>
+      <w:proofErr w:type="spellStart"/>
+      <w:r>
+        <w:rPr>
+          <w:rFonts w:ascii="Simplified Arabic" w:hAnsi="Simplified Arabic" w:cs="Simplified Arabic"/>
+          <w:sz w:val="28"/>
+          <w:szCs w:val="28"/>
+          <w:lang w:bidi="ar-SY"/>
+        </w:rPr>
+        <w:t>train.yaml</w:t>
+      </w:r>
+      <w:proofErr w:type="spellEnd"/>
+      <w:r>
+        <w:rPr>
+          <w:rFonts w:ascii="Simplified Arabic" w:hAnsi="Simplified Arabic" w:cs="Simplified Arabic" w:hint="cs"/>
+          <w:sz w:val="28"/>
+          <w:szCs w:val="28"/>
+          <w:rtl/>
+          <w:lang w:bidi="ar-SY"/>
+        </w:rPr>
+        <w:t xml:space="preserve"> باستخدام المكتبة </w:t>
       </w:r>
       <w:r>
         <w:rPr>
@@ -26111,6 +26630,75 @@
           <w:szCs w:val="28"/>
           <w:lang w:bidi="ar-SY"/>
         </w:rPr>
+        <w:t>yaml</w:t>
+      </w:r>
+      <w:proofErr w:type="spellEnd"/>
+      <w:r>
+        <w:rPr>
+          <w:rFonts w:ascii="Simplified Arabic" w:hAnsi="Simplified Arabic" w:cs="Simplified Arabic" w:hint="cs"/>
+          <w:sz w:val="28"/>
+          <w:szCs w:val="28"/>
+          <w:rtl/>
+          <w:lang w:bidi="ar-SY"/>
+        </w:rPr>
+        <w:t>وإسنادها إلى متحولات مطابقه لها بالاسم منعا من الضياع.</w:t>
+      </w:r>
+    </w:p>
+    <w:p>
+      <w:pPr>
+        <w:pStyle w:val="a6"/>
+        <w:numPr>
+          <w:ilvl w:val="0"/>
+          <w:numId w:val="46"/>
+        </w:numPr>
+        <w:tabs>
+          <w:tab w:val="left" w:pos="3763"/>
+        </w:tabs>
+        <w:bidi/>
+        <w:rPr>
+          <w:rFonts w:ascii="Simplified Arabic" w:hAnsi="Simplified Arabic" w:cs="Simplified Arabic" w:hint="cs"/>
+          <w:sz w:val="28"/>
+          <w:szCs w:val="28"/>
+          <w:lang w:bidi="ar-SY"/>
+        </w:rPr>
+      </w:pPr>
+      <w:r>
+        <w:rPr>
+          <w:rFonts w:ascii="Simplified Arabic" w:hAnsi="Simplified Arabic" w:cs="Simplified Arabic" w:hint="cs"/>
+          <w:sz w:val="28"/>
+          <w:szCs w:val="28"/>
+          <w:rtl/>
+          <w:lang w:bidi="ar-SY"/>
+        </w:rPr>
+        <w:t xml:space="preserve">بدء مرحلة معالجة الداتا من خلال التوابع التي عرفناها في الملف </w:t>
+      </w:r>
+      <w:r>
+        <w:rPr>
+          <w:rFonts w:ascii="Simplified Arabic" w:hAnsi="Simplified Arabic" w:cs="Simplified Arabic"/>
+          <w:sz w:val="28"/>
+          <w:szCs w:val="28"/>
+          <w:lang w:bidi="ar-SY"/>
+        </w:rPr>
+        <w:t>preprocess.py</w:t>
+      </w:r>
+      <w:r>
+        <w:rPr>
+          <w:rFonts w:ascii="Simplified Arabic" w:hAnsi="Simplified Arabic" w:cs="Simplified Arabic" w:hint="cs"/>
+          <w:sz w:val="28"/>
+          <w:szCs w:val="28"/>
+          <w:rtl/>
+          <w:lang w:bidi="ar-SY"/>
+        </w:rPr>
+        <w:t xml:space="preserve">, وذلك بقراءة الداتا المستخدمة على مرتين الانكليزية ثم الفرنسية باستخدام </w:t>
+      </w:r>
+      <w:proofErr w:type="spellStart"/>
+      <w:r>
+        <w:rPr>
+          <w:rFonts w:ascii="Simplified Arabic" w:hAnsi="Simplified Arabic" w:cs="Simplified Arabic"/>
+          <w:sz w:val="28"/>
+          <w:szCs w:val="28"/>
+          <w:lang w:bidi="ar-SY"/>
+        </w:rPr>
         <w:t>read_data</w:t>
       </w:r>
       <w:proofErr w:type="spellEnd"/>
@@ -26122,47 +26710,122 @@
           <w:rtl/>
           <w:lang w:bidi="ar-SY"/>
         </w:rPr>
+        <w:t xml:space="preserve">  واستخدام التابع </w:t>
+      </w:r>
+      <w:proofErr w:type="spellStart"/>
+      <w:r>
+        <w:rPr>
+          <w:rFonts w:ascii="Simplified Arabic" w:hAnsi="Simplified Arabic" w:cs="Simplified Arabic"/>
+          <w:sz w:val="28"/>
+          <w:szCs w:val="28"/>
+          <w:lang w:bidi="ar-SY"/>
+        </w:rPr>
+        <w:t>full_process</w:t>
+      </w:r>
+      <w:proofErr w:type="spellEnd"/>
+      <w:r>
+        <w:rPr>
+          <w:rFonts w:ascii="Simplified Arabic" w:hAnsi="Simplified Arabic" w:cs="Simplified Arabic" w:hint="cs"/>
+          <w:sz w:val="28"/>
+          <w:szCs w:val="28"/>
+          <w:rtl/>
+          <w:lang w:bidi="ar-SY"/>
+        </w:rPr>
+        <w:t xml:space="preserve"> لتطبيق مرحلة </w:t>
+      </w:r>
+      <w:proofErr w:type="spellStart"/>
+      <w:r>
+        <w:rPr>
+          <w:rFonts w:ascii="Simplified Arabic" w:hAnsi="Simplified Arabic" w:cs="Simplified Arabic"/>
+          <w:sz w:val="28"/>
+          <w:szCs w:val="28"/>
+          <w:lang w:bidi="ar-SY"/>
+        </w:rPr>
+        <w:t>tokenizer</w:t>
+      </w:r>
+      <w:proofErr w:type="spellEnd"/>
+      <w:r>
+        <w:rPr>
+          <w:rFonts w:ascii="Simplified Arabic" w:hAnsi="Simplified Arabic" w:cs="Simplified Arabic" w:hint="cs"/>
+          <w:sz w:val="28"/>
+          <w:szCs w:val="28"/>
+          <w:rtl/>
+          <w:lang w:bidi="ar-SY"/>
+        </w:rPr>
+        <w:t xml:space="preserve"> و </w:t>
+      </w:r>
+      <w:r>
+        <w:rPr>
+          <w:rFonts w:ascii="Simplified Arabic" w:hAnsi="Simplified Arabic" w:cs="Simplified Arabic"/>
+          <w:sz w:val="28"/>
+          <w:szCs w:val="28"/>
+          <w:lang w:bidi="ar-SY"/>
+        </w:rPr>
+        <w:t>padding</w:t>
+      </w:r>
+      <w:r>
+        <w:rPr>
+          <w:rFonts w:ascii="Simplified Arabic" w:hAnsi="Simplified Arabic" w:cs="Simplified Arabic" w:hint="cs"/>
+          <w:sz w:val="28"/>
+          <w:szCs w:val="28"/>
+          <w:rtl/>
+          <w:lang w:bidi="ar-SY"/>
+        </w:rPr>
+        <w:t>.</w:t>
+      </w:r>
+    </w:p>
+    <w:p>
+      <w:pPr>
+        <w:pStyle w:val="a6"/>
+        <w:numPr>
+          <w:ilvl w:val="0"/>
+          <w:numId w:val="46"/>
+        </w:numPr>
+        <w:tabs>
+          <w:tab w:val="left" w:pos="3763"/>
+        </w:tabs>
+        <w:bidi/>
+        <w:rPr>
+          <w:rFonts w:ascii="Simplified Arabic" w:hAnsi="Simplified Arabic" w:cs="Simplified Arabic" w:hint="cs"/>
+          <w:sz w:val="28"/>
+          <w:szCs w:val="28"/>
+          <w:lang w:bidi="ar-SY"/>
+        </w:rPr>
+      </w:pPr>
+      <w:r>
+        <w:rPr>
+          <w:rFonts w:ascii="Simplified Arabic" w:hAnsi="Simplified Arabic" w:cs="Simplified Arabic" w:hint="cs"/>
+          <w:sz w:val="28"/>
+          <w:szCs w:val="28"/>
+          <w:rtl/>
+          <w:lang w:bidi="ar-SY"/>
+        </w:rPr>
+        <w:t xml:space="preserve">قبل البدء بمرحلة التدريب تم تخزين مرحلتي المعالجة بما يخص مرحلة </w:t>
+      </w:r>
+      <w:proofErr w:type="spellStart"/>
+      <w:r>
+        <w:rPr>
+          <w:rFonts w:ascii="Simplified Arabic" w:hAnsi="Simplified Arabic" w:cs="Simplified Arabic"/>
+          <w:sz w:val="28"/>
+          <w:szCs w:val="28"/>
+          <w:lang w:bidi="ar-SY"/>
+        </w:rPr>
+        <w:t>tokenizer</w:t>
+      </w:r>
+      <w:proofErr w:type="spellEnd"/>
+      <w:r>
+        <w:rPr>
+          <w:rFonts w:ascii="Simplified Arabic" w:hAnsi="Simplified Arabic" w:cs="Simplified Arabic" w:hint="cs"/>
+          <w:sz w:val="28"/>
+          <w:szCs w:val="28"/>
+          <w:rtl/>
+          <w:lang w:bidi="ar-SY"/>
+        </w:rPr>
+        <w:t xml:space="preserve"> لاستفادة من القاموس الخاص باللغتين في مرحلة التحول الكامل بعد التدريب وتم الحفظ على شكل ملفين</w:t>
+      </w:r>
+      <w:r>
         <w:t xml:space="preserve"> </w:t>
       </w:r>
-      <w:r>
-        <w:rPr>
-          <w:rFonts w:ascii="Simplified Arabic" w:hAnsi="Simplified Arabic" w:cs="Simplified Arabic" w:hint="cs"/>
-          <w:sz w:val="28"/>
-          <w:szCs w:val="28"/>
-          <w:rtl/>
-          <w:lang w:bidi="ar-SY"/>
-        </w:rPr>
-        <w:t xml:space="preserve">من ملف </w:t>
-      </w:r>
-      <w:r>
-        <w:rPr>
-          <w:rFonts w:ascii="Simplified Arabic" w:hAnsi="Simplified Arabic" w:cs="Simplified Arabic"/>
-          <w:sz w:val="28"/>
-          <w:szCs w:val="28"/>
-          <w:lang w:bidi="ar-SY"/>
-        </w:rPr>
-        <w:t>preprocess</w:t>
-      </w:r>
-      <w:r>
-        <w:rPr>
-          <w:rFonts w:ascii="Simplified Arabic" w:hAnsi="Simplified Arabic" w:cs="Simplified Arabic" w:hint="cs"/>
-          <w:sz w:val="28"/>
-          <w:szCs w:val="28"/>
-          <w:rtl/>
-          <w:lang w:bidi="ar-SY"/>
-        </w:rPr>
-        <w:t xml:space="preserve"> ل</w:t>
-      </w:r>
-      <w:r>
-        <w:rPr>
-          <w:rFonts w:ascii="Simplified Arabic" w:hAnsi="Simplified Arabic" w:cs="Simplified Arabic" w:hint="cs"/>
-          <w:sz w:val="28"/>
-          <w:szCs w:val="28"/>
-          <w:rtl/>
-          <w:lang w:bidi="ar-SY"/>
-        </w:rPr>
-        <w:t xml:space="preserve">قراءة كل جمل اللغة الانكليزية ووضعهم في متحول </w:t>
-      </w:r>
       <w:proofErr w:type="spellStart"/>
       <w:r>
         <w:rPr>
@@ -26171,41 +26834,166 @@
           <w:szCs w:val="28"/>
           <w:lang w:bidi="ar-SY"/>
         </w:rPr>
-        <w:t>en_input</w:t>
+        <w:t>tokenizer_en</w:t>
+      </w:r>
+      <w:r>
+        <w:rPr>
+          <w:rFonts w:ascii="Simplified Arabic" w:hAnsi="Simplified Arabic" w:cs="Simplified Arabic"/>
+          <w:sz w:val="28"/>
+          <w:szCs w:val="28"/>
+          <w:lang w:bidi="ar-SY"/>
+        </w:rPr>
+        <w:t>.pkl</w:t>
       </w:r>
       <w:proofErr w:type="spellEnd"/>
       <w:r>
         <w:rPr>
-          <w:rFonts w:ascii="Simplified Arabic" w:hAnsi="Simplified Arabic" w:cs="Simplified Arabic" w:hint="cs"/>
-          <w:sz w:val="28"/>
-          <w:szCs w:val="28"/>
-          <w:rtl/>
-          <w:lang w:bidi="ar-SY"/>
-        </w:rPr>
-        <w:t xml:space="preserve">  وقراءة </w:t>
-      </w:r>
-      <w:r>
-        <w:rPr>
-          <w:rFonts w:ascii="Simplified Arabic" w:hAnsi="Simplified Arabic" w:cs="Simplified Arabic" w:hint="cs"/>
-          <w:sz w:val="28"/>
-          <w:szCs w:val="28"/>
-          <w:rtl/>
-          <w:lang w:bidi="ar-SY"/>
-        </w:rPr>
-        <w:t xml:space="preserve">كل جمل </w:t>
+          <w:rFonts w:ascii="Simplified Arabic" w:hAnsi="Simplified Arabic" w:cs="Simplified Arabic"/>
+          <w:sz w:val="28"/>
+          <w:szCs w:val="28"/>
+          <w:lang w:bidi="ar-SY"/>
+        </w:rPr>
+        <w:t xml:space="preserve"> </w:t>
+      </w:r>
+      <w:r>
+        <w:rPr>
+          <w:rFonts w:ascii="Simplified Arabic" w:hAnsi="Simplified Arabic" w:cs="Simplified Arabic" w:hint="cs"/>
+          <w:sz w:val="28"/>
+          <w:szCs w:val="28"/>
+          <w:rtl/>
+          <w:lang w:bidi="ar-SY"/>
+        </w:rPr>
+        <w:t xml:space="preserve"> و </w:t>
       </w:r>
       <w:proofErr w:type="spellStart"/>
       <w:r>
         <w:rPr>
-          <w:rFonts w:ascii="Simplified Arabic" w:hAnsi="Simplified Arabic" w:cs="Simplified Arabic" w:hint="cs"/>
-          <w:sz w:val="28"/>
-          <w:szCs w:val="28"/>
-          <w:rtl/>
-          <w:lang w:bidi="ar-SY"/>
-        </w:rPr>
-        <w:t>اللغ</w:t>
+          <w:rFonts w:ascii="Simplified Arabic" w:hAnsi="Simplified Arabic" w:cs="Simplified Arabic"/>
+          <w:sz w:val="28"/>
+          <w:szCs w:val="28"/>
+          <w:lang w:bidi="ar-SY"/>
+        </w:rPr>
+        <w:t>tokenizer_fr.pkl</w:t>
       </w:r>
       <w:proofErr w:type="spellEnd"/>
+      <w:r>
+        <w:rPr>
+          <w:rFonts w:ascii="Simplified Arabic" w:hAnsi="Simplified Arabic" w:cs="Simplified Arabic" w:hint="cs"/>
+          <w:sz w:val="28"/>
+          <w:szCs w:val="28"/>
+          <w:rtl/>
+          <w:lang w:bidi="ar-SY"/>
+        </w:rPr>
+        <w:t>.</w:t>
+      </w:r>
+    </w:p>
+    <w:p>
+      <w:pPr>
+        <w:pStyle w:val="a6"/>
+        <w:numPr>
+          <w:ilvl w:val="0"/>
+          <w:numId w:val="46"/>
+        </w:numPr>
+        <w:tabs>
+          <w:tab w:val="left" w:pos="3763"/>
+        </w:tabs>
+        <w:bidi/>
+        <w:rPr>
+          <w:rFonts w:ascii="Simplified Arabic" w:hAnsi="Simplified Arabic" w:cs="Simplified Arabic"/>
+          <w:sz w:val="28"/>
+          <w:szCs w:val="28"/>
+          <w:lang w:bidi="ar-SY"/>
+        </w:rPr>
+      </w:pPr>
+      <w:r>
+        <w:rPr>
+          <w:rFonts w:ascii="Simplified Arabic" w:hAnsi="Simplified Arabic" w:cs="Simplified Arabic" w:hint="cs"/>
+          <w:sz w:val="28"/>
+          <w:szCs w:val="28"/>
+          <w:rtl/>
+          <w:lang w:bidi="ar-SY"/>
+        </w:rPr>
+        <w:t xml:space="preserve">الحصول على معمارية الشبكة باستخدام التابع </w:t>
+      </w:r>
+      <w:r>
+        <w:rPr>
+          <w:rFonts w:ascii="Simplified Arabic" w:hAnsi="Simplified Arabic" w:cs="Simplified Arabic"/>
+          <w:sz w:val="28"/>
+          <w:szCs w:val="28"/>
+          <w:lang w:bidi="ar-SY"/>
+        </w:rPr>
+        <w:t>motor</w:t>
+      </w:r>
+      <w:r>
+        <w:rPr>
+          <w:rFonts w:ascii="Simplified Arabic" w:hAnsi="Simplified Arabic" w:cs="Simplified Arabic" w:hint="cs"/>
+          <w:sz w:val="28"/>
+          <w:szCs w:val="28"/>
+          <w:rtl/>
+          <w:lang w:bidi="ar-SY"/>
+        </w:rPr>
+        <w:t xml:space="preserve"> عبر </w:t>
+      </w:r>
+      <w:r>
+        <w:rPr>
+          <w:rFonts w:ascii="Simplified Arabic" w:hAnsi="Simplified Arabic" w:cs="Simplified Arabic"/>
+          <w:sz w:val="28"/>
+          <w:szCs w:val="28"/>
+          <w:lang w:bidi="ar-SY"/>
+        </w:rPr>
+        <w:t xml:space="preserve"> </w:t>
+      </w:r>
+      <w:proofErr w:type="spellStart"/>
+      <w:r>
+        <w:rPr>
+          <w:rFonts w:ascii="Simplified Arabic" w:hAnsi="Simplified Arabic" w:cs="Simplified Arabic"/>
+          <w:sz w:val="28"/>
+          <w:szCs w:val="28"/>
+          <w:lang w:bidi="ar-SY"/>
+        </w:rPr>
+        <w:t>type_model</w:t>
+      </w:r>
+      <w:proofErr w:type="spellEnd"/>
+      <w:r>
+        <w:rPr>
+          <w:rFonts w:ascii="Simplified Arabic" w:hAnsi="Simplified Arabic" w:cs="Simplified Arabic" w:hint="cs"/>
+          <w:sz w:val="28"/>
+          <w:szCs w:val="28"/>
+          <w:rtl/>
+          <w:lang w:bidi="ar-SY"/>
+        </w:rPr>
+        <w:t xml:space="preserve"> كما ذكرنا وكذلك تجهيز طبقات المعمارية المختارة باستخدام متحولات </w:t>
+      </w:r>
+      <w:r>
+        <w:rPr>
+          <w:rFonts w:ascii="Simplified Arabic" w:hAnsi="Simplified Arabic" w:cs="Simplified Arabic"/>
+          <w:sz w:val="28"/>
+          <w:szCs w:val="28"/>
+          <w:lang w:bidi="ar-SY"/>
+        </w:rPr>
+        <w:t>Structural Models</w:t>
+      </w:r>
+    </w:p>
+    <w:p>
+      <w:pPr>
+        <w:pStyle w:val="a6"/>
+        <w:numPr>
+          <w:ilvl w:val="0"/>
+          <w:numId w:val="46"/>
+        </w:numPr>
+        <w:tabs>
+          <w:tab w:val="left" w:pos="3763"/>
+        </w:tabs>
+        <w:bidi/>
+        <w:rPr>
+          <w:rFonts w:ascii="Simplified Arabic" w:hAnsi="Simplified Arabic" w:cs="Simplified Arabic"/>
+          <w:sz w:val="28"/>
+          <w:szCs w:val="28"/>
+          <w:lang w:bidi="ar-SY"/>
+        </w:rPr>
+      </w:pPr>
+      <w:bookmarkStart w:id="1" w:name="_GoBack"/>
+      <w:bookmarkEnd w:id="1"/>
     </w:p>
     <w:p>
       <w:pPr>
@@ -29292,7 +30080,7 @@
       </w:pPr>
     </w:p>
     <w:sectPr>
-      <w:footerReference w:type="default" r:id="rId19"/>
+      <w:footerReference w:type="default" r:id="rId21"/>
       <w:pgSz w:w="12240" w:h="15840"/>
       <w:pgMar w:top="1440" w:right="1440" w:bottom="1440" w:left="1440" w:header="720" w:footer="720" w:gutter="0"/>
       <w:pgNumType w:start="1" w:chapStyle="3"/>
@@ -29526,7 +30314,7 @@
             <w:sz w:val="28"/>
             <w:szCs w:val="28"/>
           </w:rPr>
-          <w:t>32</w:t>
+          <w:t>34</w:t>
         </w:r>
         <w:r>
           <w:rPr>
@@ -29985,7 +30773,7 @@
   <w:abstractNum w:abstractNumId="4">
     <w:nsid w:val="07532735"/>
     <w:multiLevelType w:val="hybridMultilevel"/>
-    <w:tmpl w:val="253A962C"/>
+    <w:tmpl w:val="B3D208BA"/>
     <w:lvl w:ilvl="0" w:tplc="0409000F">
       <w:start w:val="1"/>
       <w:numFmt w:val="decimal"/>
@@ -30499,6 +31287,92 @@
     </w:lvl>
   </w:abstractNum>
   <w:abstractNum w:abstractNumId="10">
+    <w:nsid w:val="155228B7"/>
+    <w:multiLevelType w:val="hybridMultilevel"/>
+    <w:tmpl w:val="B3D208BA"/>
+    <w:lvl w:ilvl="0" w:tplc="0409000F">
+      <w:start w:val="1"/>
+      <w:numFmt w:val="decimal"/>
+      <w:lvlText w:val="%1."/>
+      <w:lvlJc w:val="left"/>
+      <w:pPr>
+        <w:ind w:left="1440" w:hanging="360"/>
+      </w:pPr>
+    </w:lvl>
+    <w:lvl w:ilvl="1" w:tplc="04090019" w:tentative="1">
+      <w:start w:val="1"/>
+      <w:numFmt w:val="lowerLetter"/>
+      <w:lvlText w:val="%2."/>
+      <w:lvlJc w:val="left"/>
+      <w:pPr>
+        <w:ind w:left="2160" w:hanging="360"/>
+      </w:pPr>
+    </w:lvl>
+    <w:lvl w:ilvl="2" w:tplc="0409001B" w:tentative="1">
+      <w:start w:val="1"/>
+      <w:numFmt w:val="lowerRoman"/>
+      <w:lvlText w:val="%3."/>
+      <w:lvlJc w:val="right"/>
+      <w:pPr>
+        <w:ind w:left="2880" w:hanging="180"/>
+      </w:pPr>
+    </w:lvl>
+    <w:lvl w:ilvl="3" w:tplc="0409000F" w:tentative="1">
+      <w:start w:val="1"/>
+      <w:numFmt w:val="decimal"/>
+      <w:lvlText w:val="%4."/>
+      <w:lvlJc w:val="left"/>
+      <w:pPr>
+        <w:ind w:left="3600" w:hanging="360"/>
+      </w:pPr>
+    </w:lvl>
+    <w:lvl w:ilvl="4" w:tplc="04090019" w:tentative="1">
+      <w:start w:val="1"/>
+      <w:numFmt w:val="lowerLetter"/>
+      <w:lvlText w:val="%5."/>
+      <w:lvlJc w:val="left"/>
+      <w:pPr>
+        <w:ind w:left="4320" w:hanging="360"/>
+      </w:pPr>
+    </w:lvl>
+    <w:lvl w:ilvl="5" w:tplc="0409001B" w:tentative="1">
+      <w:start w:val="1"/>
+      <w:numFmt w:val="lowerRoman"/>
+      <w:lvlText w:val="%6."/>
+      <w:lvlJc w:val="right"/>
+      <w:pPr>
+        <w:ind w:left="5040" w:hanging="180"/>
+      </w:pPr>
+    </w:lvl>
+    <w:lvl w:ilvl="6" w:tplc="0409000F">
+      <w:start w:val="1"/>
+      <w:numFmt w:val="decimal"/>
+      <w:lvlText w:val="%7."/>
+      <w:lvlJc w:val="left"/>
+      <w:pPr>
+        <w:ind w:left="5760" w:hanging="360"/>
+      </w:pPr>
+    </w:lvl>
+    <w:lvl w:ilvl="7" w:tplc="04090019" w:tentative="1">
+      <w:start w:val="1"/>
+      <w:numFmt w:val="lowerLetter"/>
+      <w:lvlText w:val="%8."/>
+      <w:lvlJc w:val="left"/>
+      <w:pPr>
+        <w:ind w:left="6480" w:hanging="360"/>
+      </w:pPr>
+    </w:lvl>
+    <w:lvl w:ilvl="8" w:tplc="0409001B" w:tentative="1">
+      <w:start w:val="1"/>
+      <w:numFmt w:val="lowerRoman"/>
+      <w:lvlText w:val="%9."/>
+      <w:lvlJc w:val="right"/>
+      <w:pPr>
+        <w:ind w:left="7200" w:hanging="180"/>
+      </w:pPr>
+    </w:lvl>
+  </w:abstractNum>
+  <w:abstractNum w:abstractNumId="11">
     <w:nsid w:val="1CF17A99"/>
     <w:multiLevelType w:val="hybridMultilevel"/>
     <w:tmpl w:val="25989528"/>
@@ -30584,7 +31458,7 @@
       </w:pPr>
     </w:lvl>
   </w:abstractNum>
-  <w:abstractNum w:abstractNumId="11">
+  <w:abstractNum w:abstractNumId="12">
     <w:nsid w:val="24591167"/>
     <w:multiLevelType w:val="hybridMultilevel"/>
     <w:tmpl w:val="24B20D8C"/>
@@ -30673,7 +31547,7 @@
       </w:pPr>
     </w:lvl>
   </w:abstractNum>
-  <w:abstractNum w:abstractNumId="12">
+  <w:abstractNum w:abstractNumId="13">
     <w:nsid w:val="25335EE2"/>
     <w:multiLevelType w:val="multilevel"/>
     <w:tmpl w:val="0409001D"/>
@@ -30759,7 +31633,7 @@
       </w:pPr>
     </w:lvl>
   </w:abstractNum>
-  <w:abstractNum w:abstractNumId="13">
+  <w:abstractNum w:abstractNumId="14">
     <w:nsid w:val="28364C3C"/>
     <w:multiLevelType w:val="hybridMultilevel"/>
     <w:tmpl w:val="7B8C0FAA"/>
@@ -30850,7 +31724,7 @@
       </w:pPr>
     </w:lvl>
   </w:abstractNum>
-  <w:abstractNum w:abstractNumId="14">
+  <w:abstractNum w:abstractNumId="15">
     <w:nsid w:val="307E7C3A"/>
     <w:multiLevelType w:val="hybridMultilevel"/>
     <w:tmpl w:val="55B458D6"/>
@@ -30963,7 +31837,7 @@
       </w:rPr>
     </w:lvl>
   </w:abstractNum>
-  <w:abstractNum w:abstractNumId="15">
+  <w:abstractNum w:abstractNumId="16">
     <w:nsid w:val="3127564F"/>
     <w:multiLevelType w:val="multilevel"/>
     <w:tmpl w:val="0409001D"/>
@@ -31049,7 +31923,7 @@
       </w:pPr>
     </w:lvl>
   </w:abstractNum>
-  <w:abstractNum w:abstractNumId="16">
+  <w:abstractNum w:abstractNumId="17">
     <w:nsid w:val="328D185A"/>
     <w:multiLevelType w:val="hybridMultilevel"/>
     <w:tmpl w:val="F0D4799C"/>
@@ -31135,7 +32009,7 @@
       </w:pPr>
     </w:lvl>
   </w:abstractNum>
-  <w:abstractNum w:abstractNumId="17">
+  <w:abstractNum w:abstractNumId="18">
     <w:nsid w:val="347415E4"/>
     <w:multiLevelType w:val="hybridMultilevel"/>
     <w:tmpl w:val="1144D26E"/>
@@ -31248,7 +32122,7 @@
       </w:rPr>
     </w:lvl>
   </w:abstractNum>
-  <w:abstractNum w:abstractNumId="18">
+  <w:abstractNum w:abstractNumId="19">
     <w:nsid w:val="34805AF1"/>
     <w:multiLevelType w:val="hybridMultilevel"/>
     <w:tmpl w:val="5BE25406"/>
@@ -31361,7 +32235,7 @@
       </w:rPr>
     </w:lvl>
   </w:abstractNum>
-  <w:abstractNum w:abstractNumId="19">
+  <w:abstractNum w:abstractNumId="20">
     <w:nsid w:val="34D45E39"/>
     <w:multiLevelType w:val="multilevel"/>
     <w:tmpl w:val="E1922680"/>
@@ -31474,7 +32348,7 @@
       </w:rPr>
     </w:lvl>
   </w:abstractNum>
-  <w:abstractNum w:abstractNumId="20">
+  <w:abstractNum w:abstractNumId="21">
     <w:nsid w:val="356240DE"/>
     <w:multiLevelType w:val="hybridMultilevel"/>
     <w:tmpl w:val="232A5DE6"/>
@@ -31560,7 +32434,7 @@
       </w:pPr>
     </w:lvl>
   </w:abstractNum>
-  <w:abstractNum w:abstractNumId="21">
+  <w:abstractNum w:abstractNumId="22">
     <w:nsid w:val="361F10AD"/>
     <w:multiLevelType w:val="hybridMultilevel"/>
     <w:tmpl w:val="DFDA5938"/>
@@ -31646,7 +32520,7 @@
       </w:pPr>
     </w:lvl>
   </w:abstractNum>
-  <w:abstractNum w:abstractNumId="22">
+  <w:abstractNum w:abstractNumId="23">
     <w:nsid w:val="3AA1754E"/>
     <w:multiLevelType w:val="hybridMultilevel"/>
     <w:tmpl w:val="25A6A2CA"/>
@@ -31732,7 +32606,7 @@
       </w:pPr>
     </w:lvl>
   </w:abstractNum>
-  <w:abstractNum w:abstractNumId="23">
+  <w:abstractNum w:abstractNumId="24">
     <w:nsid w:val="3B8930E0"/>
     <w:multiLevelType w:val="hybridMultilevel"/>
     <w:tmpl w:val="6E0638F0"/>
@@ -31845,7 +32719,7 @@
       </w:rPr>
     </w:lvl>
   </w:abstractNum>
-  <w:abstractNum w:abstractNumId="24">
+  <w:abstractNum w:abstractNumId="25">
     <w:nsid w:val="3DBB6418"/>
     <w:multiLevelType w:val="hybridMultilevel"/>
     <w:tmpl w:val="8F505AC6"/>
@@ -31931,7 +32805,7 @@
       </w:pPr>
     </w:lvl>
   </w:abstractNum>
-  <w:abstractNum w:abstractNumId="25">
+  <w:abstractNum w:abstractNumId="26">
     <w:nsid w:val="400E1E63"/>
     <w:multiLevelType w:val="hybridMultilevel"/>
     <w:tmpl w:val="ACC20536"/>
@@ -32020,7 +32894,7 @@
       </w:pPr>
     </w:lvl>
   </w:abstractNum>
-  <w:abstractNum w:abstractNumId="26">
+  <w:abstractNum w:abstractNumId="27">
     <w:nsid w:val="42DE6E06"/>
     <w:multiLevelType w:val="multilevel"/>
     <w:tmpl w:val="F0D4799C"/>
@@ -32106,7 +32980,7 @@
       </w:pPr>
     </w:lvl>
   </w:abstractNum>
-  <w:abstractNum w:abstractNumId="27">
+  <w:abstractNum w:abstractNumId="28">
     <w:nsid w:val="4D2C5A26"/>
     <w:multiLevelType w:val="multilevel"/>
     <w:tmpl w:val="25E2B494"/>
@@ -32221,7 +33095,7 @@
       </w:rPr>
     </w:lvl>
   </w:abstractNum>
-  <w:abstractNum w:abstractNumId="28">
+  <w:abstractNum w:abstractNumId="29">
     <w:nsid w:val="4E34659B"/>
     <w:multiLevelType w:val="hybridMultilevel"/>
     <w:tmpl w:val="7690CFFA"/>
@@ -32307,7 +33181,7 @@
       </w:pPr>
     </w:lvl>
   </w:abstractNum>
-  <w:abstractNum w:abstractNumId="29">
+  <w:abstractNum w:abstractNumId="30">
     <w:nsid w:val="52832976"/>
     <w:multiLevelType w:val="hybridMultilevel"/>
     <w:tmpl w:val="AC060808"/>
@@ -32393,7 +33267,7 @@
       </w:pPr>
     </w:lvl>
   </w:abstractNum>
-  <w:abstractNum w:abstractNumId="30">
+  <w:abstractNum w:abstractNumId="31">
     <w:nsid w:val="52A71418"/>
     <w:multiLevelType w:val="multilevel"/>
     <w:tmpl w:val="46545D48"/>
@@ -32479,7 +33353,7 @@
       </w:pPr>
     </w:lvl>
   </w:abstractNum>
-  <w:abstractNum w:abstractNumId="31">
+  <w:abstractNum w:abstractNumId="32">
     <w:nsid w:val="543C4B5C"/>
     <w:multiLevelType w:val="hybridMultilevel"/>
     <w:tmpl w:val="8F760C28"/>
@@ -32565,7 +33439,7 @@
       </w:pPr>
     </w:lvl>
   </w:abstractNum>
-  <w:abstractNum w:abstractNumId="32">
+  <w:abstractNum w:abstractNumId="33">
     <w:nsid w:val="54A213E1"/>
     <w:multiLevelType w:val="multilevel"/>
     <w:tmpl w:val="0409001D"/>
@@ -32651,7 +33525,7 @@
       </w:pPr>
     </w:lvl>
   </w:abstractNum>
-  <w:abstractNum w:abstractNumId="33">
+  <w:abstractNum w:abstractNumId="34">
     <w:nsid w:val="596A6FC5"/>
     <w:multiLevelType w:val="multilevel"/>
     <w:tmpl w:val="0409001D"/>
@@ -32737,7 +33611,7 @@
       </w:pPr>
     </w:lvl>
   </w:abstractNum>
-  <w:abstractNum w:abstractNumId="34">
+  <w:abstractNum w:abstractNumId="35">
     <w:nsid w:val="5C25379F"/>
     <w:multiLevelType w:val="hybridMultilevel"/>
     <w:tmpl w:val="0D1EA64E"/>
@@ -32823,7 +33697,7 @@
       </w:pPr>
     </w:lvl>
   </w:abstractNum>
-  <w:abstractNum w:abstractNumId="35">
+  <w:abstractNum w:abstractNumId="36">
     <w:nsid w:val="604E4910"/>
     <w:multiLevelType w:val="hybridMultilevel"/>
     <w:tmpl w:val="232A5DE6"/>
@@ -32909,7 +33783,7 @@
       </w:pPr>
     </w:lvl>
   </w:abstractNum>
-  <w:abstractNum w:abstractNumId="36">
+  <w:abstractNum w:abstractNumId="37">
     <w:nsid w:val="694A13CB"/>
     <w:multiLevelType w:val="hybridMultilevel"/>
     <w:tmpl w:val="2152CC76"/>
@@ -32995,7 +33869,7 @@
       </w:pPr>
     </w:lvl>
   </w:abstractNum>
-  <w:abstractNum w:abstractNumId="37">
+  <w:abstractNum w:abstractNumId="38">
     <w:nsid w:val="699F3881"/>
     <w:multiLevelType w:val="hybridMultilevel"/>
     <w:tmpl w:val="C94C1550"/>
@@ -33081,7 +33955,7 @@
       </w:pPr>
     </w:lvl>
   </w:abstractNum>
-  <w:abstractNum w:abstractNumId="38">
+  <w:abstractNum w:abstractNumId="39">
     <w:nsid w:val="6B091208"/>
     <w:multiLevelType w:val="hybridMultilevel"/>
     <w:tmpl w:val="BF268F4E"/>
@@ -33194,7 +34068,7 @@
       </w:rPr>
     </w:lvl>
   </w:abstractNum>
-  <w:abstractNum w:abstractNumId="39">
+  <w:abstractNum w:abstractNumId="40">
     <w:nsid w:val="6CD165B0"/>
     <w:multiLevelType w:val="multilevel"/>
     <w:tmpl w:val="0409001D"/>
@@ -33280,7 +34154,7 @@
       </w:pPr>
     </w:lvl>
   </w:abstractNum>
-  <w:abstractNum w:abstractNumId="40">
+  <w:abstractNum w:abstractNumId="41">
     <w:nsid w:val="6ED52C88"/>
     <w:multiLevelType w:val="multilevel"/>
     <w:tmpl w:val="0409001D"/>
@@ -33366,7 +34240,7 @@
       </w:pPr>
     </w:lvl>
   </w:abstractNum>
-  <w:abstractNum w:abstractNumId="41">
+  <w:abstractNum w:abstractNumId="42">
     <w:nsid w:val="74564E05"/>
     <w:multiLevelType w:val="hybridMultilevel"/>
     <w:tmpl w:val="9EE2E66E"/>
@@ -33452,7 +34326,7 @@
       </w:pPr>
     </w:lvl>
   </w:abstractNum>
-  <w:abstractNum w:abstractNumId="42">
+  <w:abstractNum w:abstractNumId="43">
     <w:nsid w:val="76B835EF"/>
     <w:multiLevelType w:val="hybridMultilevel"/>
     <w:tmpl w:val="81668716"/>
@@ -33538,7 +34412,7 @@
       </w:pPr>
     </w:lvl>
   </w:abstractNum>
-  <w:abstractNum w:abstractNumId="43">
+  <w:abstractNum w:abstractNumId="44">
     <w:nsid w:val="78B212F5"/>
     <w:multiLevelType w:val="multilevel"/>
     <w:tmpl w:val="0409001D"/>
@@ -33624,7 +34498,7 @@
       </w:pPr>
     </w:lvl>
   </w:abstractNum>
-  <w:abstractNum w:abstractNumId="44">
+  <w:abstractNum w:abstractNumId="45">
     <w:nsid w:val="7E7A7215"/>
     <w:multiLevelType w:val="hybridMultilevel"/>
     <w:tmpl w:val="F5789070"/>
@@ -33737,43 +34611,43 @@
     </w:lvl>
   </w:abstractNum>
   <w:num w:numId="1">
-    <w:abstractNumId w:val="13"/>
+    <w:abstractNumId w:val="14"/>
   </w:num>
   <w:num w:numId="2">
-    <w:abstractNumId w:val="27"/>
+    <w:abstractNumId w:val="28"/>
   </w:num>
   <w:num w:numId="3">
-    <w:abstractNumId w:val="44"/>
+    <w:abstractNumId w:val="45"/>
   </w:num>
   <w:num w:numId="4">
-    <w:abstractNumId w:val="41"/>
+    <w:abstractNumId w:val="42"/>
   </w:num>
   <w:num w:numId="5">
     <w:abstractNumId w:val="8"/>
   </w:num>
   <w:num w:numId="6">
-    <w:abstractNumId w:val="18"/>
+    <w:abstractNumId w:val="19"/>
   </w:num>
   <w:num w:numId="7">
-    <w:abstractNumId w:val="23"/>
+    <w:abstractNumId w:val="24"/>
   </w:num>
   <w:num w:numId="8">
     <w:abstractNumId w:val="1"/>
   </w:num>
   <w:num w:numId="9">
-    <w:abstractNumId w:val="14"/>
+    <w:abstractNumId w:val="15"/>
   </w:num>
   <w:num w:numId="10">
-    <w:abstractNumId w:val="16"/>
+    <w:abstractNumId w:val="17"/>
   </w:num>
   <w:num w:numId="11">
     <w:abstractNumId w:val="5"/>
   </w:num>
   <w:num w:numId="12">
-    <w:abstractNumId w:val="26"/>
+    <w:abstractNumId w:val="27"/>
   </w:num>
   <w:num w:numId="13">
-    <w:abstractNumId w:val="31"/>
+    <w:abstractNumId w:val="32"/>
   </w:num>
   <w:num w:numId="14">
     <w:abstractNumId w:val="0"/>
@@ -33782,64 +34656,64 @@
     <w:abstractNumId w:val="7"/>
   </w:num>
   <w:num w:numId="16">
-    <w:abstractNumId w:val="33"/>
+    <w:abstractNumId w:val="34"/>
   </w:num>
   <w:num w:numId="17">
-    <w:abstractNumId w:val="43"/>
+    <w:abstractNumId w:val="44"/>
   </w:num>
   <w:num w:numId="18">
     <w:abstractNumId w:val="2"/>
   </w:num>
   <w:num w:numId="19">
+    <w:abstractNumId w:val="40"/>
+  </w:num>
+  <w:num w:numId="20">
+    <w:abstractNumId w:val="33"/>
+  </w:num>
+  <w:num w:numId="21">
+    <w:abstractNumId w:val="41"/>
+  </w:num>
+  <w:num w:numId="22">
+    <w:abstractNumId w:val="13"/>
+  </w:num>
+  <w:num w:numId="23">
+    <w:abstractNumId w:val="16"/>
+  </w:num>
+  <w:num w:numId="24">
+    <w:abstractNumId w:val="20"/>
+  </w:num>
+  <w:num w:numId="25">
+    <w:abstractNumId w:val="12"/>
+  </w:num>
+  <w:num w:numId="26">
+    <w:abstractNumId w:val="26"/>
+  </w:num>
+  <w:num w:numId="27">
+    <w:abstractNumId w:val="23"/>
+  </w:num>
+  <w:num w:numId="28">
+    <w:abstractNumId w:val="21"/>
+  </w:num>
+  <w:num w:numId="29">
     <w:abstractNumId w:val="39"/>
   </w:num>
-  <w:num w:numId="20">
-    <w:abstractNumId w:val="32"/>
-  </w:num>
-  <w:num w:numId="21">
-    <w:abstractNumId w:val="40"/>
-  </w:num>
-  <w:num w:numId="22">
-    <w:abstractNumId w:val="12"/>
-  </w:num>
-  <w:num w:numId="23">
-    <w:abstractNumId w:val="15"/>
-  </w:num>
-  <w:num w:numId="24">
-    <w:abstractNumId w:val="19"/>
-  </w:num>
-  <w:num w:numId="25">
-    <w:abstractNumId w:val="11"/>
-  </w:num>
-  <w:num w:numId="26">
-    <w:abstractNumId w:val="25"/>
-  </w:num>
-  <w:num w:numId="27">
-    <w:abstractNumId w:val="22"/>
-  </w:num>
-  <w:num w:numId="28">
-    <w:abstractNumId w:val="20"/>
-  </w:num>
-  <w:num w:numId="29">
-    <w:abstractNumId w:val="38"/>
-  </w:num>
   <w:num w:numId="30">
-    <w:abstractNumId w:val="35"/>
+    <w:abstractNumId w:val="36"/>
   </w:num>
   <w:num w:numId="31">
-    <w:abstractNumId w:val="17"/>
+    <w:abstractNumId w:val="18"/>
   </w:num>
   <w:num w:numId="32">
     <w:abstractNumId w:val="3"/>
   </w:num>
   <w:num w:numId="33">
-    <w:abstractNumId w:val="34"/>
+    <w:abstractNumId w:val="35"/>
   </w:num>
   <w:num w:numId="34">
-    <w:abstractNumId w:val="30"/>
+    <w:abstractNumId w:val="31"/>
   </w:num>
   <w:num w:numId="35">
-    <w:abstractNumId w:val="28"/>
+    <w:abstractNumId w:val="29"/>
   </w:num>
   <w:num w:numId="36">
     <w:abstractNumId w:val="4"/>
@@ -33848,28 +34722,31 @@
     <w:abstractNumId w:val="9"/>
   </w:num>
   <w:num w:numId="38">
-    <w:abstractNumId w:val="10"/>
+    <w:abstractNumId w:val="11"/>
   </w:num>
   <w:num w:numId="39">
-    <w:abstractNumId w:val="36"/>
+    <w:abstractNumId w:val="37"/>
   </w:num>
   <w:num w:numId="40">
     <w:abstractNumId w:val="6"/>
   </w:num>
   <w:num w:numId="41">
-    <w:abstractNumId w:val="42"/>
+    <w:abstractNumId w:val="43"/>
   </w:num>
   <w:num w:numId="42">
-    <w:abstractNumId w:val="37"/>
+    <w:abstractNumId w:val="38"/>
   </w:num>
   <w:num w:numId="43">
-    <w:abstractNumId w:val="24"/>
+    <w:abstractNumId w:val="25"/>
   </w:num>
   <w:num w:numId="44">
-    <w:abstractNumId w:val="21"/>
+    <w:abstractNumId w:val="22"/>
   </w:num>
   <w:num w:numId="45">
-    <w:abstractNumId w:val="29"/>
+    <w:abstractNumId w:val="30"/>
+  </w:num>
+  <w:num w:numId="46">
+    <w:abstractNumId w:val="10"/>
   </w:num>
 </w:numbering>
 </file>
@@ -34833,7 +35710,7 @@
   <a:extraClrSchemeLst/>
   <a:extLst>
     <a:ext uri="{05A4C25C-085E-4340-85A3-A5531E510DB2}">
-      <thm15:themeFamily xmlns="" xmlns:thm15="http://schemas.microsoft.com/office/thememl/2012/main" name="Office Theme" id="{62F939B6-93AF-4DB8-9C6B-D6C7DFDC589F}" vid="{4A3C46E8-61CC-4603-A589-7422A47A8E4A}"/>
+      <thm15:themeFamily xmlns:thm15="http://schemas.microsoft.com/office/thememl/2012/main" xmlns="" name="Office Theme" id="{62F939B6-93AF-4DB8-9C6B-D6C7DFDC589F}" vid="{4A3C46E8-61CC-4603-A589-7422A47A8E4A}"/>
     </a:ext>
   </a:extLst>
 </a:theme>
@@ -34844,7 +35721,7 @@
 </file>
 
 <file path=customXml/itemProps1.xml><?xml version="1.0" encoding="utf-8"?>
-<ds:datastoreItem xmlns:ds="http://schemas.openxmlformats.org/officeDocument/2006/customXml" ds:itemID="{26C2E85C-A72D-4F27-95A1-5377BA36D70E}">
+<ds:datastoreItem xmlns:ds="http://schemas.openxmlformats.org/officeDocument/2006/customXml" ds:itemID="{189A5FA6-34D0-44A2-BED9-0337DBC7CDD0}">
   <ds:schemaRefs>
     <ds:schemaRef ds:uri="http://schemas.openxmlformats.org/officeDocument/2006/bibliography"/>
   </ds:schemaRefs>

</xml_diff>

<commit_message>
integration  with Telegram :ghost:
</commit_message>
<xml_diff>
--- a/doc_project.docx
+++ b/doc_project.docx
@@ -15871,7 +15871,7 @@
         </w:tabs>
         <w:bidi/>
         <w:rPr>
-          <w:rFonts w:ascii="Simplified Arabic" w:hAnsi="Simplified Arabic" w:cs="Simplified Arabic" w:hint="cs"/>
+          <w:rFonts w:ascii="Simplified Arabic" w:hAnsi="Simplified Arabic" w:cs="Simplified Arabic"/>
           <w:sz w:val="28"/>
           <w:szCs w:val="28"/>
           <w:rtl/>
@@ -15942,16 +15942,7 @@
           <w:sz w:val="26"/>
           <w:szCs w:val="26"/>
         </w:rPr>
-        <w:t>Data and Processing</w:t>
-      </w:r>
-      <w:r>
-        <w:rPr>
-          <w:rFonts w:asciiTheme="majorBidi" w:eastAsia="Times New Roman" w:hAnsiTheme="majorBidi" w:cstheme="majorBidi"/>
-          <w:color w:val="000000"/>
-          <w:sz w:val="26"/>
-          <w:szCs w:val="26"/>
-        </w:rPr>
-        <w:t>)</w:t>
+        <w:t>Data and Processing)</w:t>
       </w:r>
       <w:r>
         <w:rPr>
@@ -33186,18 +33177,131 @@
         </w:rPr>
         <w:t>deployment</w:t>
       </w:r>
+      <w:r>
+        <w:rPr>
+          <w:rFonts w:ascii="Simplified Arabic" w:hAnsi="Simplified Arabic" w:cs="Simplified Arabic"/>
+          <w:sz w:val="28"/>
+          <w:szCs w:val="28"/>
+          <w:rtl/>
+          <w:lang w:bidi="ar-SY"/>
+        </w:rPr>
+        <w:t xml:space="preserve"> </w:t>
+      </w:r>
+    </w:p>
+    <w:p>
+      <w:pPr>
+        <w:tabs>
+          <w:tab w:val="left" w:pos="3763"/>
+        </w:tabs>
+        <w:bidi/>
+        <w:rPr>
+          <w:rFonts w:ascii="Simplified Arabic" w:hAnsi="Simplified Arabic" w:cs="Simplified Arabic"/>
+          <w:b/>
+          <w:bCs/>
+          <w:sz w:val="28"/>
+          <w:szCs w:val="28"/>
+          <w:lang w:bidi="ar-SY"/>
+        </w:rPr>
+      </w:pPr>
+      <w:r>
+        <w:rPr>
+          <w:rFonts w:ascii="Simplified Arabic" w:hAnsi="Simplified Arabic" w:cs="Simplified Arabic" w:hint="cs"/>
+          <w:b/>
+          <w:bCs/>
+          <w:sz w:val="28"/>
+          <w:szCs w:val="28"/>
+          <w:rtl/>
+          <w:lang w:bidi="ar-SY"/>
+        </w:rPr>
+        <w:t xml:space="preserve">المرحلة </w:t>
+      </w:r>
+      <w:r>
+        <w:rPr>
+          <w:rFonts w:ascii="Simplified Arabic" w:hAnsi="Simplified Arabic" w:cs="Simplified Arabic" w:hint="cs"/>
+          <w:b/>
+          <w:bCs/>
+          <w:sz w:val="28"/>
+          <w:szCs w:val="28"/>
+          <w:rtl/>
+          <w:lang w:bidi="ar-SY"/>
+        </w:rPr>
+        <w:t>الرابعة</w:t>
+      </w:r>
+      <w:r>
+        <w:rPr>
+          <w:rFonts w:ascii="Simplified Arabic" w:hAnsi="Simplified Arabic" w:cs="Simplified Arabic" w:hint="cs"/>
+          <w:b/>
+          <w:bCs/>
+          <w:sz w:val="28"/>
+          <w:szCs w:val="28"/>
+          <w:rtl/>
+          <w:lang w:bidi="ar-SY"/>
+        </w:rPr>
+        <w:t xml:space="preserve">: </w:t>
+      </w:r>
+      <w:r>
+        <w:rPr>
+          <w:rFonts w:ascii="Simplified Arabic" w:hAnsi="Simplified Arabic" w:cs="Simplified Arabic" w:hint="cs"/>
+          <w:b/>
+          <w:bCs/>
+          <w:sz w:val="28"/>
+          <w:szCs w:val="28"/>
+          <w:rtl/>
+          <w:lang w:bidi="ar-SY"/>
+        </w:rPr>
+        <w:t xml:space="preserve">مرحلة المنتج النهائي </w:t>
+      </w:r>
+      <w:r>
+        <w:rPr>
+          <w:rFonts w:asciiTheme="majorBidi" w:hAnsiTheme="majorBidi" w:cstheme="majorBidi"/>
+          <w:b/>
+          <w:bCs/>
+          <w:sz w:val="28"/>
+          <w:szCs w:val="28"/>
+          <w:lang w:bidi="ar-SY"/>
+        </w:rPr>
+        <w:t>D</w:t>
+      </w:r>
+      <w:r>
+        <w:rPr>
+          <w:rFonts w:asciiTheme="majorBidi" w:hAnsiTheme="majorBidi" w:cstheme="majorBidi"/>
+          <w:b/>
+          <w:bCs/>
+          <w:sz w:val="28"/>
+          <w:szCs w:val="28"/>
+          <w:lang w:bidi="ar-SY"/>
+        </w:rPr>
+        <w:t>eploy</w:t>
+      </w:r>
+      <w:r>
+        <w:rPr>
+          <w:rFonts w:asciiTheme="majorBidi" w:hAnsiTheme="majorBidi" w:cstheme="majorBidi"/>
+          <w:b/>
+          <w:bCs/>
+          <w:sz w:val="28"/>
+          <w:szCs w:val="28"/>
+          <w:lang w:bidi="ar-SY"/>
+        </w:rPr>
+        <w:t>ment</w:t>
+      </w:r>
+    </w:p>
+    <w:p>
+      <w:pPr>
+        <w:tabs>
+          <w:tab w:val="left" w:pos="3763"/>
+        </w:tabs>
+        <w:bidi/>
+        <w:rPr>
+          <w:rFonts w:ascii="Simplified Arabic" w:hAnsi="Simplified Arabic" w:cs="Simplified Arabic" w:hint="cs"/>
+          <w:b/>
+          <w:bCs/>
+          <w:sz w:val="28"/>
+          <w:szCs w:val="28"/>
+          <w:lang w:bidi="ar-SY"/>
+        </w:rPr>
+      </w:pPr>
       <w:bookmarkStart w:id="1" w:name="_GoBack"/>
       <w:bookmarkEnd w:id="1"/>
-      <w:r>
-        <w:rPr>
-          <w:rFonts w:ascii="Simplified Arabic" w:hAnsi="Simplified Arabic" w:cs="Simplified Arabic"/>
-          <w:sz w:val="28"/>
-          <w:szCs w:val="28"/>
-          <w:rtl/>
-          <w:lang w:bidi="ar-SY"/>
-        </w:rPr>
-        <w:t xml:space="preserve"> </w:t>
-      </w:r>
     </w:p>
     <w:p>
       <w:pPr>
@@ -33206,7 +33310,7 @@
         </w:tabs>
         <w:bidi/>
         <w:rPr>
-          <w:rFonts w:ascii="Simplified Arabic" w:hAnsi="Simplified Arabic" w:cs="Simplified Arabic"/>
+          <w:rFonts w:ascii="Simplified Arabic" w:hAnsi="Simplified Arabic" w:cs="Simplified Arabic" w:hint="cs"/>
           <w:sz w:val="28"/>
           <w:szCs w:val="28"/>
           <w:rtl/>
@@ -34123,6 +34227,7 @@
         <w:rPr>
           <w:noProof/>
         </w:rPr>
+        <w:lastRenderedPageBreak/>
         <w:drawing>
           <wp:inline distT="0" distB="0" distL="0" distR="0" wp14:anchorId="55F75C23" wp14:editId="064CA941">
             <wp:extent cx="5486400" cy="1226820"/>
@@ -41142,7 +41247,7 @@
   <a:extraClrSchemeLst/>
   <a:extLst>
     <a:ext uri="{05A4C25C-085E-4340-85A3-A5531E510DB2}">
-      <thm15:themeFamily xmlns="" xmlns:thm15="http://schemas.microsoft.com/office/thememl/2012/main" name="Office Theme" id="{62F939B6-93AF-4DB8-9C6B-D6C7DFDC589F}" vid="{4A3C46E8-61CC-4603-A589-7422A47A8E4A}"/>
+      <thm15:themeFamily xmlns:thm15="http://schemas.microsoft.com/office/thememl/2012/main" xmlns="" name="Office Theme" id="{62F939B6-93AF-4DB8-9C6B-D6C7DFDC589F}" vid="{4A3C46E8-61CC-4603-A589-7422A47A8E4A}"/>
     </a:ext>
   </a:extLst>
 </a:theme>
@@ -41153,7 +41258,7 @@
 </file>
 
 <file path=customXml/itemProps1.xml><?xml version="1.0" encoding="utf-8"?>
-<ds:datastoreItem xmlns:ds="http://schemas.openxmlformats.org/officeDocument/2006/customXml" ds:itemID="{80F8CD88-B9D5-4E78-9814-FC1043E9EA62}">
+<ds:datastoreItem xmlns:ds="http://schemas.openxmlformats.org/officeDocument/2006/customXml" ds:itemID="{0E9F3475-D754-4739-AC7E-1AFD39CD90D9}">
   <ds:schemaRefs>
     <ds:schemaRef ds:uri="http://schemas.openxmlformats.org/officeDocument/2006/bibliography"/>
   </ds:schemaRefs>

</xml_diff>